<commit_message>
Poprawa lekka dokumentacji i wymiana obrazka w lepszej rozdzielczości
</commit_message>
<xml_diff>
--- a/DOC/Dokumentacja.docx
+++ b/DOC/Dokumentacja.docx
@@ -424,6 +424,41 @@
     <w:p>
       <w:pPr>
         <w:rPr>
+          <w:sz w:val="24"/>
+          <w:szCs w:val="24"/>
+        </w:rPr>
+      </w:pPr>
+      <w:r>
+        <w:rPr>
+          <w:sz w:val="24"/>
+          <w:szCs w:val="24"/>
+        </w:rPr>
+        <w:t>Dodatkowe</w:t>
+      </w:r>
+    </w:p>
+    <w:p>
+      <w:pPr>
+        <w:pStyle w:val="Akapitzlist"/>
+        <w:numPr>
+          <w:ilvl w:val="0"/>
+          <w:numId w:val="8"/>
+        </w:numPr>
+        <w:rPr>
+          <w:sz w:val="24"/>
+          <w:szCs w:val="24"/>
+        </w:rPr>
+      </w:pPr>
+      <w:r>
+        <w:rPr>
+          <w:sz w:val="24"/>
+          <w:szCs w:val="24"/>
+        </w:rPr>
+        <w:t>Możliwość zapisywania dokonanych zmian na obrazie</w:t>
+      </w:r>
+    </w:p>
+    <w:p>
+      <w:pPr>
+        <w:rPr>
           <w:b/>
           <w:bCs/>
           <w:sz w:val="32"/>
@@ -456,6 +491,7 @@
           <w:sz w:val="28"/>
           <w:szCs w:val="28"/>
         </w:rPr>
+        <w:lastRenderedPageBreak/>
         <w:t>4.1 S</w:t>
       </w:r>
       <w:r>
@@ -480,7 +516,6 @@
           <w:sz w:val="24"/>
           <w:szCs w:val="24"/>
         </w:rPr>
-        <w:lastRenderedPageBreak/>
         <w:t>Program umożliwia nam wczytanie pliku graficznego w formacie .jpg.</w:t>
       </w:r>
       <w:r>
@@ -606,7 +641,39 @@
           <w:sz w:val="24"/>
           <w:szCs w:val="24"/>
         </w:rPr>
-        <w:t>Obrazy są przetrzymywane przez wxImage natomiast zmiany ilustracji  są przetrzymywane  jako wxBitmap.</w:t>
+        <w:t xml:space="preserve">Obrazy są przetrzymywane przez </w:t>
+      </w:r>
+      <w:proofErr w:type="spellStart"/>
+      <w:r>
+        <w:rPr>
+          <w:sz w:val="24"/>
+          <w:szCs w:val="24"/>
+        </w:rPr>
+        <w:t>wxImage</w:t>
+      </w:r>
+      <w:proofErr w:type="spellEnd"/>
+      <w:r>
+        <w:rPr>
+          <w:sz w:val="24"/>
+          <w:szCs w:val="24"/>
+        </w:rPr>
+        <w:t xml:space="preserve"> natomiast zmiany ilustracji  są przetrzymywane  jako </w:t>
+      </w:r>
+      <w:proofErr w:type="spellStart"/>
+      <w:r>
+        <w:rPr>
+          <w:sz w:val="24"/>
+          <w:szCs w:val="24"/>
+        </w:rPr>
+        <w:t>wxBitmap</w:t>
+      </w:r>
+      <w:proofErr w:type="spellEnd"/>
+      <w:r>
+        <w:rPr>
+          <w:sz w:val="24"/>
+          <w:szCs w:val="24"/>
+        </w:rPr>
+        <w:t>.</w:t>
       </w:r>
     </w:p>
     <w:p>
@@ -896,6 +963,7 @@
           <w:sz w:val="24"/>
           <w:szCs w:val="24"/>
         </w:rPr>
+        <w:lastRenderedPageBreak/>
         <w:t xml:space="preserve">Suwaka </w:t>
       </w:r>
       <w:r>
@@ -950,7 +1018,6 @@
           <w:sz w:val="24"/>
           <w:szCs w:val="24"/>
         </w:rPr>
-        <w:lastRenderedPageBreak/>
         <w:t>Suwaka nasycenia</w:t>
       </w:r>
     </w:p>
@@ -961,7 +1028,18 @@
           <w:ilvl w:val="0"/>
           <w:numId w:val="11"/>
         </w:numPr>
-      </w:pPr>
+        <w:rPr>
+          <w:sz w:val="24"/>
+          <w:szCs w:val="24"/>
+        </w:rPr>
+      </w:pPr>
+      <w:r>
+        <w:rPr>
+          <w:sz w:val="24"/>
+          <w:szCs w:val="24"/>
+        </w:rPr>
+        <w:t>Przycisków wczytaj i zapisz obraz</w:t>
+      </w:r>
     </w:p>
     <w:p>
       <w:pPr>
@@ -1154,7 +1232,53 @@
           <w:sz w:val="24"/>
           <w:szCs w:val="24"/>
         </w:rPr>
-        <w:t>Projekt został wykonany w języku C++ wraz z wykorzystaniem biblioteki wxWidgets. Biblioteka ta dała nam możliwość w szybki sposób stworzenia GUI za pomocą wxFormBuildier co ułatwiło nam pracę. Każda osoba z zespołu korzystała ze środowiska Microsoft Visual Studio 2019.</w:t>
+        <w:t xml:space="preserve">Projekt został wykonany w języku C++ wraz z wykorzystaniem biblioteki </w:t>
+      </w:r>
+      <w:proofErr w:type="spellStart"/>
+      <w:r>
+        <w:rPr>
+          <w:sz w:val="24"/>
+          <w:szCs w:val="24"/>
+        </w:rPr>
+        <w:t>wxWidgets</w:t>
+      </w:r>
+      <w:proofErr w:type="spellEnd"/>
+      <w:r>
+        <w:rPr>
+          <w:sz w:val="24"/>
+          <w:szCs w:val="24"/>
+        </w:rPr>
+        <w:t xml:space="preserve">. Biblioteka ta dała nam możliwość w szybki sposób stworzenia GUI za pomocą </w:t>
+      </w:r>
+      <w:proofErr w:type="spellStart"/>
+      <w:r>
+        <w:rPr>
+          <w:sz w:val="24"/>
+          <w:szCs w:val="24"/>
+        </w:rPr>
+        <w:t>wxFormBuildier</w:t>
+      </w:r>
+      <w:proofErr w:type="spellEnd"/>
+      <w:r>
+        <w:rPr>
+          <w:sz w:val="24"/>
+          <w:szCs w:val="24"/>
+        </w:rPr>
+        <w:t xml:space="preserve"> co ułatwiło nam pracę. </w:t>
+      </w:r>
+      <w:r>
+        <w:rPr>
+          <w:sz w:val="24"/>
+          <w:szCs w:val="24"/>
+        </w:rPr>
+        <w:t xml:space="preserve">Dodatkowo z tą biblioteką dobrze zapoznaliśmy się podczas wykładów i laboratoriów. </w:t>
+      </w:r>
+      <w:r>
+        <w:rPr>
+          <w:sz w:val="24"/>
+          <w:szCs w:val="24"/>
+        </w:rPr>
+        <w:t>Każda osoba z zespołu korzystała ze środowiska Microsoft Visual Studio 2019.</w:t>
       </w:r>
     </w:p>
     <w:p>
@@ -1336,13 +1460,688 @@
     <w:p>
       <w:pPr>
         <w:rPr>
-          <w:sz w:val="24"/>
-          <w:szCs w:val="24"/>
-        </w:rPr>
-      </w:pPr>
-      <w:r>
-        <w:t>Algorytm..</w:t>
-      </w:r>
+          <w:b/>
+          <w:bCs/>
+          <w:sz w:val="28"/>
+          <w:szCs w:val="28"/>
+        </w:rPr>
+      </w:pPr>
+      <w:r>
+        <w:rPr>
+          <w:b/>
+          <w:bCs/>
+          <w:sz w:val="28"/>
+          <w:szCs w:val="28"/>
+        </w:rPr>
+        <w:t>Algorytm</w:t>
+      </w:r>
+      <w:r>
+        <w:rPr>
+          <w:b/>
+          <w:bCs/>
+          <w:sz w:val="28"/>
+          <w:szCs w:val="28"/>
+        </w:rPr>
+        <w:t xml:space="preserve"> zmiany koloru</w:t>
+      </w:r>
+    </w:p>
+    <w:p/>
+    <w:p>
+      <w:pPr>
+        <w:rPr>
+          <w:b/>
+          <w:bCs/>
+          <w:sz w:val="28"/>
+          <w:szCs w:val="28"/>
+        </w:rPr>
+      </w:pPr>
+      <w:r>
+        <w:rPr>
+          <w:b/>
+          <w:bCs/>
+          <w:sz w:val="28"/>
+          <w:szCs w:val="28"/>
+        </w:rPr>
+        <w:t>Algorytm do stworzenia sześciokąta barw</w:t>
+      </w:r>
+    </w:p>
+    <w:p/>
+    <w:p>
+      <w:pPr>
+        <w:rPr>
+          <w:b/>
+          <w:bCs/>
+          <w:sz w:val="28"/>
+          <w:szCs w:val="28"/>
+        </w:rPr>
+      </w:pPr>
+      <w:r>
+        <w:rPr>
+          <w:b/>
+          <w:bCs/>
+          <w:sz w:val="28"/>
+          <w:szCs w:val="28"/>
+        </w:rPr>
+        <w:t>Algorytm do regulacji jasności</w:t>
+      </w:r>
+    </w:p>
+    <w:p>
+      <w:r>
+        <w:t xml:space="preserve">Dodajemy (lub odejmujemy) tą samą wartość od kanału jasności: </w:t>
+      </w:r>
+      <w:proofErr w:type="spellStart"/>
+      <w:r>
+        <w:t>I</w:t>
+      </w:r>
+      <w:r>
+        <w:rPr>
+          <w:vertAlign w:val="subscript"/>
+        </w:rPr>
+        <w:t>new</w:t>
+      </w:r>
+      <w:proofErr w:type="spellEnd"/>
+      <w:r>
+        <w:t xml:space="preserve"> = </w:t>
+      </w:r>
+      <w:proofErr w:type="spellStart"/>
+      <w:r>
+        <w:t>I</w:t>
+      </w:r>
+      <w:r>
+        <w:rPr>
+          <w:vertAlign w:val="subscript"/>
+        </w:rPr>
+        <w:t>old</w:t>
+      </w:r>
+      <w:proofErr w:type="spellEnd"/>
+      <w:r>
+        <w:t xml:space="preserve"> + </w:t>
+      </w:r>
+      <w:proofErr w:type="spellStart"/>
+      <w:r>
+        <w:t>brigthes</w:t>
+      </w:r>
+      <w:r>
+        <w:t>s</w:t>
+      </w:r>
+      <w:proofErr w:type="spellEnd"/>
+      <w:r>
+        <w:t>(jasność). Jeżeli wartości graniczne(czyli &lt; 0 lub &gt; 255) zostaną przekroczone to zmieniamy je na wartości graniczne.</w:t>
+      </w:r>
+    </w:p>
+    <w:p>
+      <w:pPr>
+        <w:rPr>
+          <w:b/>
+          <w:bCs/>
+          <w:sz w:val="28"/>
+          <w:szCs w:val="28"/>
+        </w:rPr>
+      </w:pPr>
+      <w:r>
+        <w:rPr>
+          <w:b/>
+          <w:bCs/>
+          <w:sz w:val="28"/>
+          <w:szCs w:val="28"/>
+        </w:rPr>
+        <w:lastRenderedPageBreak/>
+        <w:t xml:space="preserve">Algorytm do regulacji </w:t>
+      </w:r>
+      <w:r>
+        <w:rPr>
+          <w:b/>
+          <w:bCs/>
+          <w:sz w:val="28"/>
+          <w:szCs w:val="28"/>
+        </w:rPr>
+        <w:t>nasycenia</w:t>
+      </w:r>
+    </w:p>
+    <w:p>
+      <w:pPr>
+        <w:rPr>
+          <w:rFonts w:cstheme="minorHAnsi"/>
+          <w:color w:val="222222"/>
+          <w:sz w:val="24"/>
+          <w:szCs w:val="24"/>
+          <w:shd w:val="clear" w:color="auto" w:fill="FFFFFF"/>
+        </w:rPr>
+      </w:pPr>
+      <w:r>
+        <w:rPr>
+          <w:rFonts w:cstheme="minorHAnsi"/>
+          <w:color w:val="222222"/>
+          <w:sz w:val="24"/>
+          <w:szCs w:val="24"/>
+          <w:shd w:val="clear" w:color="auto" w:fill="FFFFFF"/>
+        </w:rPr>
+        <w:t xml:space="preserve">Zwiększanie nasycenia kolorów można rozumieć jako oddalanie koloru danego piksela od poziomu szarości (czyli sytuacji, gdy składowe R,G i B są równe). Dla danego piksela poziom szarości </w:t>
+      </w:r>
+      <w:r>
+        <w:rPr>
+          <w:rFonts w:cstheme="minorHAnsi"/>
+          <w:color w:val="222222"/>
+          <w:sz w:val="24"/>
+          <w:szCs w:val="24"/>
+          <w:shd w:val="clear" w:color="auto" w:fill="FFFFFF"/>
+        </w:rPr>
+        <w:t>obliczyliśmy</w:t>
+      </w:r>
+      <w:r>
+        <w:rPr>
+          <w:rFonts w:cstheme="minorHAnsi"/>
+          <w:color w:val="222222"/>
+          <w:sz w:val="24"/>
+          <w:szCs w:val="24"/>
+          <w:shd w:val="clear" w:color="auto" w:fill="FFFFFF"/>
+        </w:rPr>
+        <w:t xml:space="preserve"> jako średnią R,G, B, czyli (R+G+B)/3. </w:t>
+      </w:r>
+      <w:r>
+        <w:rPr>
+          <w:rFonts w:cstheme="minorHAnsi"/>
+          <w:color w:val="222222"/>
+          <w:sz w:val="24"/>
+          <w:szCs w:val="24"/>
+          <w:shd w:val="clear" w:color="auto" w:fill="FFFFFF"/>
+        </w:rPr>
+        <w:t>Dodatkowo współczynnik modyfikacji nasycenia przedstawiliśmy w skali procentowej wartości położenia suwaka.</w:t>
+      </w:r>
+    </w:p>
+    <w:p>
+      <w:pPr>
+        <w:pStyle w:val="NormalnyWeb"/>
+        <w:shd w:val="clear" w:color="auto" w:fill="FFFFFF"/>
+        <w:spacing w:before="0" w:beforeAutospacing="0"/>
+        <w:rPr>
+          <w:rFonts w:asciiTheme="minorHAnsi" w:hAnsiTheme="minorHAnsi" w:cstheme="minorHAnsi"/>
+          <w:color w:val="222222"/>
+          <w:sz w:val="22"/>
+          <w:szCs w:val="22"/>
+        </w:rPr>
+      </w:pPr>
+      <w:r>
+        <w:rPr>
+          <w:rStyle w:val="Uwydatnienie"/>
+          <w:rFonts w:asciiTheme="minorHAnsi" w:hAnsiTheme="minorHAnsi" w:cstheme="minorHAnsi"/>
+          <w:color w:val="222222"/>
+          <w:sz w:val="22"/>
+          <w:szCs w:val="22"/>
+        </w:rPr>
+        <w:t> </w:t>
+      </w:r>
+      <w:r>
+        <w:rPr>
+          <w:rStyle w:val="Uwydatnienie"/>
+          <w:rFonts w:asciiTheme="minorHAnsi" w:hAnsiTheme="minorHAnsi" w:cstheme="minorHAnsi"/>
+          <w:color w:val="222222"/>
+          <w:sz w:val="22"/>
+          <w:szCs w:val="22"/>
+        </w:rPr>
+        <w:t>//</w:t>
+      </w:r>
+      <w:r>
+        <w:rPr>
+          <w:rStyle w:val="Uwydatnienie"/>
+          <w:rFonts w:asciiTheme="minorHAnsi" w:hAnsiTheme="minorHAnsi" w:cstheme="minorHAnsi"/>
+          <w:color w:val="222222"/>
+          <w:sz w:val="22"/>
+          <w:szCs w:val="22"/>
+        </w:rPr>
+        <w:t>poziom szarości dla danego piksela</w:t>
+      </w:r>
+    </w:p>
+    <w:p>
+      <w:pPr>
+        <w:pStyle w:val="NormalnyWeb"/>
+        <w:spacing w:before="0" w:beforeAutospacing="0"/>
+        <w:rPr>
+          <w:rFonts w:asciiTheme="minorHAnsi" w:hAnsiTheme="minorHAnsi" w:cstheme="minorHAnsi"/>
+          <w:i/>
+          <w:iCs/>
+          <w:color w:val="222222"/>
+          <w:sz w:val="22"/>
+          <w:szCs w:val="22"/>
+          <w:shd w:val="clear" w:color="auto" w:fill="FFFFFF"/>
+        </w:rPr>
+      </w:pPr>
+      <w:proofErr w:type="spellStart"/>
+      <w:r>
+        <w:rPr>
+          <w:rFonts w:asciiTheme="minorHAnsi" w:hAnsiTheme="minorHAnsi" w:cstheme="minorHAnsi"/>
+          <w:i/>
+          <w:iCs/>
+          <w:color w:val="222222"/>
+          <w:sz w:val="22"/>
+          <w:szCs w:val="22"/>
+          <w:shd w:val="clear" w:color="auto" w:fill="FFFFFF"/>
+        </w:rPr>
+        <w:t>int</w:t>
+      </w:r>
+      <w:proofErr w:type="spellEnd"/>
+      <w:r>
+        <w:rPr>
+          <w:rFonts w:asciiTheme="minorHAnsi" w:hAnsiTheme="minorHAnsi" w:cstheme="minorHAnsi"/>
+          <w:i/>
+          <w:iCs/>
+          <w:color w:val="222222"/>
+          <w:sz w:val="22"/>
+          <w:szCs w:val="22"/>
+          <w:shd w:val="clear" w:color="auto" w:fill="FFFFFF"/>
+        </w:rPr>
+        <w:t xml:space="preserve"> szary = (</w:t>
+      </w:r>
+      <w:r>
+        <w:rPr>
+          <w:rFonts w:asciiTheme="minorHAnsi" w:hAnsiTheme="minorHAnsi" w:cstheme="minorHAnsi"/>
+          <w:i/>
+          <w:iCs/>
+          <w:color w:val="222222"/>
+          <w:sz w:val="22"/>
+          <w:szCs w:val="22"/>
+          <w:shd w:val="clear" w:color="auto" w:fill="FFFFFF"/>
+        </w:rPr>
+        <w:t>R</w:t>
+      </w:r>
+      <w:r>
+        <w:rPr>
+          <w:rFonts w:asciiTheme="minorHAnsi" w:hAnsiTheme="minorHAnsi" w:cstheme="minorHAnsi"/>
+          <w:i/>
+          <w:iCs/>
+          <w:color w:val="222222"/>
+          <w:sz w:val="22"/>
+          <w:szCs w:val="22"/>
+          <w:shd w:val="clear" w:color="auto" w:fill="FFFFFF"/>
+        </w:rPr>
+        <w:t xml:space="preserve"> + </w:t>
+      </w:r>
+      <w:r>
+        <w:rPr>
+          <w:rFonts w:asciiTheme="minorHAnsi" w:hAnsiTheme="minorHAnsi" w:cstheme="minorHAnsi"/>
+          <w:i/>
+          <w:iCs/>
+          <w:color w:val="222222"/>
+          <w:sz w:val="22"/>
+          <w:szCs w:val="22"/>
+          <w:shd w:val="clear" w:color="auto" w:fill="FFFFFF"/>
+        </w:rPr>
+        <w:t>G</w:t>
+      </w:r>
+      <w:r>
+        <w:rPr>
+          <w:rFonts w:asciiTheme="minorHAnsi" w:hAnsiTheme="minorHAnsi" w:cstheme="minorHAnsi"/>
+          <w:i/>
+          <w:iCs/>
+          <w:color w:val="222222"/>
+          <w:sz w:val="22"/>
+          <w:szCs w:val="22"/>
+          <w:shd w:val="clear" w:color="auto" w:fill="FFFFFF"/>
+        </w:rPr>
+        <w:t xml:space="preserve"> + </w:t>
+      </w:r>
+      <w:r>
+        <w:rPr>
+          <w:rFonts w:asciiTheme="minorHAnsi" w:hAnsiTheme="minorHAnsi" w:cstheme="minorHAnsi"/>
+          <w:i/>
+          <w:iCs/>
+          <w:color w:val="222222"/>
+          <w:sz w:val="22"/>
+          <w:szCs w:val="22"/>
+          <w:shd w:val="clear" w:color="auto" w:fill="FFFFFF"/>
+        </w:rPr>
+        <w:t>B</w:t>
+      </w:r>
+      <w:r>
+        <w:rPr>
+          <w:rFonts w:asciiTheme="minorHAnsi" w:hAnsiTheme="minorHAnsi" w:cstheme="minorHAnsi"/>
+          <w:i/>
+          <w:iCs/>
+          <w:color w:val="222222"/>
+          <w:sz w:val="22"/>
+          <w:szCs w:val="22"/>
+          <w:shd w:val="clear" w:color="auto" w:fill="FFFFFF"/>
+        </w:rPr>
+        <w:t>) / 3;</w:t>
+      </w:r>
+    </w:p>
+    <w:p>
+      <w:pPr>
+        <w:pStyle w:val="NormalnyWeb"/>
+        <w:spacing w:before="0" w:beforeAutospacing="0"/>
+        <w:rPr>
+          <w:rFonts w:asciiTheme="minorHAnsi" w:hAnsiTheme="minorHAnsi" w:cstheme="minorHAnsi"/>
+          <w:i/>
+          <w:iCs/>
+          <w:color w:val="222222"/>
+          <w:sz w:val="22"/>
+          <w:szCs w:val="22"/>
+          <w:shd w:val="clear" w:color="auto" w:fill="FFFFFF"/>
+        </w:rPr>
+      </w:pPr>
+      <w:r>
+        <w:rPr>
+          <w:rFonts w:asciiTheme="minorHAnsi" w:hAnsiTheme="minorHAnsi" w:cstheme="minorHAnsi"/>
+          <w:i/>
+          <w:iCs/>
+          <w:color w:val="222222"/>
+          <w:sz w:val="22"/>
+          <w:szCs w:val="22"/>
+          <w:shd w:val="clear" w:color="auto" w:fill="FFFFFF"/>
+        </w:rPr>
+        <w:t xml:space="preserve">// </w:t>
+      </w:r>
+      <w:proofErr w:type="spellStart"/>
+      <w:r>
+        <w:rPr>
+          <w:rFonts w:asciiTheme="minorHAnsi" w:hAnsiTheme="minorHAnsi" w:cstheme="minorHAnsi"/>
+          <w:i/>
+          <w:iCs/>
+          <w:color w:val="222222"/>
+          <w:sz w:val="22"/>
+          <w:szCs w:val="22"/>
+          <w:shd w:val="clear" w:color="auto" w:fill="FFFFFF"/>
+        </w:rPr>
+        <w:t>tmp</w:t>
+      </w:r>
+      <w:proofErr w:type="spellEnd"/>
+      <w:r>
+        <w:rPr>
+          <w:rFonts w:asciiTheme="minorHAnsi" w:hAnsiTheme="minorHAnsi" w:cstheme="minorHAnsi"/>
+          <w:i/>
+          <w:iCs/>
+          <w:color w:val="222222"/>
+          <w:sz w:val="22"/>
+          <w:szCs w:val="22"/>
+          <w:shd w:val="clear" w:color="auto" w:fill="FFFFFF"/>
+        </w:rPr>
+        <w:t xml:space="preserve"> - współczynnik modyfikacji nasycenia w skali</w:t>
+      </w:r>
+      <w:r>
+        <w:rPr>
+          <w:rFonts w:asciiTheme="minorHAnsi" w:hAnsiTheme="minorHAnsi" w:cstheme="minorHAnsi"/>
+          <w:i/>
+          <w:iCs/>
+          <w:color w:val="222222"/>
+          <w:sz w:val="22"/>
+          <w:szCs w:val="22"/>
+          <w:shd w:val="clear" w:color="auto" w:fill="FFFFFF"/>
+        </w:rPr>
+        <w:t xml:space="preserve"> </w:t>
+      </w:r>
+      <w:r>
+        <w:rPr>
+          <w:rFonts w:asciiTheme="minorHAnsi" w:hAnsiTheme="minorHAnsi" w:cstheme="minorHAnsi"/>
+          <w:i/>
+          <w:iCs/>
+          <w:color w:val="222222"/>
+          <w:sz w:val="22"/>
+          <w:szCs w:val="22"/>
+          <w:shd w:val="clear" w:color="auto" w:fill="FFFFFF"/>
+        </w:rPr>
+        <w:t>od -100% do 100%</w:t>
+      </w:r>
+    </w:p>
+    <w:p>
+      <w:pPr>
+        <w:pStyle w:val="NormalnyWeb"/>
+        <w:spacing w:before="0" w:beforeAutospacing="0"/>
+        <w:rPr>
+          <w:rFonts w:asciiTheme="minorHAnsi" w:hAnsiTheme="minorHAnsi" w:cstheme="minorHAnsi"/>
+          <w:i/>
+          <w:iCs/>
+          <w:color w:val="222222"/>
+          <w:sz w:val="22"/>
+          <w:szCs w:val="22"/>
+          <w:shd w:val="clear" w:color="auto" w:fill="FFFFFF"/>
+        </w:rPr>
+      </w:pPr>
+      <w:r>
+        <w:rPr>
+          <w:rFonts w:asciiTheme="minorHAnsi" w:hAnsiTheme="minorHAnsi" w:cstheme="minorHAnsi"/>
+          <w:i/>
+          <w:iCs/>
+          <w:color w:val="222222"/>
+          <w:sz w:val="22"/>
+          <w:szCs w:val="22"/>
+          <w:shd w:val="clear" w:color="auto" w:fill="FFFFFF"/>
+        </w:rPr>
+        <w:t>R</w:t>
+      </w:r>
+      <w:r>
+        <w:rPr>
+          <w:rFonts w:asciiTheme="minorHAnsi" w:hAnsiTheme="minorHAnsi" w:cstheme="minorHAnsi"/>
+          <w:i/>
+          <w:iCs/>
+          <w:color w:val="222222"/>
+          <w:sz w:val="22"/>
+          <w:szCs w:val="22"/>
+          <w:shd w:val="clear" w:color="auto" w:fill="FFFFFF"/>
+        </w:rPr>
+        <w:t xml:space="preserve"> = szary + (</w:t>
+      </w:r>
+      <w:r>
+        <w:rPr>
+          <w:rFonts w:asciiTheme="minorHAnsi" w:hAnsiTheme="minorHAnsi" w:cstheme="minorHAnsi"/>
+          <w:i/>
+          <w:iCs/>
+          <w:color w:val="222222"/>
+          <w:sz w:val="22"/>
+          <w:szCs w:val="22"/>
+          <w:shd w:val="clear" w:color="auto" w:fill="FFFFFF"/>
+        </w:rPr>
+        <w:t>R</w:t>
+      </w:r>
+      <w:r>
+        <w:rPr>
+          <w:rFonts w:asciiTheme="minorHAnsi" w:hAnsiTheme="minorHAnsi" w:cstheme="minorHAnsi"/>
+          <w:i/>
+          <w:iCs/>
+          <w:color w:val="222222"/>
+          <w:sz w:val="22"/>
+          <w:szCs w:val="22"/>
+          <w:shd w:val="clear" w:color="auto" w:fill="FFFFFF"/>
+        </w:rPr>
+        <w:t xml:space="preserve"> - szary)*(1.0 + </w:t>
+      </w:r>
+      <w:proofErr w:type="spellStart"/>
+      <w:r>
+        <w:rPr>
+          <w:rFonts w:asciiTheme="minorHAnsi" w:hAnsiTheme="minorHAnsi" w:cstheme="minorHAnsi"/>
+          <w:i/>
+          <w:iCs/>
+          <w:color w:val="222222"/>
+          <w:sz w:val="22"/>
+          <w:szCs w:val="22"/>
+          <w:shd w:val="clear" w:color="auto" w:fill="FFFFFF"/>
+        </w:rPr>
+        <w:t>tmp</w:t>
+      </w:r>
+      <w:proofErr w:type="spellEnd"/>
+      <w:r>
+        <w:rPr>
+          <w:rFonts w:asciiTheme="minorHAnsi" w:hAnsiTheme="minorHAnsi" w:cstheme="minorHAnsi"/>
+          <w:i/>
+          <w:iCs/>
+          <w:color w:val="222222"/>
+          <w:sz w:val="22"/>
+          <w:szCs w:val="22"/>
+          <w:shd w:val="clear" w:color="auto" w:fill="FFFFFF"/>
+        </w:rPr>
+        <w:t>);</w:t>
+      </w:r>
+    </w:p>
+    <w:p>
+      <w:pPr>
+        <w:pStyle w:val="NormalnyWeb"/>
+        <w:spacing w:before="0" w:beforeAutospacing="0"/>
+        <w:rPr>
+          <w:rFonts w:asciiTheme="minorHAnsi" w:hAnsiTheme="minorHAnsi" w:cstheme="minorHAnsi"/>
+          <w:i/>
+          <w:iCs/>
+          <w:color w:val="222222"/>
+          <w:sz w:val="22"/>
+          <w:szCs w:val="22"/>
+          <w:shd w:val="clear" w:color="auto" w:fill="FFFFFF"/>
+        </w:rPr>
+      </w:pPr>
+      <w:r>
+        <w:rPr>
+          <w:rFonts w:asciiTheme="minorHAnsi" w:hAnsiTheme="minorHAnsi" w:cstheme="minorHAnsi"/>
+          <w:i/>
+          <w:iCs/>
+          <w:color w:val="222222"/>
+          <w:sz w:val="22"/>
+          <w:szCs w:val="22"/>
+          <w:shd w:val="clear" w:color="auto" w:fill="FFFFFF"/>
+        </w:rPr>
+        <w:t>G</w:t>
+      </w:r>
+      <w:r>
+        <w:rPr>
+          <w:rFonts w:asciiTheme="minorHAnsi" w:hAnsiTheme="minorHAnsi" w:cstheme="minorHAnsi"/>
+          <w:i/>
+          <w:iCs/>
+          <w:color w:val="222222"/>
+          <w:sz w:val="22"/>
+          <w:szCs w:val="22"/>
+          <w:shd w:val="clear" w:color="auto" w:fill="FFFFFF"/>
+        </w:rPr>
+        <w:t xml:space="preserve"> = szary + (</w:t>
+      </w:r>
+      <w:r>
+        <w:rPr>
+          <w:rFonts w:asciiTheme="minorHAnsi" w:hAnsiTheme="minorHAnsi" w:cstheme="minorHAnsi"/>
+          <w:i/>
+          <w:iCs/>
+          <w:color w:val="222222"/>
+          <w:sz w:val="22"/>
+          <w:szCs w:val="22"/>
+          <w:shd w:val="clear" w:color="auto" w:fill="FFFFFF"/>
+        </w:rPr>
+        <w:t>G</w:t>
+      </w:r>
+      <w:r>
+        <w:rPr>
+          <w:rFonts w:asciiTheme="minorHAnsi" w:hAnsiTheme="minorHAnsi" w:cstheme="minorHAnsi"/>
+          <w:i/>
+          <w:iCs/>
+          <w:color w:val="222222"/>
+          <w:sz w:val="22"/>
+          <w:szCs w:val="22"/>
+          <w:shd w:val="clear" w:color="auto" w:fill="FFFFFF"/>
+        </w:rPr>
+        <w:t xml:space="preserve"> - szary)*(1.0 + </w:t>
+      </w:r>
+      <w:proofErr w:type="spellStart"/>
+      <w:r>
+        <w:rPr>
+          <w:rFonts w:asciiTheme="minorHAnsi" w:hAnsiTheme="minorHAnsi" w:cstheme="minorHAnsi"/>
+          <w:i/>
+          <w:iCs/>
+          <w:color w:val="222222"/>
+          <w:sz w:val="22"/>
+          <w:szCs w:val="22"/>
+          <w:shd w:val="clear" w:color="auto" w:fill="FFFFFF"/>
+        </w:rPr>
+        <w:t>tmp</w:t>
+      </w:r>
+      <w:proofErr w:type="spellEnd"/>
+      <w:r>
+        <w:rPr>
+          <w:rFonts w:asciiTheme="minorHAnsi" w:hAnsiTheme="minorHAnsi" w:cstheme="minorHAnsi"/>
+          <w:i/>
+          <w:iCs/>
+          <w:color w:val="222222"/>
+          <w:sz w:val="22"/>
+          <w:szCs w:val="22"/>
+          <w:shd w:val="clear" w:color="auto" w:fill="FFFFFF"/>
+        </w:rPr>
+        <w:t>);</w:t>
+      </w:r>
+    </w:p>
+    <w:p>
+      <w:pPr>
+        <w:pStyle w:val="NormalnyWeb"/>
+        <w:shd w:val="clear" w:color="auto" w:fill="FFFFFF"/>
+        <w:spacing w:before="0" w:beforeAutospacing="0"/>
+        <w:rPr>
+          <w:rFonts w:asciiTheme="minorHAnsi" w:hAnsiTheme="minorHAnsi" w:cstheme="minorHAnsi"/>
+          <w:color w:val="222222"/>
+          <w:sz w:val="22"/>
+          <w:szCs w:val="22"/>
+        </w:rPr>
+      </w:pPr>
+      <w:r>
+        <w:rPr>
+          <w:rStyle w:val="Uwydatnienie"/>
+          <w:rFonts w:asciiTheme="minorHAnsi" w:hAnsiTheme="minorHAnsi" w:cstheme="minorHAnsi"/>
+          <w:color w:val="222222"/>
+          <w:sz w:val="22"/>
+          <w:szCs w:val="22"/>
+        </w:rPr>
+        <w:t>B</w:t>
+      </w:r>
+      <w:r>
+        <w:rPr>
+          <w:rStyle w:val="Uwydatnienie"/>
+          <w:rFonts w:asciiTheme="minorHAnsi" w:hAnsiTheme="minorHAnsi" w:cstheme="minorHAnsi"/>
+          <w:color w:val="222222"/>
+          <w:sz w:val="22"/>
+          <w:szCs w:val="22"/>
+        </w:rPr>
+        <w:t xml:space="preserve"> = szary + (</w:t>
+      </w:r>
+      <w:r>
+        <w:rPr>
+          <w:rStyle w:val="Uwydatnienie"/>
+          <w:rFonts w:asciiTheme="minorHAnsi" w:hAnsiTheme="minorHAnsi" w:cstheme="minorHAnsi"/>
+          <w:color w:val="222222"/>
+          <w:sz w:val="22"/>
+          <w:szCs w:val="22"/>
+        </w:rPr>
+        <w:t>B</w:t>
+      </w:r>
+      <w:r>
+        <w:rPr>
+          <w:rStyle w:val="Uwydatnienie"/>
+          <w:rFonts w:asciiTheme="minorHAnsi" w:hAnsiTheme="minorHAnsi" w:cstheme="minorHAnsi"/>
+          <w:color w:val="222222"/>
+          <w:sz w:val="22"/>
+          <w:szCs w:val="22"/>
+        </w:rPr>
+        <w:t xml:space="preserve"> - szary)*(1.0 + </w:t>
+      </w:r>
+      <w:proofErr w:type="spellStart"/>
+      <w:r>
+        <w:rPr>
+          <w:rStyle w:val="Uwydatnienie"/>
+          <w:rFonts w:asciiTheme="minorHAnsi" w:hAnsiTheme="minorHAnsi" w:cstheme="minorHAnsi"/>
+          <w:color w:val="222222"/>
+          <w:sz w:val="22"/>
+          <w:szCs w:val="22"/>
+        </w:rPr>
+        <w:t>tmp</w:t>
+      </w:r>
+      <w:proofErr w:type="spellEnd"/>
+      <w:r>
+        <w:rPr>
+          <w:rStyle w:val="Uwydatnienie"/>
+          <w:rFonts w:asciiTheme="minorHAnsi" w:hAnsiTheme="minorHAnsi" w:cstheme="minorHAnsi"/>
+          <w:color w:val="222222"/>
+          <w:sz w:val="22"/>
+          <w:szCs w:val="22"/>
+        </w:rPr>
+        <w:t>);</w:t>
+      </w:r>
+    </w:p>
+    <w:p>
+      <w:pPr>
+        <w:rPr>
+          <w:sz w:val="24"/>
+          <w:szCs w:val="24"/>
+        </w:rPr>
+      </w:pPr>
     </w:p>
     <w:p>
       <w:pPr>
@@ -1370,6 +2169,65 @@
           <w:szCs w:val="24"/>
         </w:rPr>
       </w:pPr>
+      <w:r>
+        <w:rPr>
+          <w:sz w:val="24"/>
+          <w:szCs w:val="24"/>
+        </w:rPr>
+        <w:t>Klasy w projekcie wraz z ich metodami i atrybutami:</w:t>
+      </w:r>
+    </w:p>
+    <w:p>
+      <w:pPr>
+        <w:rPr>
+          <w:sz w:val="24"/>
+          <w:szCs w:val="24"/>
+        </w:rPr>
+      </w:pPr>
+      <w:r>
+        <w:rPr>
+          <w:sz w:val="24"/>
+          <w:szCs w:val="24"/>
+        </w:rPr>
+        <w:t>MyFrame1 - klasa</w:t>
+      </w:r>
+      <w:r>
+        <w:rPr>
+          <w:sz w:val="24"/>
+          <w:szCs w:val="24"/>
+        </w:rPr>
+        <w:t xml:space="preserve"> </w:t>
+      </w:r>
+    </w:p>
+    <w:p>
+      <w:pPr>
+        <w:rPr>
+          <w:sz w:val="24"/>
+          <w:szCs w:val="24"/>
+        </w:rPr>
+      </w:pPr>
+      <w:r>
+        <w:rPr>
+          <w:sz w:val="24"/>
+          <w:szCs w:val="24"/>
+        </w:rPr>
+        <w:t>GUI</w:t>
+      </w:r>
+      <w:r>
+        <w:rPr>
+          <w:sz w:val="24"/>
+          <w:szCs w:val="24"/>
+        </w:rPr>
+        <w:t xml:space="preserve">MyFrame1 - klasa </w:t>
+      </w:r>
+    </w:p>
+    <w:p>
+      <w:pPr>
+        <w:rPr>
+          <w:sz w:val="24"/>
+          <w:szCs w:val="24"/>
+        </w:rPr>
+      </w:pPr>
     </w:p>
     <w:p>
       <w:pPr>
@@ -1409,7 +2267,49 @@
           <w:sz w:val="24"/>
           <w:szCs w:val="24"/>
         </w:rPr>
-        <w:t xml:space="preserve"> Na końcu po zbudowaniu projektu dokonaliśmy testów z obrazkami ściągniętymi z Internetu z różnorodnymi kolorami. Obrazki testowe zostały załączone do projektu.</w:t>
+        <w:t xml:space="preserve"> </w:t>
+      </w:r>
+      <w:r>
+        <w:rPr>
+          <w:sz w:val="24"/>
+          <w:szCs w:val="24"/>
+        </w:rPr>
+        <w:t>W trakcie prac oraz n</w:t>
+      </w:r>
+      <w:r>
+        <w:rPr>
+          <w:sz w:val="24"/>
+          <w:szCs w:val="24"/>
+        </w:rPr>
+        <w:t>a końcu po zbudowaniu projektu dokon</w:t>
+      </w:r>
+      <w:r>
+        <w:rPr>
+          <w:sz w:val="24"/>
+          <w:szCs w:val="24"/>
+        </w:rPr>
+        <w:t>ywa</w:t>
+      </w:r>
+      <w:r>
+        <w:rPr>
+          <w:sz w:val="24"/>
+          <w:szCs w:val="24"/>
+        </w:rPr>
+        <w:t xml:space="preserve">liśmy testów z </w:t>
+      </w:r>
+      <w:r>
+        <w:rPr>
+          <w:sz w:val="24"/>
+          <w:szCs w:val="24"/>
+        </w:rPr>
+        <w:t xml:space="preserve">przykładowymi </w:t>
+      </w:r>
+      <w:r>
+        <w:rPr>
+          <w:sz w:val="24"/>
+          <w:szCs w:val="24"/>
+        </w:rPr>
+        <w:t>obrazkami ściągniętymi z Internetu z różnorodnymi kolorami. Obrazki testowe zostały załączone do projektu.</w:t>
       </w:r>
     </w:p>
     <w:p>
@@ -1472,7 +2372,7 @@
         <v:path o:extrusionok="f" gradientshapeok="t" o:connecttype="rect"/>
         <o:lock v:ext="edit" aspectratio="t"/>
       </v:shapetype>
-      <v:shape id="_x0000_i1059" type="#_x0000_t75" style="width:11.4pt;height:11.4pt" o:bullet="t">
+      <v:shape id="_x0000_i1092" type="#_x0000_t75" style="width:11.4pt;height:11.4pt" o:bullet="t">
         <v:imagedata r:id="rId1" o:title="mso41FB"/>
       </v:shape>
     </w:pict>
@@ -2178,7 +3078,7 @@
   <w:abstractNum w:abstractNumId="7" w15:restartNumberingAfterBreak="0">
     <w:nsid w:val="55D92361"/>
     <w:multiLevelType w:val="hybridMultilevel"/>
-    <w:tmpl w:val="139211CE"/>
+    <w:tmpl w:val="C08E9C68"/>
     <w:lvl w:ilvl="0" w:tplc="04150007">
       <w:start w:val="1"/>
       <w:numFmt w:val="bullet"/>
@@ -3194,6 +4094,34 @@
       <w:contextualSpacing/>
     </w:pPr>
   </w:style>
+  <w:style w:type="paragraph" w:styleId="NormalnyWeb">
+    <w:name w:val="Normal (Web)"/>
+    <w:basedOn w:val="Normalny"/>
+    <w:uiPriority w:val="99"/>
+    <w:semiHidden/>
+    <w:unhideWhenUsed/>
+    <w:rsid w:val="00692303"/>
+    <w:pPr>
+      <w:spacing w:before="100" w:beforeAutospacing="1" w:after="100" w:afterAutospacing="1" w:line="240" w:lineRule="auto"/>
+    </w:pPr>
+    <w:rPr>
+      <w:rFonts w:ascii="Times New Roman" w:eastAsia="Times New Roman" w:hAnsi="Times New Roman" w:cs="Times New Roman"/>
+      <w:sz w:val="24"/>
+      <w:szCs w:val="24"/>
+      <w:lang w:eastAsia="pl-PL"/>
+    </w:rPr>
+  </w:style>
+  <w:style w:type="character" w:styleId="Uwydatnienie">
+    <w:name w:val="Emphasis"/>
+    <w:basedOn w:val="Domylnaczcionkaakapitu"/>
+    <w:uiPriority w:val="20"/>
+    <w:qFormat/>
+    <w:rsid w:val="00692303"/>
+    <w:rPr>
+      <w:i/>
+      <w:iCs/>
+    </w:rPr>
+  </w:style>
 </w:styles>
 </file>
 

</xml_diff>

<commit_message>
Dopisanie pewnych rzeczy do dokumentacji
</commit_message>
<xml_diff>
--- a/DOC/Dokumentacja.docx
+++ b/DOC/Dokumentacja.docx
@@ -234,12 +234,16 @@
     <w:p>
       <w:pPr>
         <w:rPr>
-          <w:sz w:val="24"/>
-          <w:szCs w:val="24"/>
-        </w:rPr>
-      </w:pPr>
-      <w:r>
-        <w:rPr>
+          <w:b/>
+          <w:bCs/>
+          <w:sz w:val="24"/>
+          <w:szCs w:val="24"/>
+        </w:rPr>
+      </w:pPr>
+      <w:r>
+        <w:rPr>
+          <w:b/>
+          <w:bCs/>
           <w:sz w:val="24"/>
           <w:szCs w:val="24"/>
         </w:rPr>
@@ -329,12 +333,16 @@
     <w:p>
       <w:pPr>
         <w:rPr>
-          <w:sz w:val="24"/>
-          <w:szCs w:val="24"/>
-        </w:rPr>
-      </w:pPr>
-      <w:r>
-        <w:rPr>
+          <w:b/>
+          <w:bCs/>
+          <w:sz w:val="24"/>
+          <w:szCs w:val="24"/>
+        </w:rPr>
+      </w:pPr>
+      <w:r>
+        <w:rPr>
+          <w:b/>
+          <w:bCs/>
           <w:sz w:val="24"/>
           <w:szCs w:val="24"/>
         </w:rPr>
@@ -424,12 +432,16 @@
     <w:p>
       <w:pPr>
         <w:rPr>
-          <w:sz w:val="24"/>
-          <w:szCs w:val="24"/>
-        </w:rPr>
-      </w:pPr>
-      <w:r>
-        <w:rPr>
+          <w:b/>
+          <w:bCs/>
+          <w:sz w:val="24"/>
+          <w:szCs w:val="24"/>
+        </w:rPr>
+      </w:pPr>
+      <w:r>
+        <w:rPr>
+          <w:b/>
+          <w:bCs/>
           <w:sz w:val="24"/>
           <w:szCs w:val="24"/>
         </w:rPr>
@@ -453,7 +465,14 @@
           <w:sz w:val="24"/>
           <w:szCs w:val="24"/>
         </w:rPr>
-        <w:t>Możliwość zapisywania dokonanych zmian na obrazie</w:t>
+        <w:t xml:space="preserve">Możliwość zapisywania dokonanych zmian </w:t>
+      </w:r>
+      <w:r>
+        <w:rPr>
+          <w:sz w:val="24"/>
+          <w:szCs w:val="24"/>
+        </w:rPr>
+        <w:t>przez użytkownika</w:t>
       </w:r>
     </w:p>
     <w:p>
@@ -582,14 +601,49 @@
           <w:sz w:val="24"/>
           <w:szCs w:val="24"/>
         </w:rPr>
-        <w:t>Danymi wyjściowymi jest ten sam obrazek co został wczytany tylko, że po dokonanych, przez użytkownika, korektach barwnych.</w:t>
-      </w:r>
-      <w:r>
-        <w:rPr>
-          <w:sz w:val="24"/>
-          <w:szCs w:val="24"/>
-        </w:rPr>
-        <w:t xml:space="preserve"> Taką oto przetworzoną ilustracje można zapisać na swoim komputerze.</w:t>
+        <w:t>Danymi wyjściowymi jest ten sam obraz co został wczytany tylko, że po dokonanych, przez użytkownika, korektach barwnych.</w:t>
+      </w:r>
+      <w:r>
+        <w:rPr>
+          <w:sz w:val="24"/>
+          <w:szCs w:val="24"/>
+        </w:rPr>
+        <w:t xml:space="preserve"> Taką oto przetworzoną ilustracje można zapisać na swoim komputerze</w:t>
+      </w:r>
+      <w:r>
+        <w:rPr>
+          <w:sz w:val="24"/>
+          <w:szCs w:val="24"/>
+        </w:rPr>
+        <w:t xml:space="preserve"> jako </w:t>
+      </w:r>
+      <w:r>
+        <w:rPr>
+          <w:sz w:val="24"/>
+          <w:szCs w:val="24"/>
+        </w:rPr>
+        <w:t>plik graficzn</w:t>
+      </w:r>
+      <w:r>
+        <w:rPr>
+          <w:sz w:val="24"/>
+          <w:szCs w:val="24"/>
+        </w:rPr>
+        <w:t>y</w:t>
+      </w:r>
+      <w:r>
+        <w:rPr>
+          <w:sz w:val="24"/>
+          <w:szCs w:val="24"/>
+        </w:rPr>
+        <w:t xml:space="preserve"> w formacie .jpg</w:t>
+      </w:r>
+      <w:r>
+        <w:rPr>
+          <w:sz w:val="24"/>
+          <w:szCs w:val="24"/>
+        </w:rPr>
+        <w:t>.</w:t>
       </w:r>
     </w:p>
     <w:p>
@@ -763,6 +817,182 @@
     </w:p>
     <w:p>
       <w:pPr>
+        <w:jc w:val="center"/>
+        <w:rPr>
+          <w:sz w:val="24"/>
+          <w:szCs w:val="24"/>
+        </w:rPr>
+      </w:pPr>
+      <w:r>
+        <w:rPr>
+          <w:noProof/>
+          <w:sz w:val="24"/>
+          <w:szCs w:val="24"/>
+        </w:rPr>
+        <w:drawing>
+          <wp:inline distT="0" distB="0" distL="0" distR="0" wp14:anchorId="4DDD75D7" wp14:editId="65AE48CA">
+            <wp:extent cx="5760720" cy="4320540"/>
+            <wp:effectExtent l="0" t="0" r="0" b="3810"/>
+            <wp:docPr id="3" name="Obraz 3"/>
+            <wp:cNvGraphicFramePr>
+              <a:graphicFrameLocks xmlns:a="http://schemas.openxmlformats.org/drawingml/2006/main" noChangeAspect="1"/>
+            </wp:cNvGraphicFramePr>
+            <a:graphic xmlns:a="http://schemas.openxmlformats.org/drawingml/2006/main">
+              <a:graphicData uri="http://schemas.openxmlformats.org/drawingml/2006/picture">
+                <pic:pic xmlns:pic="http://schemas.openxmlformats.org/drawingml/2006/picture">
+                  <pic:nvPicPr>
+                    <pic:cNvPr id="0" name="Picture 3"/>
+                    <pic:cNvPicPr>
+                      <a:picLocks noChangeAspect="1" noChangeArrowheads="1"/>
+                    </pic:cNvPicPr>
+                  </pic:nvPicPr>
+                  <pic:blipFill>
+                    <a:blip r:embed="rId5">
+                      <a:extLst>
+                        <a:ext uri="{28A0092B-C50C-407E-A947-70E740481C1C}">
+                          <a14:useLocalDpi xmlns:a14="http://schemas.microsoft.com/office/drawing/2010/main" val="0"/>
+                        </a:ext>
+                      </a:extLst>
+                    </a:blip>
+                    <a:srcRect/>
+                    <a:stretch>
+                      <a:fillRect/>
+                    </a:stretch>
+                  </pic:blipFill>
+                  <pic:spPr bwMode="auto">
+                    <a:xfrm>
+                      <a:off x="0" y="0"/>
+                      <a:ext cx="5760720" cy="4320540"/>
+                    </a:xfrm>
+                    <a:prstGeom prst="rect">
+                      <a:avLst/>
+                    </a:prstGeom>
+                    <a:noFill/>
+                    <a:ln>
+                      <a:noFill/>
+                    </a:ln>
+                  </pic:spPr>
+                </pic:pic>
+              </a:graphicData>
+            </a:graphic>
+          </wp:inline>
+        </w:drawing>
+      </w:r>
+    </w:p>
+    <w:p>
+      <w:pPr>
+        <w:jc w:val="center"/>
+        <w:rPr>
+          <w:sz w:val="24"/>
+          <w:szCs w:val="24"/>
+        </w:rPr>
+      </w:pPr>
+      <w:r>
+        <w:t xml:space="preserve">Rysunek 1. Okno użytkownika </w:t>
+      </w:r>
+      <w:r>
+        <w:t xml:space="preserve">tuż </w:t>
+      </w:r>
+      <w:r>
+        <w:t>po</w:t>
+      </w:r>
+      <w:r>
+        <w:t xml:space="preserve"> otwarciu </w:t>
+      </w:r>
+      <w:r>
+        <w:t>programu</w:t>
+      </w:r>
+      <w:r>
+        <w:t>.</w:t>
+      </w:r>
+    </w:p>
+    <w:p>
+      <w:pPr>
+        <w:jc w:val="center"/>
+        <w:rPr>
+          <w:sz w:val="24"/>
+          <w:szCs w:val="24"/>
+        </w:rPr>
+      </w:pPr>
+      <w:r>
+        <w:rPr>
+          <w:noProof/>
+          <w:sz w:val="24"/>
+          <w:szCs w:val="24"/>
+        </w:rPr>
+        <w:lastRenderedPageBreak/>
+        <w:drawing>
+          <wp:inline distT="0" distB="0" distL="0" distR="0" wp14:anchorId="102EF2DC" wp14:editId="37DAA7D4">
+            <wp:extent cx="5760720" cy="3638550"/>
+            <wp:effectExtent l="0" t="0" r="0" b="0"/>
+            <wp:docPr id="2" name="Obraz 2"/>
+            <wp:cNvGraphicFramePr>
+              <a:graphicFrameLocks xmlns:a="http://schemas.openxmlformats.org/drawingml/2006/main" noChangeAspect="1"/>
+            </wp:cNvGraphicFramePr>
+            <a:graphic xmlns:a="http://schemas.openxmlformats.org/drawingml/2006/main">
+              <a:graphicData uri="http://schemas.openxmlformats.org/drawingml/2006/picture">
+                <pic:pic xmlns:pic="http://schemas.openxmlformats.org/drawingml/2006/picture">
+                  <pic:nvPicPr>
+                    <pic:cNvPr id="0" name="Picture 2"/>
+                    <pic:cNvPicPr>
+                      <a:picLocks noChangeAspect="1" noChangeArrowheads="1"/>
+                    </pic:cNvPicPr>
+                  </pic:nvPicPr>
+                  <pic:blipFill>
+                    <a:blip r:embed="rId6">
+                      <a:extLst>
+                        <a:ext uri="{28A0092B-C50C-407E-A947-70E740481C1C}">
+                          <a14:useLocalDpi xmlns:a14="http://schemas.microsoft.com/office/drawing/2010/main" val="0"/>
+                        </a:ext>
+                      </a:extLst>
+                    </a:blip>
+                    <a:srcRect/>
+                    <a:stretch>
+                      <a:fillRect/>
+                    </a:stretch>
+                  </pic:blipFill>
+                  <pic:spPr bwMode="auto">
+                    <a:xfrm>
+                      <a:off x="0" y="0"/>
+                      <a:ext cx="5760720" cy="3638550"/>
+                    </a:xfrm>
+                    <a:prstGeom prst="rect">
+                      <a:avLst/>
+                    </a:prstGeom>
+                    <a:noFill/>
+                    <a:ln>
+                      <a:noFill/>
+                    </a:ln>
+                  </pic:spPr>
+                </pic:pic>
+              </a:graphicData>
+            </a:graphic>
+          </wp:inline>
+        </w:drawing>
+      </w:r>
+    </w:p>
+    <w:p>
+      <w:pPr>
+        <w:jc w:val="center"/>
+      </w:pPr>
+      <w:r>
+        <w:t xml:space="preserve">Rysunek </w:t>
+      </w:r>
+      <w:r>
+        <w:t>2</w:t>
+      </w:r>
+      <w:r>
+        <w:t>. Okno użytkownika programu</w:t>
+      </w:r>
+      <w:r>
+        <w:t xml:space="preserve"> po wczytaniu obrazka i zaznaczeniu kolory</w:t>
+      </w:r>
+      <w:r>
+        <w:t>.</w:t>
+      </w:r>
+    </w:p>
+    <w:p>
+      <w:pPr>
         <w:pStyle w:val="Akapitzlist"/>
         <w:numPr>
           <w:ilvl w:val="0"/>
@@ -815,6 +1045,13 @@
           <w:szCs w:val="24"/>
         </w:rPr>
         <w:t xml:space="preserve"> w modelu RGB.</w:t>
+      </w:r>
+      <w:r>
+        <w:rPr>
+          <w:sz w:val="24"/>
+          <w:szCs w:val="24"/>
+        </w:rPr>
+        <w:t xml:space="preserve"> Sześciokąt automatycznie dostosowuje swoją jasność aby pokazywać najbardziej odpowiedni kolor, który wybrał użytkownik na obrazku.</w:t>
       </w:r>
     </w:p>
     <w:p>
@@ -849,7 +1086,7 @@
                     </pic:cNvPicPr>
                   </pic:nvPicPr>
                   <pic:blipFill>
-                    <a:blip r:embed="rId5">
+                    <a:blip r:embed="rId7">
                       <a:extLst>
                         <a:ext uri="{28A0092B-C50C-407E-A947-70E740481C1C}">
                           <a14:useLocalDpi xmlns:a14="http://schemas.microsoft.com/office/drawing/2010/main" val="0"/>
@@ -884,17 +1121,15 @@
     <w:p>
       <w:pPr>
         <w:jc w:val="center"/>
-        <w:rPr>
-          <w:sz w:val="24"/>
-          <w:szCs w:val="24"/>
-        </w:rPr>
-      </w:pPr>
-      <w:r>
-        <w:rPr>
-          <w:sz w:val="24"/>
-          <w:szCs w:val="24"/>
-        </w:rPr>
-        <w:t>Rysunek 1. Sześciokąt barw</w:t>
+      </w:pPr>
+      <w:r>
+        <w:t xml:space="preserve">Rysunek </w:t>
+      </w:r>
+      <w:r>
+        <w:t>3</w:t>
+      </w:r>
+      <w:r>
+        <w:t>. Sześciokąt barw</w:t>
       </w:r>
     </w:p>
     <w:p>
@@ -943,7 +1178,14 @@
           <w:sz w:val="24"/>
           <w:szCs w:val="24"/>
         </w:rPr>
-        <w:t>Suwaka proporcjonalności</w:t>
+        <w:t>Okn</w:t>
+      </w:r>
+      <w:r>
+        <w:rPr>
+          <w:sz w:val="24"/>
+          <w:szCs w:val="24"/>
+        </w:rPr>
+        <w:t>a które pokazuje jaki dokładnie kolor został wybrany przez użytkownika</w:t>
       </w:r>
     </w:p>
     <w:p>
@@ -964,21 +1206,7 @@
           <w:szCs w:val="24"/>
         </w:rPr>
         <w:lastRenderedPageBreak/>
-        <w:t xml:space="preserve">Suwaka </w:t>
-      </w:r>
-      <w:r>
-        <w:rPr>
-          <w:sz w:val="24"/>
-          <w:szCs w:val="24"/>
-        </w:rPr>
-        <w:t>mieszania</w:t>
-      </w:r>
-      <w:r>
-        <w:rPr>
-          <w:sz w:val="24"/>
-          <w:szCs w:val="24"/>
-        </w:rPr>
-        <w:t xml:space="preserve"> obrazu oryginalnego ze skorygowanym</w:t>
+        <w:t>Suwaka proporcjonalności</w:t>
       </w:r>
     </w:p>
     <w:p>
@@ -998,7 +1226,21 @@
           <w:sz w:val="24"/>
           <w:szCs w:val="24"/>
         </w:rPr>
-        <w:t>Suwaka jasności</w:t>
+        <w:t xml:space="preserve">Suwaka </w:t>
+      </w:r>
+      <w:r>
+        <w:rPr>
+          <w:sz w:val="24"/>
+          <w:szCs w:val="24"/>
+        </w:rPr>
+        <w:t>mieszania</w:t>
+      </w:r>
+      <w:r>
+        <w:rPr>
+          <w:sz w:val="24"/>
+          <w:szCs w:val="24"/>
+        </w:rPr>
+        <w:t xml:space="preserve"> obrazu oryginalnego ze skorygowanym</w:t>
       </w:r>
     </w:p>
     <w:p>
@@ -1018,7 +1260,7 @@
           <w:sz w:val="24"/>
           <w:szCs w:val="24"/>
         </w:rPr>
-        <w:t>Suwaka nasycenia</w:t>
+        <w:t>Suwaka jasności</w:t>
       </w:r>
     </w:p>
     <w:p>
@@ -1038,6 +1280,46 @@
           <w:sz w:val="24"/>
           <w:szCs w:val="24"/>
         </w:rPr>
+        <w:t>Suwaka nasycenia</w:t>
+      </w:r>
+    </w:p>
+    <w:p>
+      <w:pPr>
+        <w:pStyle w:val="Akapitzlist"/>
+        <w:numPr>
+          <w:ilvl w:val="0"/>
+          <w:numId w:val="11"/>
+        </w:numPr>
+        <w:rPr>
+          <w:sz w:val="24"/>
+          <w:szCs w:val="24"/>
+        </w:rPr>
+      </w:pPr>
+      <w:r>
+        <w:rPr>
+          <w:sz w:val="24"/>
+          <w:szCs w:val="24"/>
+        </w:rPr>
+        <w:t xml:space="preserve">Suwaka zamieniającego kolory na sześciokącie barw </w:t>
+      </w:r>
+    </w:p>
+    <w:p>
+      <w:pPr>
+        <w:pStyle w:val="Akapitzlist"/>
+        <w:numPr>
+          <w:ilvl w:val="0"/>
+          <w:numId w:val="11"/>
+        </w:numPr>
+        <w:rPr>
+          <w:sz w:val="24"/>
+          <w:szCs w:val="24"/>
+        </w:rPr>
+      </w:pPr>
+      <w:r>
+        <w:rPr>
+          <w:sz w:val="24"/>
+          <w:szCs w:val="24"/>
+        </w:rPr>
         <w:t>Przycisków wczytaj i zapisz obraz</w:t>
       </w:r>
     </w:p>
@@ -1179,6 +1461,26 @@
           <w:sz w:val="24"/>
           <w:szCs w:val="24"/>
         </w:rPr>
+        <w:t>Połączenie algorytmu z suwakami proporcjonalności i siły zmian</w:t>
+      </w:r>
+    </w:p>
+    <w:p>
+      <w:pPr>
+        <w:pStyle w:val="Akapitzlist"/>
+        <w:numPr>
+          <w:ilvl w:val="0"/>
+          <w:numId w:val="12"/>
+        </w:numPr>
+        <w:rPr>
+          <w:sz w:val="24"/>
+          <w:szCs w:val="24"/>
+        </w:rPr>
+      </w:pPr>
+      <w:r>
+        <w:rPr>
+          <w:sz w:val="24"/>
+          <w:szCs w:val="24"/>
+        </w:rPr>
         <w:t>Implementacja suwaków jasności i nasycenia</w:t>
       </w:r>
     </w:p>
@@ -1526,46 +1828,89 @@
       </w:r>
     </w:p>
     <w:p>
-      <w:r>
+      <w:pPr>
+        <w:rPr>
+          <w:sz w:val="24"/>
+          <w:szCs w:val="24"/>
+        </w:rPr>
+      </w:pPr>
+      <w:r>
+        <w:rPr>
+          <w:sz w:val="24"/>
+          <w:szCs w:val="24"/>
+        </w:rPr>
+        <w:lastRenderedPageBreak/>
         <w:t xml:space="preserve">Dodajemy (lub odejmujemy) tą samą wartość od kanału jasności: </w:t>
       </w:r>
       <w:proofErr w:type="spellStart"/>
       <w:r>
+        <w:rPr>
+          <w:sz w:val="24"/>
+          <w:szCs w:val="24"/>
+        </w:rPr>
         <w:t>I</w:t>
       </w:r>
       <w:r>
         <w:rPr>
+          <w:sz w:val="24"/>
+          <w:szCs w:val="24"/>
           <w:vertAlign w:val="subscript"/>
         </w:rPr>
         <w:t>new</w:t>
       </w:r>
       <w:proofErr w:type="spellEnd"/>
       <w:r>
+        <w:rPr>
+          <w:sz w:val="24"/>
+          <w:szCs w:val="24"/>
+        </w:rPr>
         <w:t xml:space="preserve"> = </w:t>
       </w:r>
       <w:proofErr w:type="spellStart"/>
       <w:r>
+        <w:rPr>
+          <w:sz w:val="24"/>
+          <w:szCs w:val="24"/>
+        </w:rPr>
         <w:t>I</w:t>
       </w:r>
       <w:r>
         <w:rPr>
+          <w:sz w:val="24"/>
+          <w:szCs w:val="24"/>
           <w:vertAlign w:val="subscript"/>
         </w:rPr>
         <w:t>old</w:t>
       </w:r>
       <w:proofErr w:type="spellEnd"/>
       <w:r>
+        <w:rPr>
+          <w:sz w:val="24"/>
+          <w:szCs w:val="24"/>
+        </w:rPr>
         <w:t xml:space="preserve"> + </w:t>
       </w:r>
       <w:proofErr w:type="spellStart"/>
       <w:r>
+        <w:rPr>
+          <w:sz w:val="24"/>
+          <w:szCs w:val="24"/>
+        </w:rPr>
         <w:t>brigthes</w:t>
       </w:r>
       <w:r>
+        <w:rPr>
+          <w:sz w:val="24"/>
+          <w:szCs w:val="24"/>
+        </w:rPr>
         <w:t>s</w:t>
       </w:r>
       <w:proofErr w:type="spellEnd"/>
       <w:r>
+        <w:rPr>
+          <w:sz w:val="24"/>
+          <w:szCs w:val="24"/>
+        </w:rPr>
         <w:t>(jasność). Jeżeli wartości graniczne(czyli &lt; 0 lub &gt; 255) zostaną przekroczone to zmieniamy je na wartości graniczne.</w:t>
       </w:r>
     </w:p>
@@ -1585,17 +1930,7 @@
           <w:sz w:val="28"/>
           <w:szCs w:val="28"/>
         </w:rPr>
-        <w:lastRenderedPageBreak/>
-        <w:t xml:space="preserve">Algorytm do regulacji </w:t>
-      </w:r>
-      <w:r>
-        <w:rPr>
-          <w:b/>
-          <w:bCs/>
-          <w:sz w:val="28"/>
-          <w:szCs w:val="28"/>
-        </w:rPr>
-        <w:t>nasycenia</w:t>
+        <w:t>Algorytm do regulacji nasycenia</w:t>
       </w:r>
     </w:p>
     <w:p>
@@ -1669,27 +2004,7 @@
           <w:sz w:val="22"/>
           <w:szCs w:val="22"/>
         </w:rPr>
-        <w:t> </w:t>
-      </w:r>
-      <w:r>
-        <w:rPr>
-          <w:rStyle w:val="Uwydatnienie"/>
-          <w:rFonts w:asciiTheme="minorHAnsi" w:hAnsiTheme="minorHAnsi" w:cstheme="minorHAnsi"/>
-          <w:color w:val="222222"/>
-          <w:sz w:val="22"/>
-          <w:szCs w:val="22"/>
-        </w:rPr>
-        <w:t>//</w:t>
-      </w:r>
-      <w:r>
-        <w:rPr>
-          <w:rStyle w:val="Uwydatnienie"/>
-          <w:rFonts w:asciiTheme="minorHAnsi" w:hAnsiTheme="minorHAnsi" w:cstheme="minorHAnsi"/>
-          <w:color w:val="222222"/>
-          <w:sz w:val="22"/>
-          <w:szCs w:val="22"/>
-        </w:rPr>
-        <w:t>poziom szarości dla danego piksela</w:t>
+        <w:t> //poziom szarości dla danego piksela</w:t>
       </w:r>
     </w:p>
     <w:p>
@@ -1879,7 +2194,7 @@
           <w:szCs w:val="22"/>
           <w:shd w:val="clear" w:color="auto" w:fill="FFFFFF"/>
         </w:rPr>
-        <w:t>od -100% do 100%</w:t>
+        <w:t>procentowej</w:t>
       </w:r>
     </w:p>
     <w:p>
@@ -2211,14 +2526,3506 @@
           <w:sz w:val="24"/>
           <w:szCs w:val="24"/>
         </w:rPr>
-        <w:t>GUI</w:t>
-      </w:r>
-      <w:r>
-        <w:rPr>
-          <w:sz w:val="24"/>
-          <w:szCs w:val="24"/>
-        </w:rPr>
-        <w:t xml:space="preserve">MyFrame1 - klasa </w:t>
+        <w:t xml:space="preserve">GUIMyFrame1 - klasa </w:t>
+      </w:r>
+      <w:r>
+        <w:rPr>
+          <w:sz w:val="24"/>
+          <w:szCs w:val="24"/>
+        </w:rPr>
+        <w:t xml:space="preserve">pochodna klasy  </w:t>
+      </w:r>
+      <w:r>
+        <w:rPr>
+          <w:sz w:val="24"/>
+          <w:szCs w:val="24"/>
+        </w:rPr>
+        <w:t>MyFrame1</w:t>
+      </w:r>
+    </w:p>
+    <w:p>
+      <w:pPr>
+        <w:pStyle w:val="Akapitzlist"/>
+        <w:numPr>
+          <w:ilvl w:val="0"/>
+          <w:numId w:val="13"/>
+        </w:numPr>
+        <w:autoSpaceDE w:val="0"/>
+        <w:autoSpaceDN w:val="0"/>
+        <w:adjustRightInd w:val="0"/>
+        <w:spacing w:before="360" w:after="100" w:afterAutospacing="1" w:line="240" w:lineRule="auto"/>
+        <w:rPr>
+          <w:rFonts w:cstheme="minorHAnsi"/>
+          <w:color w:val="000000"/>
+          <w:sz w:val="24"/>
+          <w:szCs w:val="24"/>
+          <w:lang w:val="en-US"/>
+        </w:rPr>
+      </w:pPr>
+      <w:r>
+        <w:rPr>
+          <w:rFonts w:cstheme="minorHAnsi"/>
+          <w:color w:val="0000FF"/>
+          <w:sz w:val="24"/>
+          <w:szCs w:val="24"/>
+          <w:lang w:val="en-US"/>
+        </w:rPr>
+        <w:t>void</w:t>
+      </w:r>
+      <w:r>
+        <w:rPr>
+          <w:rFonts w:cstheme="minorHAnsi"/>
+          <w:color w:val="000000"/>
+          <w:sz w:val="24"/>
+          <w:szCs w:val="24"/>
+          <w:lang w:val="en-US"/>
+        </w:rPr>
+        <w:t xml:space="preserve"> m_panel3OnLeft( </w:t>
+      </w:r>
+      <w:proofErr w:type="spellStart"/>
+      <w:r>
+        <w:rPr>
+          <w:rFonts w:cstheme="minorHAnsi"/>
+          <w:color w:val="000000"/>
+          <w:sz w:val="24"/>
+          <w:szCs w:val="24"/>
+          <w:lang w:val="en-US"/>
+        </w:rPr>
+        <w:t>wxMouseEvent</w:t>
+      </w:r>
+      <w:proofErr w:type="spellEnd"/>
+      <w:r>
+        <w:rPr>
+          <w:rFonts w:cstheme="minorHAnsi"/>
+          <w:color w:val="000000"/>
+          <w:sz w:val="24"/>
+          <w:szCs w:val="24"/>
+          <w:lang w:val="en-US"/>
+        </w:rPr>
+        <w:t xml:space="preserve">&amp; </w:t>
+      </w:r>
+      <w:r>
+        <w:rPr>
+          <w:rFonts w:cstheme="minorHAnsi"/>
+          <w:color w:val="808080"/>
+          <w:sz w:val="24"/>
+          <w:szCs w:val="24"/>
+          <w:lang w:val="en-US"/>
+        </w:rPr>
+        <w:t>event</w:t>
+      </w:r>
+      <w:r>
+        <w:rPr>
+          <w:rFonts w:cstheme="minorHAnsi"/>
+          <w:color w:val="000000"/>
+          <w:sz w:val="24"/>
+          <w:szCs w:val="24"/>
+          <w:lang w:val="en-US"/>
+        </w:rPr>
+        <w:t xml:space="preserve"> )</w:t>
+      </w:r>
+      <w:r>
+        <w:rPr>
+          <w:rFonts w:cstheme="minorHAnsi"/>
+          <w:color w:val="000000"/>
+          <w:sz w:val="24"/>
+          <w:szCs w:val="24"/>
+          <w:lang w:val="en-US"/>
+        </w:rPr>
+        <w:t xml:space="preserve">; </w:t>
+      </w:r>
+    </w:p>
+    <w:p>
+      <w:pPr>
+        <w:pStyle w:val="Akapitzlist"/>
+        <w:numPr>
+          <w:ilvl w:val="0"/>
+          <w:numId w:val="13"/>
+        </w:numPr>
+        <w:autoSpaceDE w:val="0"/>
+        <w:autoSpaceDN w:val="0"/>
+        <w:adjustRightInd w:val="0"/>
+        <w:spacing w:before="360" w:after="100" w:afterAutospacing="1" w:line="240" w:lineRule="auto"/>
+        <w:rPr>
+          <w:rFonts w:cstheme="minorHAnsi"/>
+          <w:color w:val="000000"/>
+          <w:sz w:val="24"/>
+          <w:szCs w:val="24"/>
+          <w:lang w:val="en-US"/>
+        </w:rPr>
+      </w:pPr>
+      <w:r>
+        <w:rPr>
+          <w:rFonts w:cstheme="minorHAnsi"/>
+          <w:color w:val="0000FF"/>
+          <w:sz w:val="24"/>
+          <w:szCs w:val="24"/>
+          <w:lang w:val="en-US"/>
+        </w:rPr>
+        <w:t>void</w:t>
+      </w:r>
+      <w:r>
+        <w:rPr>
+          <w:rFonts w:cstheme="minorHAnsi"/>
+          <w:color w:val="000000"/>
+          <w:sz w:val="24"/>
+          <w:szCs w:val="24"/>
+          <w:lang w:val="en-US"/>
+        </w:rPr>
+        <w:t xml:space="preserve"> m_panel3OnUpdateUI( </w:t>
+      </w:r>
+      <w:proofErr w:type="spellStart"/>
+      <w:r>
+        <w:rPr>
+          <w:rFonts w:cstheme="minorHAnsi"/>
+          <w:color w:val="000000"/>
+          <w:sz w:val="24"/>
+          <w:szCs w:val="24"/>
+          <w:lang w:val="en-US"/>
+        </w:rPr>
+        <w:t>wxUpdateUIEvent</w:t>
+      </w:r>
+      <w:proofErr w:type="spellEnd"/>
+      <w:r>
+        <w:rPr>
+          <w:rFonts w:cstheme="minorHAnsi"/>
+          <w:color w:val="000000"/>
+          <w:sz w:val="24"/>
+          <w:szCs w:val="24"/>
+          <w:lang w:val="en-US"/>
+        </w:rPr>
+        <w:t xml:space="preserve">&amp; </w:t>
+      </w:r>
+      <w:r>
+        <w:rPr>
+          <w:rFonts w:cstheme="minorHAnsi"/>
+          <w:color w:val="808080"/>
+          <w:sz w:val="24"/>
+          <w:szCs w:val="24"/>
+          <w:lang w:val="en-US"/>
+        </w:rPr>
+        <w:t>event</w:t>
+      </w:r>
+      <w:r>
+        <w:rPr>
+          <w:rFonts w:cstheme="minorHAnsi"/>
+          <w:color w:val="000000"/>
+          <w:sz w:val="24"/>
+          <w:szCs w:val="24"/>
+          <w:lang w:val="en-US"/>
+        </w:rPr>
+        <w:t xml:space="preserve"> );</w:t>
+      </w:r>
+    </w:p>
+    <w:p>
+      <w:pPr>
+        <w:pStyle w:val="Akapitzlist"/>
+        <w:numPr>
+          <w:ilvl w:val="0"/>
+          <w:numId w:val="13"/>
+        </w:numPr>
+        <w:autoSpaceDE w:val="0"/>
+        <w:autoSpaceDN w:val="0"/>
+        <w:adjustRightInd w:val="0"/>
+        <w:spacing w:before="360" w:after="100" w:afterAutospacing="1" w:line="240" w:lineRule="auto"/>
+        <w:rPr>
+          <w:rFonts w:cstheme="minorHAnsi"/>
+          <w:color w:val="000000"/>
+          <w:sz w:val="24"/>
+          <w:szCs w:val="24"/>
+          <w:lang w:val="en-US"/>
+        </w:rPr>
+      </w:pPr>
+      <w:r>
+        <w:rPr>
+          <w:rFonts w:cstheme="minorHAnsi"/>
+          <w:color w:val="0000FF"/>
+          <w:sz w:val="24"/>
+          <w:szCs w:val="24"/>
+          <w:lang w:val="en-US"/>
+        </w:rPr>
+        <w:t>void</w:t>
+      </w:r>
+      <w:r>
+        <w:rPr>
+          <w:rFonts w:cstheme="minorHAnsi"/>
+          <w:color w:val="000000"/>
+          <w:sz w:val="24"/>
+          <w:szCs w:val="24"/>
+          <w:lang w:val="en-US"/>
+        </w:rPr>
+        <w:t xml:space="preserve"> m_panel4OnClick( </w:t>
+      </w:r>
+      <w:proofErr w:type="spellStart"/>
+      <w:r>
+        <w:rPr>
+          <w:rFonts w:cstheme="minorHAnsi"/>
+          <w:color w:val="000000"/>
+          <w:sz w:val="24"/>
+          <w:szCs w:val="24"/>
+          <w:lang w:val="en-US"/>
+        </w:rPr>
+        <w:t>wxMouseEvent</w:t>
+      </w:r>
+      <w:proofErr w:type="spellEnd"/>
+      <w:r>
+        <w:rPr>
+          <w:rFonts w:cstheme="minorHAnsi"/>
+          <w:color w:val="000000"/>
+          <w:sz w:val="24"/>
+          <w:szCs w:val="24"/>
+          <w:lang w:val="en-US"/>
+        </w:rPr>
+        <w:t xml:space="preserve">&amp; </w:t>
+      </w:r>
+      <w:r>
+        <w:rPr>
+          <w:rFonts w:cstheme="minorHAnsi"/>
+          <w:color w:val="808080"/>
+          <w:sz w:val="24"/>
+          <w:szCs w:val="24"/>
+          <w:lang w:val="en-US"/>
+        </w:rPr>
+        <w:t>event</w:t>
+      </w:r>
+      <w:r>
+        <w:rPr>
+          <w:rFonts w:cstheme="minorHAnsi"/>
+          <w:color w:val="000000"/>
+          <w:sz w:val="24"/>
+          <w:szCs w:val="24"/>
+          <w:lang w:val="en-US"/>
+        </w:rPr>
+        <w:t xml:space="preserve"> );</w:t>
+      </w:r>
+    </w:p>
+    <w:p>
+      <w:pPr>
+        <w:pStyle w:val="Akapitzlist"/>
+        <w:numPr>
+          <w:ilvl w:val="0"/>
+          <w:numId w:val="13"/>
+        </w:numPr>
+        <w:autoSpaceDE w:val="0"/>
+        <w:autoSpaceDN w:val="0"/>
+        <w:adjustRightInd w:val="0"/>
+        <w:spacing w:before="360" w:after="100" w:afterAutospacing="1" w:line="240" w:lineRule="auto"/>
+        <w:rPr>
+          <w:rFonts w:cstheme="minorHAnsi"/>
+          <w:color w:val="000000"/>
+          <w:sz w:val="24"/>
+          <w:szCs w:val="24"/>
+          <w:lang w:val="en-US"/>
+        </w:rPr>
+      </w:pPr>
+      <w:r>
+        <w:rPr>
+          <w:rFonts w:cstheme="minorHAnsi"/>
+          <w:color w:val="0000FF"/>
+          <w:sz w:val="24"/>
+          <w:szCs w:val="24"/>
+          <w:lang w:val="en-US"/>
+        </w:rPr>
+        <w:t>void</w:t>
+      </w:r>
+      <w:r>
+        <w:rPr>
+          <w:rFonts w:cstheme="minorHAnsi"/>
+          <w:color w:val="000000"/>
+          <w:sz w:val="24"/>
+          <w:szCs w:val="24"/>
+          <w:lang w:val="en-US"/>
+        </w:rPr>
+        <w:t xml:space="preserve"> m_panel4OnUpdateUI( </w:t>
+      </w:r>
+      <w:proofErr w:type="spellStart"/>
+      <w:r>
+        <w:rPr>
+          <w:rFonts w:cstheme="minorHAnsi"/>
+          <w:color w:val="000000"/>
+          <w:sz w:val="24"/>
+          <w:szCs w:val="24"/>
+          <w:lang w:val="en-US"/>
+        </w:rPr>
+        <w:t>wxUpdateUIEvent</w:t>
+      </w:r>
+      <w:proofErr w:type="spellEnd"/>
+      <w:r>
+        <w:rPr>
+          <w:rFonts w:cstheme="minorHAnsi"/>
+          <w:color w:val="000000"/>
+          <w:sz w:val="24"/>
+          <w:szCs w:val="24"/>
+          <w:lang w:val="en-US"/>
+        </w:rPr>
+        <w:t xml:space="preserve">&amp; </w:t>
+      </w:r>
+      <w:r>
+        <w:rPr>
+          <w:rFonts w:cstheme="minorHAnsi"/>
+          <w:color w:val="808080"/>
+          <w:sz w:val="24"/>
+          <w:szCs w:val="24"/>
+          <w:lang w:val="en-US"/>
+        </w:rPr>
+        <w:t>event</w:t>
+      </w:r>
+      <w:r>
+        <w:rPr>
+          <w:rFonts w:cstheme="minorHAnsi"/>
+          <w:color w:val="000000"/>
+          <w:sz w:val="24"/>
+          <w:szCs w:val="24"/>
+          <w:lang w:val="en-US"/>
+        </w:rPr>
+        <w:t xml:space="preserve"> );</w:t>
+      </w:r>
+    </w:p>
+    <w:p>
+      <w:pPr>
+        <w:pStyle w:val="Akapitzlist"/>
+        <w:numPr>
+          <w:ilvl w:val="0"/>
+          <w:numId w:val="13"/>
+        </w:numPr>
+        <w:autoSpaceDE w:val="0"/>
+        <w:autoSpaceDN w:val="0"/>
+        <w:adjustRightInd w:val="0"/>
+        <w:spacing w:before="360" w:after="100" w:afterAutospacing="1" w:line="240" w:lineRule="auto"/>
+        <w:rPr>
+          <w:rFonts w:cstheme="minorHAnsi"/>
+          <w:color w:val="000000"/>
+          <w:sz w:val="24"/>
+          <w:szCs w:val="24"/>
+          <w:lang w:val="en-US"/>
+        </w:rPr>
+      </w:pPr>
+      <w:r>
+        <w:rPr>
+          <w:rFonts w:cstheme="minorHAnsi"/>
+          <w:color w:val="0000FF"/>
+          <w:sz w:val="24"/>
+          <w:szCs w:val="24"/>
+          <w:lang w:val="en-US"/>
+        </w:rPr>
+        <w:t>void</w:t>
+      </w:r>
+      <w:r>
+        <w:rPr>
+          <w:rFonts w:cstheme="minorHAnsi"/>
+          <w:color w:val="000000"/>
+          <w:sz w:val="24"/>
+          <w:szCs w:val="24"/>
+          <w:lang w:val="en-US"/>
+        </w:rPr>
+        <w:t xml:space="preserve"> m_panel5OnUpdateUI( </w:t>
+      </w:r>
+      <w:proofErr w:type="spellStart"/>
+      <w:r>
+        <w:rPr>
+          <w:rFonts w:cstheme="minorHAnsi"/>
+          <w:color w:val="000000"/>
+          <w:sz w:val="24"/>
+          <w:szCs w:val="24"/>
+          <w:lang w:val="en-US"/>
+        </w:rPr>
+        <w:t>wxUpdateUIEvent</w:t>
+      </w:r>
+      <w:proofErr w:type="spellEnd"/>
+      <w:r>
+        <w:rPr>
+          <w:rFonts w:cstheme="minorHAnsi"/>
+          <w:color w:val="000000"/>
+          <w:sz w:val="24"/>
+          <w:szCs w:val="24"/>
+          <w:lang w:val="en-US"/>
+        </w:rPr>
+        <w:t xml:space="preserve">&amp; </w:t>
+      </w:r>
+      <w:r>
+        <w:rPr>
+          <w:rFonts w:cstheme="minorHAnsi"/>
+          <w:color w:val="808080"/>
+          <w:sz w:val="24"/>
+          <w:szCs w:val="24"/>
+          <w:lang w:val="en-US"/>
+        </w:rPr>
+        <w:t>event</w:t>
+      </w:r>
+      <w:r>
+        <w:rPr>
+          <w:rFonts w:cstheme="minorHAnsi"/>
+          <w:color w:val="000000"/>
+          <w:sz w:val="24"/>
+          <w:szCs w:val="24"/>
+          <w:lang w:val="en-US"/>
+        </w:rPr>
+        <w:t xml:space="preserve"> );</w:t>
+      </w:r>
+    </w:p>
+    <w:p>
+      <w:pPr>
+        <w:pStyle w:val="Akapitzlist"/>
+        <w:numPr>
+          <w:ilvl w:val="0"/>
+          <w:numId w:val="13"/>
+        </w:numPr>
+        <w:autoSpaceDE w:val="0"/>
+        <w:autoSpaceDN w:val="0"/>
+        <w:adjustRightInd w:val="0"/>
+        <w:spacing w:before="360" w:after="100" w:afterAutospacing="1" w:line="240" w:lineRule="auto"/>
+        <w:rPr>
+          <w:rFonts w:cstheme="minorHAnsi"/>
+          <w:color w:val="000000"/>
+          <w:sz w:val="24"/>
+          <w:szCs w:val="24"/>
+          <w:lang w:val="en-US"/>
+        </w:rPr>
+      </w:pPr>
+      <w:r>
+        <w:rPr>
+          <w:rFonts w:cstheme="minorHAnsi"/>
+          <w:color w:val="0000FF"/>
+          <w:sz w:val="24"/>
+          <w:szCs w:val="24"/>
+          <w:lang w:val="en-US"/>
+        </w:rPr>
+        <w:t>void</w:t>
+      </w:r>
+      <w:r>
+        <w:rPr>
+          <w:rFonts w:cstheme="minorHAnsi"/>
+          <w:color w:val="000000"/>
+          <w:sz w:val="24"/>
+          <w:szCs w:val="24"/>
+          <w:lang w:val="en-US"/>
+        </w:rPr>
+        <w:t xml:space="preserve"> m_button1OnButtonClick( </w:t>
+      </w:r>
+      <w:proofErr w:type="spellStart"/>
+      <w:r>
+        <w:rPr>
+          <w:rFonts w:cstheme="minorHAnsi"/>
+          <w:color w:val="000000"/>
+          <w:sz w:val="24"/>
+          <w:szCs w:val="24"/>
+          <w:lang w:val="en-US"/>
+        </w:rPr>
+        <w:t>wxCommandEvent</w:t>
+      </w:r>
+      <w:proofErr w:type="spellEnd"/>
+      <w:r>
+        <w:rPr>
+          <w:rFonts w:cstheme="minorHAnsi"/>
+          <w:color w:val="000000"/>
+          <w:sz w:val="24"/>
+          <w:szCs w:val="24"/>
+          <w:lang w:val="en-US"/>
+        </w:rPr>
+        <w:t xml:space="preserve">&amp; </w:t>
+      </w:r>
+      <w:r>
+        <w:rPr>
+          <w:rFonts w:cstheme="minorHAnsi"/>
+          <w:color w:val="808080"/>
+          <w:sz w:val="24"/>
+          <w:szCs w:val="24"/>
+          <w:lang w:val="en-US"/>
+        </w:rPr>
+        <w:t>event</w:t>
+      </w:r>
+      <w:r>
+        <w:rPr>
+          <w:rFonts w:cstheme="minorHAnsi"/>
+          <w:color w:val="000000"/>
+          <w:sz w:val="24"/>
+          <w:szCs w:val="24"/>
+          <w:lang w:val="en-US"/>
+        </w:rPr>
+        <w:t xml:space="preserve"> );</w:t>
+      </w:r>
+    </w:p>
+    <w:p>
+      <w:pPr>
+        <w:pStyle w:val="Akapitzlist"/>
+        <w:numPr>
+          <w:ilvl w:val="0"/>
+          <w:numId w:val="13"/>
+        </w:numPr>
+        <w:autoSpaceDE w:val="0"/>
+        <w:autoSpaceDN w:val="0"/>
+        <w:adjustRightInd w:val="0"/>
+        <w:spacing w:before="360" w:after="100" w:afterAutospacing="1" w:line="240" w:lineRule="auto"/>
+        <w:rPr>
+          <w:rFonts w:cstheme="minorHAnsi"/>
+          <w:color w:val="000000"/>
+          <w:sz w:val="24"/>
+          <w:szCs w:val="24"/>
+          <w:lang w:val="en-US"/>
+        </w:rPr>
+      </w:pPr>
+      <w:r>
+        <w:rPr>
+          <w:rFonts w:cstheme="minorHAnsi"/>
+          <w:color w:val="0000FF"/>
+          <w:sz w:val="24"/>
+          <w:szCs w:val="24"/>
+          <w:lang w:val="en-US"/>
+        </w:rPr>
+        <w:t>void</w:t>
+      </w:r>
+      <w:r>
+        <w:rPr>
+          <w:rFonts w:cstheme="minorHAnsi"/>
+          <w:color w:val="000000"/>
+          <w:sz w:val="24"/>
+          <w:szCs w:val="24"/>
+          <w:lang w:val="en-US"/>
+        </w:rPr>
+        <w:t xml:space="preserve"> m_button2OnButtonClick( </w:t>
+      </w:r>
+      <w:proofErr w:type="spellStart"/>
+      <w:r>
+        <w:rPr>
+          <w:rFonts w:cstheme="minorHAnsi"/>
+          <w:color w:val="000000"/>
+          <w:sz w:val="24"/>
+          <w:szCs w:val="24"/>
+          <w:lang w:val="en-US"/>
+        </w:rPr>
+        <w:t>wxCommandEvent</w:t>
+      </w:r>
+      <w:proofErr w:type="spellEnd"/>
+      <w:r>
+        <w:rPr>
+          <w:rFonts w:cstheme="minorHAnsi"/>
+          <w:color w:val="000000"/>
+          <w:sz w:val="24"/>
+          <w:szCs w:val="24"/>
+          <w:lang w:val="en-US"/>
+        </w:rPr>
+        <w:t xml:space="preserve">&amp; </w:t>
+      </w:r>
+      <w:r>
+        <w:rPr>
+          <w:rFonts w:cstheme="minorHAnsi"/>
+          <w:color w:val="808080"/>
+          <w:sz w:val="24"/>
+          <w:szCs w:val="24"/>
+          <w:lang w:val="en-US"/>
+        </w:rPr>
+        <w:t>event</w:t>
+      </w:r>
+      <w:r>
+        <w:rPr>
+          <w:rFonts w:cstheme="minorHAnsi"/>
+          <w:color w:val="000000"/>
+          <w:sz w:val="24"/>
+          <w:szCs w:val="24"/>
+          <w:lang w:val="en-US"/>
+        </w:rPr>
+        <w:t xml:space="preserve"> );</w:t>
+      </w:r>
+    </w:p>
+    <w:p>
+      <w:pPr>
+        <w:pStyle w:val="Akapitzlist"/>
+        <w:numPr>
+          <w:ilvl w:val="0"/>
+          <w:numId w:val="13"/>
+        </w:numPr>
+        <w:autoSpaceDE w:val="0"/>
+        <w:autoSpaceDN w:val="0"/>
+        <w:adjustRightInd w:val="0"/>
+        <w:spacing w:before="360" w:after="100" w:afterAutospacing="1" w:line="240" w:lineRule="auto"/>
+        <w:rPr>
+          <w:rFonts w:cstheme="minorHAnsi"/>
+          <w:color w:val="000000"/>
+          <w:sz w:val="24"/>
+          <w:szCs w:val="24"/>
+          <w:lang w:val="en-US"/>
+        </w:rPr>
+      </w:pPr>
+      <w:r>
+        <w:rPr>
+          <w:rFonts w:cstheme="minorHAnsi"/>
+          <w:color w:val="0000FF"/>
+          <w:sz w:val="24"/>
+          <w:szCs w:val="24"/>
+          <w:lang w:val="en-US"/>
+        </w:rPr>
+        <w:t>void</w:t>
+      </w:r>
+      <w:r>
+        <w:rPr>
+          <w:rFonts w:cstheme="minorHAnsi"/>
+          <w:color w:val="000000"/>
+          <w:sz w:val="24"/>
+          <w:szCs w:val="24"/>
+          <w:lang w:val="en-US"/>
+        </w:rPr>
+        <w:t xml:space="preserve"> m_slider1OnScroll( </w:t>
+      </w:r>
+      <w:proofErr w:type="spellStart"/>
+      <w:r>
+        <w:rPr>
+          <w:rFonts w:cstheme="minorHAnsi"/>
+          <w:color w:val="000000"/>
+          <w:sz w:val="24"/>
+          <w:szCs w:val="24"/>
+          <w:lang w:val="en-US"/>
+        </w:rPr>
+        <w:t>wxScrollEvent</w:t>
+      </w:r>
+      <w:proofErr w:type="spellEnd"/>
+      <w:r>
+        <w:rPr>
+          <w:rFonts w:cstheme="minorHAnsi"/>
+          <w:color w:val="000000"/>
+          <w:sz w:val="24"/>
+          <w:szCs w:val="24"/>
+          <w:lang w:val="en-US"/>
+        </w:rPr>
+        <w:t xml:space="preserve">&amp; </w:t>
+      </w:r>
+      <w:r>
+        <w:rPr>
+          <w:rFonts w:cstheme="minorHAnsi"/>
+          <w:color w:val="808080"/>
+          <w:sz w:val="24"/>
+          <w:szCs w:val="24"/>
+          <w:lang w:val="en-US"/>
+        </w:rPr>
+        <w:t>event</w:t>
+      </w:r>
+      <w:r>
+        <w:rPr>
+          <w:rFonts w:cstheme="minorHAnsi"/>
+          <w:color w:val="000000"/>
+          <w:sz w:val="24"/>
+          <w:szCs w:val="24"/>
+          <w:lang w:val="en-US"/>
+        </w:rPr>
+        <w:t xml:space="preserve"> );</w:t>
+      </w:r>
+    </w:p>
+    <w:p>
+      <w:pPr>
+        <w:pStyle w:val="Akapitzlist"/>
+        <w:numPr>
+          <w:ilvl w:val="0"/>
+          <w:numId w:val="13"/>
+        </w:numPr>
+        <w:autoSpaceDE w:val="0"/>
+        <w:autoSpaceDN w:val="0"/>
+        <w:adjustRightInd w:val="0"/>
+        <w:spacing w:before="360" w:after="100" w:afterAutospacing="1" w:line="240" w:lineRule="auto"/>
+        <w:rPr>
+          <w:rFonts w:cstheme="minorHAnsi"/>
+          <w:color w:val="000000"/>
+          <w:sz w:val="24"/>
+          <w:szCs w:val="24"/>
+          <w:lang w:val="en-US"/>
+        </w:rPr>
+      </w:pPr>
+      <w:r>
+        <w:rPr>
+          <w:rFonts w:cstheme="minorHAnsi"/>
+          <w:color w:val="0000FF"/>
+          <w:sz w:val="24"/>
+          <w:szCs w:val="24"/>
+          <w:lang w:val="en-US"/>
+        </w:rPr>
+        <w:t>void</w:t>
+      </w:r>
+      <w:r>
+        <w:rPr>
+          <w:rFonts w:cstheme="minorHAnsi"/>
+          <w:color w:val="000000"/>
+          <w:sz w:val="24"/>
+          <w:szCs w:val="24"/>
+          <w:lang w:val="en-US"/>
+        </w:rPr>
+        <w:t xml:space="preserve"> m_slider1OnScrollChanged( </w:t>
+      </w:r>
+      <w:proofErr w:type="spellStart"/>
+      <w:r>
+        <w:rPr>
+          <w:rFonts w:cstheme="minorHAnsi"/>
+          <w:color w:val="000000"/>
+          <w:sz w:val="24"/>
+          <w:szCs w:val="24"/>
+          <w:lang w:val="en-US"/>
+        </w:rPr>
+        <w:t>wxScrollEvent</w:t>
+      </w:r>
+      <w:proofErr w:type="spellEnd"/>
+      <w:r>
+        <w:rPr>
+          <w:rFonts w:cstheme="minorHAnsi"/>
+          <w:color w:val="000000"/>
+          <w:sz w:val="24"/>
+          <w:szCs w:val="24"/>
+          <w:lang w:val="en-US"/>
+        </w:rPr>
+        <w:t xml:space="preserve">&amp; </w:t>
+      </w:r>
+      <w:r>
+        <w:rPr>
+          <w:rFonts w:cstheme="minorHAnsi"/>
+          <w:color w:val="808080"/>
+          <w:sz w:val="24"/>
+          <w:szCs w:val="24"/>
+          <w:lang w:val="en-US"/>
+        </w:rPr>
+        <w:t>event</w:t>
+      </w:r>
+      <w:r>
+        <w:rPr>
+          <w:rFonts w:cstheme="minorHAnsi"/>
+          <w:color w:val="000000"/>
+          <w:sz w:val="24"/>
+          <w:szCs w:val="24"/>
+          <w:lang w:val="en-US"/>
+        </w:rPr>
+        <w:t xml:space="preserve"> );</w:t>
+      </w:r>
+    </w:p>
+    <w:p>
+      <w:pPr>
+        <w:pStyle w:val="Akapitzlist"/>
+        <w:numPr>
+          <w:ilvl w:val="0"/>
+          <w:numId w:val="13"/>
+        </w:numPr>
+        <w:autoSpaceDE w:val="0"/>
+        <w:autoSpaceDN w:val="0"/>
+        <w:adjustRightInd w:val="0"/>
+        <w:spacing w:before="360" w:after="100" w:afterAutospacing="1" w:line="240" w:lineRule="auto"/>
+        <w:rPr>
+          <w:rFonts w:cstheme="minorHAnsi"/>
+          <w:color w:val="000000"/>
+          <w:sz w:val="24"/>
+          <w:szCs w:val="24"/>
+          <w:lang w:val="en-US"/>
+        </w:rPr>
+      </w:pPr>
+      <w:r>
+        <w:rPr>
+          <w:rFonts w:cstheme="minorHAnsi"/>
+          <w:color w:val="0000FF"/>
+          <w:sz w:val="24"/>
+          <w:szCs w:val="24"/>
+          <w:lang w:val="en-US"/>
+        </w:rPr>
+        <w:t>void</w:t>
+      </w:r>
+      <w:r>
+        <w:rPr>
+          <w:rFonts w:cstheme="minorHAnsi"/>
+          <w:color w:val="000000"/>
+          <w:sz w:val="24"/>
+          <w:szCs w:val="24"/>
+          <w:lang w:val="en-US"/>
+        </w:rPr>
+        <w:t xml:space="preserve"> m_slider2OnScroll( </w:t>
+      </w:r>
+      <w:proofErr w:type="spellStart"/>
+      <w:r>
+        <w:rPr>
+          <w:rFonts w:cstheme="minorHAnsi"/>
+          <w:color w:val="000000"/>
+          <w:sz w:val="24"/>
+          <w:szCs w:val="24"/>
+          <w:lang w:val="en-US"/>
+        </w:rPr>
+        <w:t>wxScrollEvent</w:t>
+      </w:r>
+      <w:proofErr w:type="spellEnd"/>
+      <w:r>
+        <w:rPr>
+          <w:rFonts w:cstheme="minorHAnsi"/>
+          <w:color w:val="000000"/>
+          <w:sz w:val="24"/>
+          <w:szCs w:val="24"/>
+          <w:lang w:val="en-US"/>
+        </w:rPr>
+        <w:t xml:space="preserve">&amp; </w:t>
+      </w:r>
+      <w:r>
+        <w:rPr>
+          <w:rFonts w:cstheme="minorHAnsi"/>
+          <w:color w:val="808080"/>
+          <w:sz w:val="24"/>
+          <w:szCs w:val="24"/>
+          <w:lang w:val="en-US"/>
+        </w:rPr>
+        <w:t>event</w:t>
+      </w:r>
+      <w:r>
+        <w:rPr>
+          <w:rFonts w:cstheme="minorHAnsi"/>
+          <w:color w:val="000000"/>
+          <w:sz w:val="24"/>
+          <w:szCs w:val="24"/>
+          <w:lang w:val="en-US"/>
+        </w:rPr>
+        <w:t xml:space="preserve"> );</w:t>
+      </w:r>
+    </w:p>
+    <w:p>
+      <w:pPr>
+        <w:pStyle w:val="Akapitzlist"/>
+        <w:numPr>
+          <w:ilvl w:val="0"/>
+          <w:numId w:val="13"/>
+        </w:numPr>
+        <w:autoSpaceDE w:val="0"/>
+        <w:autoSpaceDN w:val="0"/>
+        <w:adjustRightInd w:val="0"/>
+        <w:spacing w:before="360" w:after="100" w:afterAutospacing="1" w:line="240" w:lineRule="auto"/>
+        <w:rPr>
+          <w:rFonts w:cstheme="minorHAnsi"/>
+          <w:color w:val="000000"/>
+          <w:sz w:val="24"/>
+          <w:szCs w:val="24"/>
+          <w:lang w:val="en-US"/>
+        </w:rPr>
+      </w:pPr>
+      <w:r>
+        <w:rPr>
+          <w:rFonts w:cstheme="minorHAnsi"/>
+          <w:color w:val="0000FF"/>
+          <w:sz w:val="24"/>
+          <w:szCs w:val="24"/>
+          <w:lang w:val="en-US"/>
+        </w:rPr>
+        <w:t>void</w:t>
+      </w:r>
+      <w:r>
+        <w:rPr>
+          <w:rFonts w:cstheme="minorHAnsi"/>
+          <w:color w:val="000000"/>
+          <w:sz w:val="24"/>
+          <w:szCs w:val="24"/>
+          <w:lang w:val="en-US"/>
+        </w:rPr>
+        <w:t xml:space="preserve"> m_slider2OnScrollChanged( </w:t>
+      </w:r>
+      <w:proofErr w:type="spellStart"/>
+      <w:r>
+        <w:rPr>
+          <w:rFonts w:cstheme="minorHAnsi"/>
+          <w:color w:val="000000"/>
+          <w:sz w:val="24"/>
+          <w:szCs w:val="24"/>
+          <w:lang w:val="en-US"/>
+        </w:rPr>
+        <w:t>wxScrollEvent</w:t>
+      </w:r>
+      <w:proofErr w:type="spellEnd"/>
+      <w:r>
+        <w:rPr>
+          <w:rFonts w:cstheme="minorHAnsi"/>
+          <w:color w:val="000000"/>
+          <w:sz w:val="24"/>
+          <w:szCs w:val="24"/>
+          <w:lang w:val="en-US"/>
+        </w:rPr>
+        <w:t xml:space="preserve">&amp; </w:t>
+      </w:r>
+      <w:r>
+        <w:rPr>
+          <w:rFonts w:cstheme="minorHAnsi"/>
+          <w:color w:val="808080"/>
+          <w:sz w:val="24"/>
+          <w:szCs w:val="24"/>
+          <w:lang w:val="en-US"/>
+        </w:rPr>
+        <w:t>event</w:t>
+      </w:r>
+      <w:r>
+        <w:rPr>
+          <w:rFonts w:cstheme="minorHAnsi"/>
+          <w:color w:val="000000"/>
+          <w:sz w:val="24"/>
+          <w:szCs w:val="24"/>
+          <w:lang w:val="en-US"/>
+        </w:rPr>
+        <w:t xml:space="preserve"> );</w:t>
+      </w:r>
+    </w:p>
+    <w:p>
+      <w:pPr>
+        <w:pStyle w:val="Akapitzlist"/>
+        <w:numPr>
+          <w:ilvl w:val="0"/>
+          <w:numId w:val="13"/>
+        </w:numPr>
+        <w:autoSpaceDE w:val="0"/>
+        <w:autoSpaceDN w:val="0"/>
+        <w:adjustRightInd w:val="0"/>
+        <w:spacing w:before="360" w:after="100" w:afterAutospacing="1" w:line="240" w:lineRule="auto"/>
+        <w:rPr>
+          <w:rFonts w:cstheme="minorHAnsi"/>
+          <w:color w:val="000000"/>
+          <w:sz w:val="24"/>
+          <w:szCs w:val="24"/>
+          <w:lang w:val="en-US"/>
+        </w:rPr>
+      </w:pPr>
+      <w:r>
+        <w:rPr>
+          <w:rFonts w:cstheme="minorHAnsi"/>
+          <w:color w:val="0000FF"/>
+          <w:sz w:val="24"/>
+          <w:szCs w:val="24"/>
+          <w:lang w:val="en-US"/>
+        </w:rPr>
+        <w:t>void</w:t>
+      </w:r>
+      <w:r>
+        <w:rPr>
+          <w:rFonts w:cstheme="minorHAnsi"/>
+          <w:color w:val="000000"/>
+          <w:sz w:val="24"/>
+          <w:szCs w:val="24"/>
+          <w:lang w:val="en-US"/>
+        </w:rPr>
+        <w:t xml:space="preserve"> m_slider3OnScroll( </w:t>
+      </w:r>
+      <w:proofErr w:type="spellStart"/>
+      <w:r>
+        <w:rPr>
+          <w:rFonts w:cstheme="minorHAnsi"/>
+          <w:color w:val="000000"/>
+          <w:sz w:val="24"/>
+          <w:szCs w:val="24"/>
+          <w:lang w:val="en-US"/>
+        </w:rPr>
+        <w:t>wxScrollEvent</w:t>
+      </w:r>
+      <w:proofErr w:type="spellEnd"/>
+      <w:r>
+        <w:rPr>
+          <w:rFonts w:cstheme="minorHAnsi"/>
+          <w:color w:val="000000"/>
+          <w:sz w:val="24"/>
+          <w:szCs w:val="24"/>
+          <w:lang w:val="en-US"/>
+        </w:rPr>
+        <w:t xml:space="preserve">&amp; </w:t>
+      </w:r>
+      <w:r>
+        <w:rPr>
+          <w:rFonts w:cstheme="minorHAnsi"/>
+          <w:color w:val="808080"/>
+          <w:sz w:val="24"/>
+          <w:szCs w:val="24"/>
+          <w:lang w:val="en-US"/>
+        </w:rPr>
+        <w:t>event</w:t>
+      </w:r>
+      <w:r>
+        <w:rPr>
+          <w:rFonts w:cstheme="minorHAnsi"/>
+          <w:color w:val="000000"/>
+          <w:sz w:val="24"/>
+          <w:szCs w:val="24"/>
+          <w:lang w:val="en-US"/>
+        </w:rPr>
+        <w:t xml:space="preserve"> );</w:t>
+      </w:r>
+    </w:p>
+    <w:p>
+      <w:pPr>
+        <w:pStyle w:val="Akapitzlist"/>
+        <w:numPr>
+          <w:ilvl w:val="0"/>
+          <w:numId w:val="13"/>
+        </w:numPr>
+        <w:autoSpaceDE w:val="0"/>
+        <w:autoSpaceDN w:val="0"/>
+        <w:adjustRightInd w:val="0"/>
+        <w:spacing w:before="360" w:after="100" w:afterAutospacing="1" w:line="240" w:lineRule="auto"/>
+        <w:rPr>
+          <w:rFonts w:cstheme="minorHAnsi"/>
+          <w:color w:val="000000"/>
+          <w:sz w:val="24"/>
+          <w:szCs w:val="24"/>
+          <w:lang w:val="en-US"/>
+        </w:rPr>
+      </w:pPr>
+      <w:r>
+        <w:rPr>
+          <w:rFonts w:cstheme="minorHAnsi"/>
+          <w:color w:val="0000FF"/>
+          <w:sz w:val="24"/>
+          <w:szCs w:val="24"/>
+          <w:lang w:val="en-US"/>
+        </w:rPr>
+        <w:t>void</w:t>
+      </w:r>
+      <w:r>
+        <w:rPr>
+          <w:rFonts w:cstheme="minorHAnsi"/>
+          <w:color w:val="000000"/>
+          <w:sz w:val="24"/>
+          <w:szCs w:val="24"/>
+          <w:lang w:val="en-US"/>
+        </w:rPr>
+        <w:t xml:space="preserve"> m_slider3OnScrollChanged( </w:t>
+      </w:r>
+      <w:proofErr w:type="spellStart"/>
+      <w:r>
+        <w:rPr>
+          <w:rFonts w:cstheme="minorHAnsi"/>
+          <w:color w:val="000000"/>
+          <w:sz w:val="24"/>
+          <w:szCs w:val="24"/>
+          <w:lang w:val="en-US"/>
+        </w:rPr>
+        <w:t>wxScrollEvent</w:t>
+      </w:r>
+      <w:proofErr w:type="spellEnd"/>
+      <w:r>
+        <w:rPr>
+          <w:rFonts w:cstheme="minorHAnsi"/>
+          <w:color w:val="000000"/>
+          <w:sz w:val="24"/>
+          <w:szCs w:val="24"/>
+          <w:lang w:val="en-US"/>
+        </w:rPr>
+        <w:t xml:space="preserve">&amp; </w:t>
+      </w:r>
+      <w:r>
+        <w:rPr>
+          <w:rFonts w:cstheme="minorHAnsi"/>
+          <w:color w:val="808080"/>
+          <w:sz w:val="24"/>
+          <w:szCs w:val="24"/>
+          <w:lang w:val="en-US"/>
+        </w:rPr>
+        <w:t>event</w:t>
+      </w:r>
+      <w:r>
+        <w:rPr>
+          <w:rFonts w:cstheme="minorHAnsi"/>
+          <w:color w:val="000000"/>
+          <w:sz w:val="24"/>
+          <w:szCs w:val="24"/>
+          <w:lang w:val="en-US"/>
+        </w:rPr>
+        <w:t xml:space="preserve"> );</w:t>
+      </w:r>
+      <w:r>
+        <w:rPr>
+          <w:rFonts w:cstheme="minorHAnsi"/>
+          <w:color w:val="000000"/>
+          <w:sz w:val="24"/>
+          <w:szCs w:val="24"/>
+          <w:lang w:val="en-US"/>
+        </w:rPr>
+        <w:tab/>
+      </w:r>
+    </w:p>
+    <w:p>
+      <w:pPr>
+        <w:pStyle w:val="Akapitzlist"/>
+        <w:numPr>
+          <w:ilvl w:val="0"/>
+          <w:numId w:val="13"/>
+        </w:numPr>
+        <w:autoSpaceDE w:val="0"/>
+        <w:autoSpaceDN w:val="0"/>
+        <w:adjustRightInd w:val="0"/>
+        <w:spacing w:before="360" w:after="100" w:afterAutospacing="1" w:line="240" w:lineRule="auto"/>
+        <w:rPr>
+          <w:rFonts w:cstheme="minorHAnsi"/>
+          <w:color w:val="000000"/>
+          <w:sz w:val="24"/>
+          <w:szCs w:val="24"/>
+          <w:lang w:val="en-US"/>
+        </w:rPr>
+      </w:pPr>
+      <w:r>
+        <w:rPr>
+          <w:rFonts w:cstheme="minorHAnsi"/>
+          <w:color w:val="0000FF"/>
+          <w:sz w:val="24"/>
+          <w:szCs w:val="24"/>
+          <w:lang w:val="en-US"/>
+        </w:rPr>
+        <w:t>void</w:t>
+      </w:r>
+      <w:r>
+        <w:rPr>
+          <w:rFonts w:cstheme="minorHAnsi"/>
+          <w:color w:val="000000"/>
+          <w:sz w:val="24"/>
+          <w:szCs w:val="24"/>
+          <w:lang w:val="en-US"/>
+        </w:rPr>
+        <w:t xml:space="preserve"> m_slider4OnScroll( </w:t>
+      </w:r>
+      <w:proofErr w:type="spellStart"/>
+      <w:r>
+        <w:rPr>
+          <w:rFonts w:cstheme="minorHAnsi"/>
+          <w:color w:val="000000"/>
+          <w:sz w:val="24"/>
+          <w:szCs w:val="24"/>
+          <w:lang w:val="en-US"/>
+        </w:rPr>
+        <w:t>wxScrollEvent</w:t>
+      </w:r>
+      <w:proofErr w:type="spellEnd"/>
+      <w:r>
+        <w:rPr>
+          <w:rFonts w:cstheme="minorHAnsi"/>
+          <w:color w:val="000000"/>
+          <w:sz w:val="24"/>
+          <w:szCs w:val="24"/>
+          <w:lang w:val="en-US"/>
+        </w:rPr>
+        <w:t xml:space="preserve">&amp; </w:t>
+      </w:r>
+      <w:r>
+        <w:rPr>
+          <w:rFonts w:cstheme="minorHAnsi"/>
+          <w:color w:val="808080"/>
+          <w:sz w:val="24"/>
+          <w:szCs w:val="24"/>
+          <w:lang w:val="en-US"/>
+        </w:rPr>
+        <w:t>event</w:t>
+      </w:r>
+      <w:r>
+        <w:rPr>
+          <w:rFonts w:cstheme="minorHAnsi"/>
+          <w:color w:val="000000"/>
+          <w:sz w:val="24"/>
+          <w:szCs w:val="24"/>
+          <w:lang w:val="en-US"/>
+        </w:rPr>
+        <w:t xml:space="preserve"> );</w:t>
+      </w:r>
+    </w:p>
+    <w:p>
+      <w:pPr>
+        <w:pStyle w:val="Akapitzlist"/>
+        <w:numPr>
+          <w:ilvl w:val="0"/>
+          <w:numId w:val="13"/>
+        </w:numPr>
+        <w:autoSpaceDE w:val="0"/>
+        <w:autoSpaceDN w:val="0"/>
+        <w:adjustRightInd w:val="0"/>
+        <w:spacing w:before="360" w:after="100" w:afterAutospacing="1" w:line="240" w:lineRule="auto"/>
+        <w:rPr>
+          <w:rFonts w:cstheme="minorHAnsi"/>
+          <w:color w:val="000000"/>
+          <w:sz w:val="24"/>
+          <w:szCs w:val="24"/>
+          <w:lang w:val="en-US"/>
+        </w:rPr>
+      </w:pPr>
+      <w:r>
+        <w:rPr>
+          <w:rFonts w:cstheme="minorHAnsi"/>
+          <w:color w:val="0000FF"/>
+          <w:sz w:val="24"/>
+          <w:szCs w:val="24"/>
+          <w:lang w:val="en-US"/>
+        </w:rPr>
+        <w:t>void</w:t>
+      </w:r>
+      <w:r>
+        <w:rPr>
+          <w:rFonts w:cstheme="minorHAnsi"/>
+          <w:color w:val="000000"/>
+          <w:sz w:val="24"/>
+          <w:szCs w:val="24"/>
+          <w:lang w:val="en-US"/>
+        </w:rPr>
+        <w:t xml:space="preserve"> m_slider4OnScrollChanged( </w:t>
+      </w:r>
+      <w:proofErr w:type="spellStart"/>
+      <w:r>
+        <w:rPr>
+          <w:rFonts w:cstheme="minorHAnsi"/>
+          <w:color w:val="000000"/>
+          <w:sz w:val="24"/>
+          <w:szCs w:val="24"/>
+          <w:lang w:val="en-US"/>
+        </w:rPr>
+        <w:t>wxScrollEvent</w:t>
+      </w:r>
+      <w:proofErr w:type="spellEnd"/>
+      <w:r>
+        <w:rPr>
+          <w:rFonts w:cstheme="minorHAnsi"/>
+          <w:color w:val="000000"/>
+          <w:sz w:val="24"/>
+          <w:szCs w:val="24"/>
+          <w:lang w:val="en-US"/>
+        </w:rPr>
+        <w:t xml:space="preserve">&amp; </w:t>
+      </w:r>
+      <w:r>
+        <w:rPr>
+          <w:rFonts w:cstheme="minorHAnsi"/>
+          <w:color w:val="808080"/>
+          <w:sz w:val="24"/>
+          <w:szCs w:val="24"/>
+          <w:lang w:val="en-US"/>
+        </w:rPr>
+        <w:t>event</w:t>
+      </w:r>
+      <w:r>
+        <w:rPr>
+          <w:rFonts w:cstheme="minorHAnsi"/>
+          <w:color w:val="000000"/>
+          <w:sz w:val="24"/>
+          <w:szCs w:val="24"/>
+          <w:lang w:val="en-US"/>
+        </w:rPr>
+        <w:t xml:space="preserve"> );</w:t>
+      </w:r>
+    </w:p>
+    <w:p>
+      <w:pPr>
+        <w:pStyle w:val="Akapitzlist"/>
+        <w:numPr>
+          <w:ilvl w:val="0"/>
+          <w:numId w:val="13"/>
+        </w:numPr>
+        <w:autoSpaceDE w:val="0"/>
+        <w:autoSpaceDN w:val="0"/>
+        <w:adjustRightInd w:val="0"/>
+        <w:spacing w:before="360" w:after="100" w:afterAutospacing="1" w:line="240" w:lineRule="auto"/>
+        <w:rPr>
+          <w:rFonts w:cstheme="minorHAnsi"/>
+          <w:color w:val="000000"/>
+          <w:sz w:val="24"/>
+          <w:szCs w:val="24"/>
+          <w:lang w:val="en-US"/>
+        </w:rPr>
+      </w:pPr>
+      <w:r>
+        <w:rPr>
+          <w:rFonts w:cstheme="minorHAnsi"/>
+          <w:color w:val="0000FF"/>
+          <w:sz w:val="24"/>
+          <w:szCs w:val="24"/>
+          <w:lang w:val="en-US"/>
+        </w:rPr>
+        <w:t>void</w:t>
+      </w:r>
+      <w:r>
+        <w:rPr>
+          <w:rFonts w:cstheme="minorHAnsi"/>
+          <w:color w:val="000000"/>
+          <w:sz w:val="24"/>
+          <w:szCs w:val="24"/>
+          <w:lang w:val="en-US"/>
+        </w:rPr>
+        <w:t xml:space="preserve"> m_slider5OnScroll( </w:t>
+      </w:r>
+      <w:proofErr w:type="spellStart"/>
+      <w:r>
+        <w:rPr>
+          <w:rFonts w:cstheme="minorHAnsi"/>
+          <w:color w:val="000000"/>
+          <w:sz w:val="24"/>
+          <w:szCs w:val="24"/>
+          <w:lang w:val="en-US"/>
+        </w:rPr>
+        <w:t>wxScrollEvent</w:t>
+      </w:r>
+      <w:proofErr w:type="spellEnd"/>
+      <w:r>
+        <w:rPr>
+          <w:rFonts w:cstheme="minorHAnsi"/>
+          <w:color w:val="000000"/>
+          <w:sz w:val="24"/>
+          <w:szCs w:val="24"/>
+          <w:lang w:val="en-US"/>
+        </w:rPr>
+        <w:t xml:space="preserve">&amp; </w:t>
+      </w:r>
+      <w:r>
+        <w:rPr>
+          <w:rFonts w:cstheme="minorHAnsi"/>
+          <w:color w:val="808080"/>
+          <w:sz w:val="24"/>
+          <w:szCs w:val="24"/>
+          <w:lang w:val="en-US"/>
+        </w:rPr>
+        <w:t>event</w:t>
+      </w:r>
+      <w:r>
+        <w:rPr>
+          <w:rFonts w:cstheme="minorHAnsi"/>
+          <w:color w:val="000000"/>
+          <w:sz w:val="24"/>
+          <w:szCs w:val="24"/>
+          <w:lang w:val="en-US"/>
+        </w:rPr>
+        <w:t xml:space="preserve"> );</w:t>
+      </w:r>
+    </w:p>
+    <w:p>
+      <w:pPr>
+        <w:pStyle w:val="Akapitzlist"/>
+        <w:numPr>
+          <w:ilvl w:val="0"/>
+          <w:numId w:val="13"/>
+        </w:numPr>
+        <w:autoSpaceDE w:val="0"/>
+        <w:autoSpaceDN w:val="0"/>
+        <w:adjustRightInd w:val="0"/>
+        <w:spacing w:before="360" w:after="100" w:afterAutospacing="1" w:line="240" w:lineRule="auto"/>
+        <w:rPr>
+          <w:rFonts w:cstheme="minorHAnsi"/>
+          <w:color w:val="000000"/>
+          <w:sz w:val="24"/>
+          <w:szCs w:val="24"/>
+          <w:lang w:val="en-US"/>
+        </w:rPr>
+      </w:pPr>
+      <w:r>
+        <w:rPr>
+          <w:rFonts w:cstheme="minorHAnsi"/>
+          <w:color w:val="000000"/>
+          <w:sz w:val="24"/>
+          <w:szCs w:val="24"/>
+          <w:lang w:val="en-US"/>
+        </w:rPr>
+        <w:lastRenderedPageBreak/>
+        <w:t xml:space="preserve">GUIMyFrame1( </w:t>
+      </w:r>
+      <w:proofErr w:type="spellStart"/>
+      <w:r>
+        <w:rPr>
+          <w:rFonts w:cstheme="minorHAnsi"/>
+          <w:color w:val="000000"/>
+          <w:sz w:val="24"/>
+          <w:szCs w:val="24"/>
+          <w:lang w:val="en-US"/>
+        </w:rPr>
+        <w:t>wxWindow</w:t>
+      </w:r>
+      <w:proofErr w:type="spellEnd"/>
+      <w:r>
+        <w:rPr>
+          <w:rFonts w:cstheme="minorHAnsi"/>
+          <w:color w:val="000000"/>
+          <w:sz w:val="24"/>
+          <w:szCs w:val="24"/>
+          <w:lang w:val="en-US"/>
+        </w:rPr>
+        <w:t xml:space="preserve">* </w:t>
+      </w:r>
+      <w:r>
+        <w:rPr>
+          <w:rFonts w:cstheme="minorHAnsi"/>
+          <w:color w:val="808080"/>
+          <w:sz w:val="24"/>
+          <w:szCs w:val="24"/>
+          <w:lang w:val="en-US"/>
+        </w:rPr>
+        <w:t>parent</w:t>
+      </w:r>
+      <w:r>
+        <w:rPr>
+          <w:rFonts w:cstheme="minorHAnsi"/>
+          <w:color w:val="000000"/>
+          <w:sz w:val="24"/>
+          <w:szCs w:val="24"/>
+          <w:lang w:val="en-US"/>
+        </w:rPr>
+        <w:t xml:space="preserve"> );</w:t>
+      </w:r>
+    </w:p>
+    <w:p>
+      <w:pPr>
+        <w:pStyle w:val="Akapitzlist"/>
+        <w:numPr>
+          <w:ilvl w:val="0"/>
+          <w:numId w:val="13"/>
+        </w:numPr>
+        <w:autoSpaceDE w:val="0"/>
+        <w:autoSpaceDN w:val="0"/>
+        <w:adjustRightInd w:val="0"/>
+        <w:spacing w:before="360" w:after="100" w:afterAutospacing="1" w:line="240" w:lineRule="auto"/>
+        <w:rPr>
+          <w:rFonts w:cstheme="minorHAnsi"/>
+          <w:color w:val="000000"/>
+          <w:sz w:val="24"/>
+          <w:szCs w:val="24"/>
+        </w:rPr>
+      </w:pPr>
+      <w:proofErr w:type="spellStart"/>
+      <w:r>
+        <w:rPr>
+          <w:rFonts w:cstheme="minorHAnsi"/>
+          <w:color w:val="000000"/>
+          <w:sz w:val="24"/>
+          <w:szCs w:val="24"/>
+        </w:rPr>
+        <w:t>wxImage</w:t>
+      </w:r>
+      <w:proofErr w:type="spellEnd"/>
+      <w:r>
+        <w:rPr>
+          <w:rFonts w:cstheme="minorHAnsi"/>
+          <w:color w:val="000000"/>
+          <w:sz w:val="24"/>
+          <w:szCs w:val="24"/>
+        </w:rPr>
+        <w:t xml:space="preserve"> </w:t>
+      </w:r>
+      <w:proofErr w:type="spellStart"/>
+      <w:r>
+        <w:rPr>
+          <w:rFonts w:cstheme="minorHAnsi"/>
+          <w:color w:val="000000"/>
+          <w:sz w:val="24"/>
+          <w:szCs w:val="24"/>
+        </w:rPr>
+        <w:t>ImageOrg</w:t>
+      </w:r>
+      <w:proofErr w:type="spellEnd"/>
+      <w:r>
+        <w:rPr>
+          <w:rFonts w:cstheme="minorHAnsi"/>
+          <w:color w:val="000000"/>
+          <w:sz w:val="24"/>
+          <w:szCs w:val="24"/>
+        </w:rPr>
+        <w:t>;</w:t>
+      </w:r>
+      <w:r>
+        <w:rPr>
+          <w:rFonts w:cstheme="minorHAnsi"/>
+          <w:color w:val="000000"/>
+          <w:sz w:val="24"/>
+          <w:szCs w:val="24"/>
+        </w:rPr>
+        <w:t xml:space="preserve"> - </w:t>
+      </w:r>
+      <w:proofErr w:type="spellStart"/>
+      <w:r>
+        <w:rPr>
+          <w:rFonts w:cstheme="minorHAnsi"/>
+          <w:color w:val="000000"/>
+          <w:sz w:val="24"/>
+          <w:szCs w:val="24"/>
+        </w:rPr>
+        <w:t>orginalny</w:t>
+      </w:r>
+      <w:proofErr w:type="spellEnd"/>
+      <w:r>
+        <w:rPr>
+          <w:rFonts w:cstheme="minorHAnsi"/>
+          <w:color w:val="000000"/>
+          <w:sz w:val="24"/>
+          <w:szCs w:val="24"/>
+        </w:rPr>
+        <w:t xml:space="preserve"> obraz który </w:t>
+      </w:r>
+      <w:proofErr w:type="spellStart"/>
+      <w:r>
+        <w:rPr>
+          <w:rFonts w:cstheme="minorHAnsi"/>
+          <w:color w:val="000000"/>
+          <w:sz w:val="24"/>
+          <w:szCs w:val="24"/>
+        </w:rPr>
+        <w:t>wcztuje</w:t>
+      </w:r>
+      <w:proofErr w:type="spellEnd"/>
+      <w:r>
+        <w:rPr>
+          <w:rFonts w:cstheme="minorHAnsi"/>
+          <w:color w:val="000000"/>
+          <w:sz w:val="24"/>
+          <w:szCs w:val="24"/>
+        </w:rPr>
+        <w:t xml:space="preserve"> użytkownik</w:t>
+      </w:r>
+    </w:p>
+    <w:p>
+      <w:pPr>
+        <w:pStyle w:val="Akapitzlist"/>
+        <w:numPr>
+          <w:ilvl w:val="0"/>
+          <w:numId w:val="13"/>
+        </w:numPr>
+        <w:autoSpaceDE w:val="0"/>
+        <w:autoSpaceDN w:val="0"/>
+        <w:adjustRightInd w:val="0"/>
+        <w:spacing w:before="360" w:after="100" w:afterAutospacing="1" w:line="240" w:lineRule="auto"/>
+        <w:rPr>
+          <w:rFonts w:cstheme="minorHAnsi"/>
+          <w:color w:val="000000"/>
+          <w:sz w:val="24"/>
+          <w:szCs w:val="24"/>
+        </w:rPr>
+      </w:pPr>
+      <w:proofErr w:type="spellStart"/>
+      <w:r>
+        <w:rPr>
+          <w:rFonts w:cstheme="minorHAnsi"/>
+          <w:color w:val="000000"/>
+          <w:sz w:val="24"/>
+          <w:szCs w:val="24"/>
+        </w:rPr>
+        <w:t>wxImage</w:t>
+      </w:r>
+      <w:proofErr w:type="spellEnd"/>
+      <w:r>
+        <w:rPr>
+          <w:rFonts w:cstheme="minorHAnsi"/>
+          <w:color w:val="000000"/>
+          <w:sz w:val="24"/>
+          <w:szCs w:val="24"/>
+        </w:rPr>
+        <w:t xml:space="preserve"> </w:t>
+      </w:r>
+      <w:proofErr w:type="spellStart"/>
+      <w:r>
+        <w:rPr>
+          <w:rFonts w:cstheme="minorHAnsi"/>
+          <w:color w:val="000000"/>
+          <w:sz w:val="24"/>
+          <w:szCs w:val="24"/>
+        </w:rPr>
+        <w:t>MyImage</w:t>
+      </w:r>
+      <w:proofErr w:type="spellEnd"/>
+      <w:r>
+        <w:rPr>
+          <w:rFonts w:cstheme="minorHAnsi"/>
+          <w:color w:val="000000"/>
+          <w:sz w:val="24"/>
+          <w:szCs w:val="24"/>
+        </w:rPr>
+        <w:t>;</w:t>
+      </w:r>
+      <w:r>
+        <w:rPr>
+          <w:rFonts w:cstheme="minorHAnsi"/>
+          <w:color w:val="000000"/>
+          <w:sz w:val="24"/>
+          <w:szCs w:val="24"/>
+        </w:rPr>
+        <w:t xml:space="preserve"> - </w:t>
+      </w:r>
+      <w:r>
+        <w:rPr>
+          <w:rFonts w:cstheme="minorHAnsi"/>
+          <w:color w:val="000000"/>
+          <w:sz w:val="24"/>
+          <w:szCs w:val="24"/>
+        </w:rPr>
+        <w:t xml:space="preserve">kopia obrazy </w:t>
+      </w:r>
+      <w:proofErr w:type="spellStart"/>
+      <w:r>
+        <w:rPr>
+          <w:rFonts w:cstheme="minorHAnsi"/>
+          <w:color w:val="000000"/>
+          <w:sz w:val="24"/>
+          <w:szCs w:val="24"/>
+        </w:rPr>
+        <w:t>orginalego</w:t>
+      </w:r>
+      <w:proofErr w:type="spellEnd"/>
+    </w:p>
+    <w:p>
+      <w:pPr>
+        <w:pStyle w:val="Akapitzlist"/>
+        <w:numPr>
+          <w:ilvl w:val="0"/>
+          <w:numId w:val="13"/>
+        </w:numPr>
+        <w:autoSpaceDE w:val="0"/>
+        <w:autoSpaceDN w:val="0"/>
+        <w:adjustRightInd w:val="0"/>
+        <w:spacing w:before="360" w:after="100" w:afterAutospacing="1" w:line="240" w:lineRule="auto"/>
+        <w:rPr>
+          <w:rFonts w:cstheme="minorHAnsi"/>
+          <w:color w:val="000000"/>
+          <w:sz w:val="24"/>
+          <w:szCs w:val="24"/>
+        </w:rPr>
+      </w:pPr>
+      <w:proofErr w:type="spellStart"/>
+      <w:r>
+        <w:rPr>
+          <w:rFonts w:cstheme="minorHAnsi"/>
+          <w:color w:val="000000"/>
+          <w:sz w:val="24"/>
+          <w:szCs w:val="24"/>
+        </w:rPr>
+        <w:t>wxImage</w:t>
+      </w:r>
+      <w:proofErr w:type="spellEnd"/>
+      <w:r>
+        <w:rPr>
+          <w:rFonts w:cstheme="minorHAnsi"/>
+          <w:color w:val="000000"/>
+          <w:sz w:val="24"/>
+          <w:szCs w:val="24"/>
+        </w:rPr>
+        <w:t xml:space="preserve"> </w:t>
+      </w:r>
+      <w:proofErr w:type="spellStart"/>
+      <w:r>
+        <w:rPr>
+          <w:rFonts w:cstheme="minorHAnsi"/>
+          <w:color w:val="000000"/>
+          <w:sz w:val="24"/>
+          <w:szCs w:val="24"/>
+        </w:rPr>
+        <w:t>ImageCpy</w:t>
+      </w:r>
+      <w:proofErr w:type="spellEnd"/>
+      <w:r>
+        <w:rPr>
+          <w:rFonts w:cstheme="minorHAnsi"/>
+          <w:color w:val="000000"/>
+          <w:sz w:val="24"/>
+          <w:szCs w:val="24"/>
+        </w:rPr>
+        <w:t>;</w:t>
+      </w:r>
+      <w:r>
+        <w:rPr>
+          <w:rFonts w:cstheme="minorHAnsi"/>
+          <w:color w:val="000000"/>
+          <w:sz w:val="24"/>
+          <w:szCs w:val="24"/>
+        </w:rPr>
+        <w:t xml:space="preserve"> - druga kopia obrazy </w:t>
+      </w:r>
+      <w:proofErr w:type="spellStart"/>
+      <w:r>
+        <w:rPr>
+          <w:rFonts w:cstheme="minorHAnsi"/>
+          <w:color w:val="000000"/>
+          <w:sz w:val="24"/>
+          <w:szCs w:val="24"/>
+        </w:rPr>
+        <w:t>orginalego</w:t>
+      </w:r>
+      <w:proofErr w:type="spellEnd"/>
+    </w:p>
+    <w:p>
+      <w:pPr>
+        <w:pStyle w:val="Akapitzlist"/>
+        <w:numPr>
+          <w:ilvl w:val="0"/>
+          <w:numId w:val="13"/>
+        </w:numPr>
+        <w:autoSpaceDE w:val="0"/>
+        <w:autoSpaceDN w:val="0"/>
+        <w:adjustRightInd w:val="0"/>
+        <w:spacing w:before="360" w:after="100" w:afterAutospacing="1" w:line="240" w:lineRule="auto"/>
+        <w:rPr>
+          <w:rFonts w:cstheme="minorHAnsi"/>
+          <w:color w:val="000000"/>
+          <w:sz w:val="24"/>
+          <w:szCs w:val="24"/>
+        </w:rPr>
+      </w:pPr>
+      <w:proofErr w:type="spellStart"/>
+      <w:r>
+        <w:rPr>
+          <w:rFonts w:cstheme="minorHAnsi"/>
+          <w:color w:val="000000"/>
+          <w:sz w:val="24"/>
+          <w:szCs w:val="24"/>
+        </w:rPr>
+        <w:t>wxBitmap</w:t>
+      </w:r>
+      <w:proofErr w:type="spellEnd"/>
+      <w:r>
+        <w:rPr>
+          <w:rFonts w:cstheme="minorHAnsi"/>
+          <w:color w:val="000000"/>
+          <w:sz w:val="24"/>
+          <w:szCs w:val="24"/>
+        </w:rPr>
+        <w:t xml:space="preserve"> </w:t>
+      </w:r>
+      <w:proofErr w:type="spellStart"/>
+      <w:r>
+        <w:rPr>
+          <w:rFonts w:cstheme="minorHAnsi"/>
+          <w:color w:val="000000"/>
+          <w:sz w:val="24"/>
+          <w:szCs w:val="24"/>
+        </w:rPr>
+        <w:t>MyBitmap</w:t>
+      </w:r>
+      <w:proofErr w:type="spellEnd"/>
+      <w:r>
+        <w:rPr>
+          <w:rFonts w:cstheme="minorHAnsi"/>
+          <w:color w:val="000000"/>
+          <w:sz w:val="24"/>
+          <w:szCs w:val="24"/>
+        </w:rPr>
+        <w:t>;</w:t>
+      </w:r>
+      <w:r>
+        <w:rPr>
+          <w:rFonts w:cstheme="minorHAnsi"/>
+          <w:color w:val="000000"/>
+          <w:sz w:val="24"/>
+          <w:szCs w:val="24"/>
+        </w:rPr>
+        <w:t xml:space="preserve"> -bitmapa przechowująca tymczasowo obraz</w:t>
+      </w:r>
+    </w:p>
+    <w:p>
+      <w:pPr>
+        <w:pStyle w:val="Akapitzlist"/>
+        <w:numPr>
+          <w:ilvl w:val="0"/>
+          <w:numId w:val="13"/>
+        </w:numPr>
+        <w:autoSpaceDE w:val="0"/>
+        <w:autoSpaceDN w:val="0"/>
+        <w:adjustRightInd w:val="0"/>
+        <w:spacing w:before="360" w:after="100" w:afterAutospacing="1" w:line="240" w:lineRule="auto"/>
+        <w:rPr>
+          <w:rFonts w:cstheme="minorHAnsi"/>
+          <w:color w:val="000000"/>
+          <w:sz w:val="24"/>
+          <w:szCs w:val="24"/>
+        </w:rPr>
+      </w:pPr>
+      <w:proofErr w:type="spellStart"/>
+      <w:r>
+        <w:rPr>
+          <w:rFonts w:cstheme="minorHAnsi"/>
+          <w:color w:val="000000"/>
+          <w:sz w:val="24"/>
+          <w:szCs w:val="24"/>
+        </w:rPr>
+        <w:t>wxColour</w:t>
+      </w:r>
+      <w:proofErr w:type="spellEnd"/>
+      <w:r>
+        <w:rPr>
+          <w:rFonts w:cstheme="minorHAnsi"/>
+          <w:color w:val="000000"/>
+          <w:sz w:val="24"/>
+          <w:szCs w:val="24"/>
+        </w:rPr>
+        <w:t xml:space="preserve"> </w:t>
+      </w:r>
+      <w:proofErr w:type="spellStart"/>
+      <w:r>
+        <w:rPr>
+          <w:rFonts w:cstheme="minorHAnsi"/>
+          <w:color w:val="000000"/>
+          <w:sz w:val="24"/>
+          <w:szCs w:val="24"/>
+        </w:rPr>
+        <w:t>ChosenColour</w:t>
+      </w:r>
+      <w:proofErr w:type="spellEnd"/>
+      <w:r>
+        <w:rPr>
+          <w:rFonts w:cstheme="minorHAnsi"/>
+          <w:color w:val="000000"/>
+          <w:sz w:val="24"/>
+          <w:szCs w:val="24"/>
+        </w:rPr>
+        <w:t>;</w:t>
+      </w:r>
+      <w:r>
+        <w:rPr>
+          <w:rFonts w:cstheme="minorHAnsi"/>
+          <w:color w:val="000000"/>
+          <w:sz w:val="24"/>
+          <w:szCs w:val="24"/>
+        </w:rPr>
+        <w:t xml:space="preserve"> – </w:t>
+      </w:r>
+      <w:r>
+        <w:rPr>
+          <w:rFonts w:cstheme="minorHAnsi"/>
+          <w:color w:val="000000"/>
+          <w:sz w:val="24"/>
+          <w:szCs w:val="24"/>
+        </w:rPr>
+        <w:t>kolor wybrany przez użytkownika, zapisany w modelu RGB</w:t>
+      </w:r>
+    </w:p>
+    <w:p>
+      <w:pPr>
+        <w:pStyle w:val="Akapitzlist"/>
+        <w:numPr>
+          <w:ilvl w:val="0"/>
+          <w:numId w:val="13"/>
+        </w:numPr>
+        <w:autoSpaceDE w:val="0"/>
+        <w:autoSpaceDN w:val="0"/>
+        <w:adjustRightInd w:val="0"/>
+        <w:spacing w:before="360" w:after="100" w:afterAutospacing="1" w:line="240" w:lineRule="auto"/>
+        <w:rPr>
+          <w:rFonts w:cstheme="minorHAnsi"/>
+          <w:color w:val="000000"/>
+          <w:sz w:val="24"/>
+          <w:szCs w:val="24"/>
+        </w:rPr>
+      </w:pPr>
+      <w:proofErr w:type="spellStart"/>
+      <w:r>
+        <w:rPr>
+          <w:rFonts w:cstheme="minorHAnsi"/>
+          <w:color w:val="2B91AF"/>
+          <w:sz w:val="24"/>
+          <w:szCs w:val="24"/>
+        </w:rPr>
+        <w:t>Hexagon</w:t>
+      </w:r>
+      <w:proofErr w:type="spellEnd"/>
+      <w:r>
+        <w:rPr>
+          <w:rFonts w:cstheme="minorHAnsi"/>
+          <w:color w:val="000000"/>
+          <w:sz w:val="24"/>
+          <w:szCs w:val="24"/>
+        </w:rPr>
+        <w:t xml:space="preserve">* </w:t>
+      </w:r>
+      <w:proofErr w:type="spellStart"/>
+      <w:r>
+        <w:rPr>
+          <w:rFonts w:cstheme="minorHAnsi"/>
+          <w:color w:val="000000"/>
+          <w:sz w:val="24"/>
+          <w:szCs w:val="24"/>
+        </w:rPr>
+        <w:t>hexagon</w:t>
+      </w:r>
+      <w:proofErr w:type="spellEnd"/>
+      <w:r>
+        <w:rPr>
+          <w:rFonts w:cstheme="minorHAnsi"/>
+          <w:color w:val="000000"/>
+          <w:sz w:val="24"/>
+          <w:szCs w:val="24"/>
+        </w:rPr>
+        <w:t>;</w:t>
+      </w:r>
+      <w:r>
+        <w:rPr>
+          <w:rFonts w:cstheme="minorHAnsi"/>
+          <w:color w:val="000000"/>
+          <w:sz w:val="24"/>
+          <w:szCs w:val="24"/>
+        </w:rPr>
+        <w:t xml:space="preserve"> - wskaźnik na klasę </w:t>
+      </w:r>
+      <w:proofErr w:type="spellStart"/>
+      <w:r>
+        <w:rPr>
+          <w:rFonts w:cstheme="minorHAnsi"/>
+          <w:color w:val="000000"/>
+          <w:sz w:val="24"/>
+          <w:szCs w:val="24"/>
+        </w:rPr>
+        <w:t>Hexagon</w:t>
+      </w:r>
+      <w:proofErr w:type="spellEnd"/>
+    </w:p>
+    <w:p>
+      <w:pPr>
+        <w:pStyle w:val="Akapitzlist"/>
+        <w:numPr>
+          <w:ilvl w:val="0"/>
+          <w:numId w:val="13"/>
+        </w:numPr>
+        <w:autoSpaceDE w:val="0"/>
+        <w:autoSpaceDN w:val="0"/>
+        <w:adjustRightInd w:val="0"/>
+        <w:spacing w:before="360" w:after="100" w:afterAutospacing="1" w:line="240" w:lineRule="auto"/>
+        <w:rPr>
+          <w:rFonts w:cstheme="minorHAnsi"/>
+          <w:color w:val="000000"/>
+          <w:sz w:val="24"/>
+          <w:szCs w:val="24"/>
+        </w:rPr>
+      </w:pPr>
+      <w:proofErr w:type="spellStart"/>
+      <w:r>
+        <w:rPr>
+          <w:rFonts w:cstheme="minorHAnsi"/>
+          <w:color w:val="0000FF"/>
+          <w:sz w:val="24"/>
+          <w:szCs w:val="24"/>
+        </w:rPr>
+        <w:t>int</w:t>
+      </w:r>
+      <w:proofErr w:type="spellEnd"/>
+      <w:r>
+        <w:rPr>
+          <w:rFonts w:cstheme="minorHAnsi"/>
+          <w:color w:val="000000"/>
+          <w:sz w:val="24"/>
+          <w:szCs w:val="24"/>
+        </w:rPr>
+        <w:t xml:space="preserve"> </w:t>
+      </w:r>
+      <w:proofErr w:type="spellStart"/>
+      <w:r>
+        <w:rPr>
+          <w:rFonts w:cstheme="minorHAnsi"/>
+          <w:color w:val="000000"/>
+          <w:sz w:val="24"/>
+          <w:szCs w:val="24"/>
+        </w:rPr>
+        <w:t>bright</w:t>
+      </w:r>
+      <w:proofErr w:type="spellEnd"/>
+      <w:r>
+        <w:rPr>
+          <w:rFonts w:cstheme="minorHAnsi"/>
+          <w:color w:val="000000"/>
+          <w:sz w:val="24"/>
+          <w:szCs w:val="24"/>
+        </w:rPr>
+        <w:t xml:space="preserve"> = 0;</w:t>
+      </w:r>
+      <w:r>
+        <w:rPr>
+          <w:rFonts w:cstheme="minorHAnsi"/>
+          <w:color w:val="000000"/>
+          <w:sz w:val="24"/>
+          <w:szCs w:val="24"/>
+        </w:rPr>
+        <w:t xml:space="preserve"> - zmienna pokazująca aktualną wartość jasności na suwaku</w:t>
+      </w:r>
+    </w:p>
+    <w:p>
+      <w:pPr>
+        <w:pStyle w:val="Akapitzlist"/>
+        <w:numPr>
+          <w:ilvl w:val="0"/>
+          <w:numId w:val="13"/>
+        </w:numPr>
+        <w:autoSpaceDE w:val="0"/>
+        <w:autoSpaceDN w:val="0"/>
+        <w:adjustRightInd w:val="0"/>
+        <w:spacing w:before="360" w:after="100" w:afterAutospacing="1" w:line="240" w:lineRule="auto"/>
+        <w:rPr>
+          <w:rFonts w:cstheme="minorHAnsi"/>
+          <w:color w:val="000000"/>
+          <w:sz w:val="24"/>
+          <w:szCs w:val="24"/>
+          <w:lang w:val="en-US"/>
+        </w:rPr>
+      </w:pPr>
+      <w:r>
+        <w:rPr>
+          <w:rFonts w:cstheme="minorHAnsi"/>
+          <w:color w:val="0000FF"/>
+          <w:sz w:val="24"/>
+          <w:szCs w:val="24"/>
+          <w:lang w:val="en-US"/>
+        </w:rPr>
+        <w:t>bool</w:t>
+      </w:r>
+      <w:r>
+        <w:rPr>
+          <w:rFonts w:cstheme="minorHAnsi"/>
+          <w:color w:val="000000"/>
+          <w:sz w:val="24"/>
+          <w:szCs w:val="24"/>
+          <w:lang w:val="en-US"/>
+        </w:rPr>
+        <w:t xml:space="preserve"> </w:t>
+      </w:r>
+      <w:proofErr w:type="spellStart"/>
+      <w:r>
+        <w:rPr>
+          <w:rFonts w:cstheme="minorHAnsi"/>
+          <w:color w:val="000000"/>
+          <w:sz w:val="24"/>
+          <w:szCs w:val="24"/>
+          <w:lang w:val="en-US"/>
+        </w:rPr>
+        <w:t>bright_flag</w:t>
+      </w:r>
+      <w:proofErr w:type="spellEnd"/>
+      <w:r>
+        <w:rPr>
+          <w:rFonts w:cstheme="minorHAnsi"/>
+          <w:color w:val="000000"/>
+          <w:sz w:val="24"/>
+          <w:szCs w:val="24"/>
+          <w:lang w:val="en-US"/>
+        </w:rPr>
+        <w:t xml:space="preserve"> = </w:t>
+      </w:r>
+      <w:r>
+        <w:rPr>
+          <w:rFonts w:cstheme="minorHAnsi"/>
+          <w:color w:val="0000FF"/>
+          <w:sz w:val="24"/>
+          <w:szCs w:val="24"/>
+          <w:lang w:val="en-US"/>
+        </w:rPr>
+        <w:t>false</w:t>
+      </w:r>
+      <w:r>
+        <w:rPr>
+          <w:rFonts w:cstheme="minorHAnsi"/>
+          <w:color w:val="000000"/>
+          <w:sz w:val="24"/>
+          <w:szCs w:val="24"/>
+          <w:lang w:val="en-US"/>
+        </w:rPr>
+        <w:t>;</w:t>
+      </w:r>
+      <w:r>
+        <w:rPr>
+          <w:rFonts w:cstheme="minorHAnsi"/>
+          <w:color w:val="000000"/>
+          <w:sz w:val="24"/>
+          <w:szCs w:val="24"/>
+          <w:lang w:val="en-US"/>
+        </w:rPr>
+        <w:t xml:space="preserve"> - </w:t>
+      </w:r>
+      <w:proofErr w:type="spellStart"/>
+      <w:r>
+        <w:rPr>
+          <w:rFonts w:cstheme="minorHAnsi"/>
+          <w:color w:val="000000"/>
+          <w:sz w:val="24"/>
+          <w:szCs w:val="24"/>
+          <w:lang w:val="en-US"/>
+        </w:rPr>
+        <w:t>flaga</w:t>
+      </w:r>
+      <w:proofErr w:type="spellEnd"/>
+      <w:r>
+        <w:rPr>
+          <w:rFonts w:cstheme="minorHAnsi"/>
+          <w:color w:val="000000"/>
+          <w:sz w:val="24"/>
+          <w:szCs w:val="24"/>
+          <w:lang w:val="en-US"/>
+        </w:rPr>
+        <w:t xml:space="preserve"> </w:t>
+      </w:r>
+      <w:proofErr w:type="spellStart"/>
+      <w:r>
+        <w:rPr>
+          <w:rFonts w:cstheme="minorHAnsi"/>
+          <w:color w:val="000000"/>
+          <w:sz w:val="24"/>
+          <w:szCs w:val="24"/>
+          <w:lang w:val="en-US"/>
+        </w:rPr>
+        <w:t>jasności</w:t>
+      </w:r>
+      <w:proofErr w:type="spellEnd"/>
+    </w:p>
+    <w:p>
+      <w:pPr>
+        <w:pStyle w:val="Akapitzlist"/>
+        <w:numPr>
+          <w:ilvl w:val="0"/>
+          <w:numId w:val="13"/>
+        </w:numPr>
+        <w:autoSpaceDE w:val="0"/>
+        <w:autoSpaceDN w:val="0"/>
+        <w:adjustRightInd w:val="0"/>
+        <w:spacing w:before="360" w:after="100" w:afterAutospacing="1" w:line="240" w:lineRule="auto"/>
+        <w:rPr>
+          <w:rFonts w:cstheme="minorHAnsi"/>
+          <w:color w:val="000000"/>
+          <w:sz w:val="24"/>
+          <w:szCs w:val="24"/>
+          <w:lang w:val="en-US"/>
+        </w:rPr>
+      </w:pPr>
+      <w:r>
+        <w:rPr>
+          <w:rFonts w:cstheme="minorHAnsi"/>
+          <w:color w:val="0000FF"/>
+          <w:sz w:val="24"/>
+          <w:szCs w:val="24"/>
+          <w:lang w:val="en-US"/>
+        </w:rPr>
+        <w:t>bool</w:t>
+      </w:r>
+      <w:r>
+        <w:rPr>
+          <w:rFonts w:cstheme="minorHAnsi"/>
+          <w:color w:val="000000"/>
+          <w:sz w:val="24"/>
+          <w:szCs w:val="24"/>
+          <w:lang w:val="en-US"/>
+        </w:rPr>
+        <w:t xml:space="preserve"> </w:t>
+      </w:r>
+      <w:proofErr w:type="spellStart"/>
+      <w:r>
+        <w:rPr>
+          <w:rFonts w:cstheme="minorHAnsi"/>
+          <w:color w:val="000000"/>
+          <w:sz w:val="24"/>
+          <w:szCs w:val="24"/>
+          <w:lang w:val="en-US"/>
+        </w:rPr>
+        <w:t>sat_flag</w:t>
+      </w:r>
+      <w:proofErr w:type="spellEnd"/>
+      <w:r>
+        <w:rPr>
+          <w:rFonts w:cstheme="minorHAnsi"/>
+          <w:color w:val="000000"/>
+          <w:sz w:val="24"/>
+          <w:szCs w:val="24"/>
+          <w:lang w:val="en-US"/>
+        </w:rPr>
+        <w:t xml:space="preserve"> = </w:t>
+      </w:r>
+      <w:r>
+        <w:rPr>
+          <w:rFonts w:cstheme="minorHAnsi"/>
+          <w:color w:val="0000FF"/>
+          <w:sz w:val="24"/>
+          <w:szCs w:val="24"/>
+          <w:lang w:val="en-US"/>
+        </w:rPr>
+        <w:t>false</w:t>
+      </w:r>
+      <w:r>
+        <w:rPr>
+          <w:rFonts w:cstheme="minorHAnsi"/>
+          <w:color w:val="000000"/>
+          <w:sz w:val="24"/>
+          <w:szCs w:val="24"/>
+          <w:lang w:val="en-US"/>
+        </w:rPr>
+        <w:t>;</w:t>
+      </w:r>
+      <w:r>
+        <w:rPr>
+          <w:rFonts w:cstheme="minorHAnsi"/>
+          <w:color w:val="000000"/>
+          <w:sz w:val="24"/>
+          <w:szCs w:val="24"/>
+          <w:lang w:val="en-US"/>
+        </w:rPr>
+        <w:t xml:space="preserve"> </w:t>
+      </w:r>
+      <w:r>
+        <w:rPr>
+          <w:rFonts w:cstheme="minorHAnsi"/>
+          <w:color w:val="000000"/>
+          <w:sz w:val="24"/>
+          <w:szCs w:val="24"/>
+          <w:lang w:val="en-US"/>
+        </w:rPr>
+        <w:t xml:space="preserve">- </w:t>
+      </w:r>
+      <w:proofErr w:type="spellStart"/>
+      <w:r>
+        <w:rPr>
+          <w:rFonts w:cstheme="minorHAnsi"/>
+          <w:color w:val="000000"/>
+          <w:sz w:val="24"/>
+          <w:szCs w:val="24"/>
+          <w:lang w:val="en-US"/>
+        </w:rPr>
+        <w:t>flaga</w:t>
+      </w:r>
+      <w:proofErr w:type="spellEnd"/>
+      <w:r>
+        <w:rPr>
+          <w:rFonts w:cstheme="minorHAnsi"/>
+          <w:color w:val="000000"/>
+          <w:sz w:val="24"/>
+          <w:szCs w:val="24"/>
+          <w:lang w:val="en-US"/>
+        </w:rPr>
+        <w:t xml:space="preserve"> </w:t>
+      </w:r>
+      <w:proofErr w:type="spellStart"/>
+      <w:r>
+        <w:rPr>
+          <w:rFonts w:cstheme="minorHAnsi"/>
+          <w:color w:val="000000"/>
+          <w:sz w:val="24"/>
+          <w:szCs w:val="24"/>
+          <w:lang w:val="en-US"/>
+        </w:rPr>
+        <w:t>nasycenia</w:t>
+      </w:r>
+      <w:proofErr w:type="spellEnd"/>
+    </w:p>
+    <w:p>
+      <w:pPr>
+        <w:pStyle w:val="Akapitzlist"/>
+        <w:numPr>
+          <w:ilvl w:val="0"/>
+          <w:numId w:val="13"/>
+        </w:numPr>
+        <w:autoSpaceDE w:val="0"/>
+        <w:autoSpaceDN w:val="0"/>
+        <w:adjustRightInd w:val="0"/>
+        <w:spacing w:before="360" w:after="100" w:afterAutospacing="1" w:line="240" w:lineRule="auto"/>
+        <w:rPr>
+          <w:rFonts w:cstheme="minorHAnsi"/>
+          <w:color w:val="000000"/>
+          <w:sz w:val="24"/>
+          <w:szCs w:val="24"/>
+        </w:rPr>
+      </w:pPr>
+      <w:proofErr w:type="spellStart"/>
+      <w:r>
+        <w:rPr>
+          <w:rFonts w:cstheme="minorHAnsi"/>
+          <w:color w:val="0000FF"/>
+          <w:sz w:val="24"/>
+          <w:szCs w:val="24"/>
+        </w:rPr>
+        <w:t>bool</w:t>
+      </w:r>
+      <w:proofErr w:type="spellEnd"/>
+      <w:r>
+        <w:rPr>
+          <w:rFonts w:cstheme="minorHAnsi"/>
+          <w:color w:val="000000"/>
+          <w:sz w:val="24"/>
+          <w:szCs w:val="24"/>
+        </w:rPr>
+        <w:t xml:space="preserve"> </w:t>
+      </w:r>
+      <w:proofErr w:type="spellStart"/>
+      <w:r>
+        <w:rPr>
+          <w:rFonts w:cstheme="minorHAnsi"/>
+          <w:color w:val="000000"/>
+          <w:sz w:val="24"/>
+          <w:szCs w:val="24"/>
+        </w:rPr>
+        <w:t>zmiana_flag</w:t>
+      </w:r>
+      <w:proofErr w:type="spellEnd"/>
+      <w:r>
+        <w:rPr>
+          <w:rFonts w:cstheme="minorHAnsi"/>
+          <w:color w:val="000000"/>
+          <w:sz w:val="24"/>
+          <w:szCs w:val="24"/>
+        </w:rPr>
+        <w:t xml:space="preserve"> = </w:t>
+      </w:r>
+      <w:proofErr w:type="spellStart"/>
+      <w:r>
+        <w:rPr>
+          <w:rFonts w:cstheme="minorHAnsi"/>
+          <w:color w:val="0000FF"/>
+          <w:sz w:val="24"/>
+          <w:szCs w:val="24"/>
+        </w:rPr>
+        <w:t>false</w:t>
+      </w:r>
+      <w:proofErr w:type="spellEnd"/>
+      <w:r>
+        <w:rPr>
+          <w:rFonts w:cstheme="minorHAnsi"/>
+          <w:color w:val="000000"/>
+          <w:sz w:val="24"/>
+          <w:szCs w:val="24"/>
+        </w:rPr>
+        <w:t>;</w:t>
+      </w:r>
+      <w:r>
+        <w:rPr>
+          <w:rFonts w:cstheme="minorHAnsi"/>
+          <w:color w:val="000000"/>
+          <w:sz w:val="24"/>
+          <w:szCs w:val="24"/>
+        </w:rPr>
+        <w:t xml:space="preserve"> </w:t>
+      </w:r>
+      <w:r>
+        <w:rPr>
+          <w:rFonts w:cstheme="minorHAnsi"/>
+          <w:color w:val="000000"/>
+          <w:sz w:val="24"/>
+          <w:szCs w:val="24"/>
+        </w:rPr>
+        <w:t>- flaga</w:t>
+      </w:r>
+      <w:r>
+        <w:rPr>
+          <w:rFonts w:cstheme="minorHAnsi"/>
+          <w:color w:val="000000"/>
+          <w:sz w:val="24"/>
+          <w:szCs w:val="24"/>
+        </w:rPr>
+        <w:t xml:space="preserve"> siły zmian</w:t>
+      </w:r>
+    </w:p>
+    <w:p>
+      <w:pPr>
+        <w:pStyle w:val="Akapitzlist"/>
+        <w:numPr>
+          <w:ilvl w:val="0"/>
+          <w:numId w:val="13"/>
+        </w:numPr>
+        <w:autoSpaceDE w:val="0"/>
+        <w:autoSpaceDN w:val="0"/>
+        <w:adjustRightInd w:val="0"/>
+        <w:spacing w:before="360" w:after="100" w:afterAutospacing="1" w:line="240" w:lineRule="auto"/>
+        <w:rPr>
+          <w:rFonts w:cstheme="minorHAnsi"/>
+          <w:color w:val="000000"/>
+          <w:sz w:val="24"/>
+          <w:szCs w:val="24"/>
+        </w:rPr>
+      </w:pPr>
+      <w:proofErr w:type="spellStart"/>
+      <w:r>
+        <w:rPr>
+          <w:rFonts w:cstheme="minorHAnsi"/>
+          <w:color w:val="0000FF"/>
+          <w:sz w:val="24"/>
+          <w:szCs w:val="24"/>
+        </w:rPr>
+        <w:t>double</w:t>
+      </w:r>
+      <w:proofErr w:type="spellEnd"/>
+      <w:r>
+        <w:rPr>
+          <w:rFonts w:cstheme="minorHAnsi"/>
+          <w:color w:val="000000"/>
+          <w:sz w:val="24"/>
+          <w:szCs w:val="24"/>
+        </w:rPr>
+        <w:t xml:space="preserve"> </w:t>
+      </w:r>
+      <w:proofErr w:type="spellStart"/>
+      <w:r>
+        <w:rPr>
+          <w:rFonts w:cstheme="minorHAnsi"/>
+          <w:color w:val="000000"/>
+          <w:sz w:val="24"/>
+          <w:szCs w:val="24"/>
+        </w:rPr>
+        <w:t>sat</w:t>
+      </w:r>
+      <w:proofErr w:type="spellEnd"/>
+      <w:r>
+        <w:rPr>
+          <w:rFonts w:cstheme="minorHAnsi"/>
+          <w:color w:val="000000"/>
+          <w:sz w:val="24"/>
+          <w:szCs w:val="24"/>
+        </w:rPr>
+        <w:t xml:space="preserve"> = 0;</w:t>
+      </w:r>
+      <w:r>
+        <w:rPr>
+          <w:rFonts w:cstheme="minorHAnsi"/>
+          <w:color w:val="000000"/>
+          <w:sz w:val="24"/>
+          <w:szCs w:val="24"/>
+        </w:rPr>
+        <w:t xml:space="preserve"> </w:t>
+      </w:r>
+      <w:r>
+        <w:rPr>
+          <w:rFonts w:cstheme="minorHAnsi"/>
+          <w:color w:val="000000"/>
+          <w:sz w:val="24"/>
+          <w:szCs w:val="24"/>
+        </w:rPr>
+        <w:t>zmi</w:t>
+      </w:r>
+      <w:r>
+        <w:rPr>
+          <w:rFonts w:cstheme="minorHAnsi"/>
+          <w:color w:val="000000"/>
+          <w:sz w:val="24"/>
+          <w:szCs w:val="24"/>
+        </w:rPr>
+        <w:t>e</w:t>
+      </w:r>
+      <w:r>
+        <w:rPr>
+          <w:rFonts w:cstheme="minorHAnsi"/>
+          <w:color w:val="000000"/>
+          <w:sz w:val="24"/>
+          <w:szCs w:val="24"/>
+        </w:rPr>
+        <w:t xml:space="preserve">nna pokazująca aktualną wartość </w:t>
+      </w:r>
+      <w:r>
+        <w:rPr>
+          <w:rFonts w:cstheme="minorHAnsi"/>
+          <w:color w:val="000000"/>
+          <w:sz w:val="24"/>
+          <w:szCs w:val="24"/>
+        </w:rPr>
+        <w:t>nasycenia</w:t>
+      </w:r>
+      <w:r>
+        <w:rPr>
+          <w:rFonts w:cstheme="minorHAnsi"/>
+          <w:color w:val="000000"/>
+          <w:sz w:val="24"/>
+          <w:szCs w:val="24"/>
+        </w:rPr>
+        <w:t xml:space="preserve"> na suwaku</w:t>
+      </w:r>
+    </w:p>
+    <w:p>
+      <w:pPr>
+        <w:pStyle w:val="Akapitzlist"/>
+        <w:numPr>
+          <w:ilvl w:val="0"/>
+          <w:numId w:val="13"/>
+        </w:numPr>
+        <w:autoSpaceDE w:val="0"/>
+        <w:autoSpaceDN w:val="0"/>
+        <w:adjustRightInd w:val="0"/>
+        <w:spacing w:before="360" w:after="100" w:afterAutospacing="1" w:line="240" w:lineRule="auto"/>
+        <w:rPr>
+          <w:rFonts w:cstheme="minorHAnsi"/>
+          <w:color w:val="000000"/>
+          <w:sz w:val="24"/>
+          <w:szCs w:val="24"/>
+          <w:lang w:val="en-US"/>
+        </w:rPr>
+      </w:pPr>
+      <w:r>
+        <w:rPr>
+          <w:rFonts w:cstheme="minorHAnsi"/>
+          <w:color w:val="0000FF"/>
+          <w:sz w:val="24"/>
+          <w:szCs w:val="24"/>
+          <w:lang w:val="en-US"/>
+        </w:rPr>
+        <w:t>bool</w:t>
+      </w:r>
+      <w:r>
+        <w:rPr>
+          <w:rFonts w:cstheme="minorHAnsi"/>
+          <w:color w:val="000000"/>
+          <w:sz w:val="24"/>
+          <w:szCs w:val="24"/>
+          <w:lang w:val="en-US"/>
+        </w:rPr>
+        <w:t xml:space="preserve"> CC = 0;</w:t>
+      </w:r>
+      <w:r>
+        <w:rPr>
+          <w:rFonts w:cstheme="minorHAnsi"/>
+          <w:color w:val="000000"/>
+          <w:sz w:val="24"/>
+          <w:szCs w:val="24"/>
+          <w:lang w:val="en-US"/>
+        </w:rPr>
+        <w:t xml:space="preserve"> -…</w:t>
+      </w:r>
+    </w:p>
+    <w:p>
+      <w:pPr>
+        <w:pStyle w:val="Akapitzlist"/>
+        <w:numPr>
+          <w:ilvl w:val="0"/>
+          <w:numId w:val="13"/>
+        </w:numPr>
+        <w:autoSpaceDE w:val="0"/>
+        <w:autoSpaceDN w:val="0"/>
+        <w:adjustRightInd w:val="0"/>
+        <w:spacing w:before="360" w:after="100" w:afterAutospacing="1" w:line="240" w:lineRule="auto"/>
+        <w:rPr>
+          <w:rFonts w:cstheme="minorHAnsi"/>
+          <w:color w:val="000000"/>
+          <w:sz w:val="24"/>
+          <w:szCs w:val="24"/>
+        </w:rPr>
+      </w:pPr>
+      <w:proofErr w:type="spellStart"/>
+      <w:r>
+        <w:rPr>
+          <w:rFonts w:cstheme="minorHAnsi"/>
+          <w:color w:val="0000FF"/>
+          <w:sz w:val="24"/>
+          <w:szCs w:val="24"/>
+        </w:rPr>
+        <w:t>double</w:t>
+      </w:r>
+      <w:proofErr w:type="spellEnd"/>
+      <w:r>
+        <w:rPr>
+          <w:rFonts w:cstheme="minorHAnsi"/>
+          <w:color w:val="000000"/>
+          <w:sz w:val="24"/>
+          <w:szCs w:val="24"/>
+        </w:rPr>
+        <w:t xml:space="preserve"> zmiana = 0;</w:t>
+      </w:r>
+      <w:r>
+        <w:rPr>
+          <w:rFonts w:cstheme="minorHAnsi"/>
+          <w:color w:val="000000"/>
+          <w:sz w:val="24"/>
+          <w:szCs w:val="24"/>
+        </w:rPr>
+        <w:t xml:space="preserve"> </w:t>
+      </w:r>
+      <w:r>
+        <w:rPr>
+          <w:rFonts w:cstheme="minorHAnsi"/>
+          <w:color w:val="000000"/>
+          <w:sz w:val="24"/>
+          <w:szCs w:val="24"/>
+        </w:rPr>
+        <w:t>zmi</w:t>
+      </w:r>
+      <w:r>
+        <w:rPr>
+          <w:rFonts w:cstheme="minorHAnsi"/>
+          <w:color w:val="000000"/>
+          <w:sz w:val="24"/>
+          <w:szCs w:val="24"/>
+        </w:rPr>
+        <w:t>e</w:t>
+      </w:r>
+      <w:r>
+        <w:rPr>
+          <w:rFonts w:cstheme="minorHAnsi"/>
+          <w:color w:val="000000"/>
+          <w:sz w:val="24"/>
+          <w:szCs w:val="24"/>
+        </w:rPr>
+        <w:t xml:space="preserve">nna pokazująca aktualną wartość </w:t>
+      </w:r>
+      <w:r>
+        <w:rPr>
+          <w:rFonts w:cstheme="minorHAnsi"/>
+          <w:color w:val="000000"/>
+          <w:sz w:val="24"/>
+          <w:szCs w:val="24"/>
+        </w:rPr>
+        <w:t>siły zmian</w:t>
+      </w:r>
+      <w:r>
+        <w:rPr>
+          <w:rFonts w:cstheme="minorHAnsi"/>
+          <w:color w:val="000000"/>
+          <w:sz w:val="24"/>
+          <w:szCs w:val="24"/>
+        </w:rPr>
+        <w:t xml:space="preserve"> na suwaku</w:t>
+      </w:r>
+    </w:p>
+    <w:p>
+      <w:pPr>
+        <w:pStyle w:val="Akapitzlist"/>
+        <w:numPr>
+          <w:ilvl w:val="0"/>
+          <w:numId w:val="13"/>
+        </w:numPr>
+        <w:autoSpaceDE w:val="0"/>
+        <w:autoSpaceDN w:val="0"/>
+        <w:adjustRightInd w:val="0"/>
+        <w:spacing w:before="360" w:after="100" w:afterAutospacing="1" w:line="240" w:lineRule="auto"/>
+        <w:rPr>
+          <w:rFonts w:cstheme="minorHAnsi"/>
+          <w:color w:val="000000"/>
+          <w:sz w:val="24"/>
+          <w:szCs w:val="24"/>
+        </w:rPr>
+      </w:pPr>
+      <w:proofErr w:type="spellStart"/>
+      <w:r>
+        <w:rPr>
+          <w:rFonts w:cstheme="minorHAnsi"/>
+          <w:color w:val="0000FF"/>
+          <w:sz w:val="24"/>
+          <w:szCs w:val="24"/>
+        </w:rPr>
+        <w:t>void</w:t>
+      </w:r>
+      <w:proofErr w:type="spellEnd"/>
+      <w:r>
+        <w:rPr>
+          <w:rFonts w:cstheme="minorHAnsi"/>
+          <w:color w:val="000000"/>
+          <w:sz w:val="24"/>
+          <w:szCs w:val="24"/>
+        </w:rPr>
+        <w:t xml:space="preserve"> </w:t>
+      </w:r>
+      <w:proofErr w:type="spellStart"/>
+      <w:r>
+        <w:rPr>
+          <w:rFonts w:cstheme="minorHAnsi"/>
+          <w:color w:val="000000"/>
+          <w:sz w:val="24"/>
+          <w:szCs w:val="24"/>
+        </w:rPr>
+        <w:t>Brightness</w:t>
+      </w:r>
+      <w:proofErr w:type="spellEnd"/>
+      <w:r>
+        <w:rPr>
+          <w:rFonts w:cstheme="minorHAnsi"/>
+          <w:color w:val="000000"/>
+          <w:sz w:val="24"/>
+          <w:szCs w:val="24"/>
+        </w:rPr>
+        <w:t>(</w:t>
+      </w:r>
+      <w:proofErr w:type="spellStart"/>
+      <w:r>
+        <w:rPr>
+          <w:rFonts w:cstheme="minorHAnsi"/>
+          <w:color w:val="0000FF"/>
+          <w:sz w:val="24"/>
+          <w:szCs w:val="24"/>
+        </w:rPr>
+        <w:t>int</w:t>
+      </w:r>
+      <w:proofErr w:type="spellEnd"/>
+      <w:r>
+        <w:rPr>
+          <w:rFonts w:cstheme="minorHAnsi"/>
+          <w:color w:val="000000"/>
+          <w:sz w:val="24"/>
+          <w:szCs w:val="24"/>
+        </w:rPr>
+        <w:t xml:space="preserve"> </w:t>
+      </w:r>
+      <w:proofErr w:type="spellStart"/>
+      <w:r>
+        <w:rPr>
+          <w:rFonts w:cstheme="minorHAnsi"/>
+          <w:color w:val="808080"/>
+          <w:sz w:val="24"/>
+          <w:szCs w:val="24"/>
+        </w:rPr>
+        <w:t>value</w:t>
+      </w:r>
+      <w:proofErr w:type="spellEnd"/>
+      <w:r>
+        <w:rPr>
+          <w:rFonts w:cstheme="minorHAnsi"/>
+          <w:color w:val="000000"/>
+          <w:sz w:val="24"/>
+          <w:szCs w:val="24"/>
+        </w:rPr>
+        <w:t xml:space="preserve">); </w:t>
+      </w:r>
+      <w:r>
+        <w:rPr>
+          <w:rFonts w:cstheme="minorHAnsi"/>
+          <w:sz w:val="24"/>
+          <w:szCs w:val="24"/>
+        </w:rPr>
+        <w:t xml:space="preserve">- </w:t>
+      </w:r>
+      <w:r>
+        <w:rPr>
+          <w:rFonts w:cstheme="minorHAnsi"/>
+          <w:sz w:val="24"/>
+          <w:szCs w:val="24"/>
+        </w:rPr>
+        <w:t xml:space="preserve">funkcja </w:t>
+      </w:r>
+      <w:proofErr w:type="spellStart"/>
+      <w:r>
+        <w:rPr>
+          <w:rFonts w:cstheme="minorHAnsi"/>
+          <w:sz w:val="24"/>
+          <w:szCs w:val="24"/>
+        </w:rPr>
+        <w:t>zmieniajaca</w:t>
+      </w:r>
+      <w:proofErr w:type="spellEnd"/>
+      <w:r>
+        <w:rPr>
+          <w:rFonts w:cstheme="minorHAnsi"/>
+          <w:sz w:val="24"/>
+          <w:szCs w:val="24"/>
+        </w:rPr>
+        <w:t xml:space="preserve"> </w:t>
+      </w:r>
+      <w:proofErr w:type="spellStart"/>
+      <w:r>
+        <w:rPr>
+          <w:rFonts w:cstheme="minorHAnsi"/>
+          <w:sz w:val="24"/>
+          <w:szCs w:val="24"/>
+        </w:rPr>
+        <w:t>jasnosc</w:t>
+      </w:r>
+      <w:proofErr w:type="spellEnd"/>
+      <w:r>
+        <w:rPr>
+          <w:rFonts w:cstheme="minorHAnsi"/>
+          <w:sz w:val="24"/>
+          <w:szCs w:val="24"/>
+        </w:rPr>
+        <w:t xml:space="preserve"> obrazka</w:t>
+      </w:r>
+      <w:r>
+        <w:rPr>
+          <w:rFonts w:cstheme="minorHAnsi"/>
+          <w:sz w:val="24"/>
+          <w:szCs w:val="24"/>
+        </w:rPr>
+        <w:t xml:space="preserve"> o podany jako parametr współczynnik</w:t>
+      </w:r>
+    </w:p>
+    <w:p>
+      <w:pPr>
+        <w:pStyle w:val="Akapitzlist"/>
+        <w:numPr>
+          <w:ilvl w:val="0"/>
+          <w:numId w:val="13"/>
+        </w:numPr>
+        <w:autoSpaceDE w:val="0"/>
+        <w:autoSpaceDN w:val="0"/>
+        <w:adjustRightInd w:val="0"/>
+        <w:spacing w:before="360" w:after="100" w:afterAutospacing="1" w:line="240" w:lineRule="auto"/>
+        <w:rPr>
+          <w:rFonts w:cstheme="minorHAnsi"/>
+          <w:color w:val="000000"/>
+          <w:sz w:val="24"/>
+          <w:szCs w:val="24"/>
+        </w:rPr>
+      </w:pPr>
+      <w:proofErr w:type="spellStart"/>
+      <w:r>
+        <w:rPr>
+          <w:rFonts w:cstheme="minorHAnsi"/>
+          <w:color w:val="0000FF"/>
+          <w:sz w:val="24"/>
+          <w:szCs w:val="24"/>
+        </w:rPr>
+        <w:t>void</w:t>
+      </w:r>
+      <w:proofErr w:type="spellEnd"/>
+      <w:r>
+        <w:rPr>
+          <w:rFonts w:cstheme="minorHAnsi"/>
+          <w:color w:val="000000"/>
+          <w:sz w:val="24"/>
+          <w:szCs w:val="24"/>
+        </w:rPr>
+        <w:t xml:space="preserve"> </w:t>
+      </w:r>
+      <w:proofErr w:type="spellStart"/>
+      <w:r>
+        <w:rPr>
+          <w:rFonts w:cstheme="minorHAnsi"/>
+          <w:color w:val="000000"/>
+          <w:sz w:val="24"/>
+          <w:szCs w:val="24"/>
+        </w:rPr>
+        <w:t>Saturation</w:t>
+      </w:r>
+      <w:proofErr w:type="spellEnd"/>
+      <w:r>
+        <w:rPr>
+          <w:rFonts w:cstheme="minorHAnsi"/>
+          <w:color w:val="000000"/>
+          <w:sz w:val="24"/>
+          <w:szCs w:val="24"/>
+        </w:rPr>
+        <w:t>(</w:t>
+      </w:r>
+      <w:proofErr w:type="spellStart"/>
+      <w:r>
+        <w:rPr>
+          <w:rFonts w:cstheme="minorHAnsi"/>
+          <w:color w:val="0000FF"/>
+          <w:sz w:val="24"/>
+          <w:szCs w:val="24"/>
+        </w:rPr>
+        <w:t>double</w:t>
+      </w:r>
+      <w:proofErr w:type="spellEnd"/>
+      <w:r>
+        <w:rPr>
+          <w:rFonts w:cstheme="minorHAnsi"/>
+          <w:color w:val="000000"/>
+          <w:sz w:val="24"/>
+          <w:szCs w:val="24"/>
+        </w:rPr>
+        <w:t xml:space="preserve"> </w:t>
+      </w:r>
+      <w:proofErr w:type="spellStart"/>
+      <w:r>
+        <w:rPr>
+          <w:rFonts w:cstheme="minorHAnsi"/>
+          <w:color w:val="808080"/>
+          <w:sz w:val="24"/>
+          <w:szCs w:val="24"/>
+        </w:rPr>
+        <w:t>value</w:t>
+      </w:r>
+      <w:proofErr w:type="spellEnd"/>
+      <w:r>
+        <w:rPr>
+          <w:rFonts w:cstheme="minorHAnsi"/>
+          <w:color w:val="000000"/>
+          <w:sz w:val="24"/>
+          <w:szCs w:val="24"/>
+        </w:rPr>
+        <w:t>);</w:t>
+      </w:r>
+      <w:r>
+        <w:rPr>
+          <w:rFonts w:cstheme="minorHAnsi"/>
+          <w:color w:val="000000"/>
+          <w:sz w:val="24"/>
+          <w:szCs w:val="24"/>
+        </w:rPr>
+        <w:t xml:space="preserve"> </w:t>
+      </w:r>
+      <w:r>
+        <w:rPr>
+          <w:rFonts w:cstheme="minorHAnsi"/>
+          <w:color w:val="000000"/>
+          <w:sz w:val="24"/>
+          <w:szCs w:val="24"/>
+        </w:rPr>
+        <w:t xml:space="preserve">- </w:t>
+      </w:r>
+      <w:r>
+        <w:rPr>
+          <w:rFonts w:cstheme="minorHAnsi"/>
+          <w:sz w:val="24"/>
+          <w:szCs w:val="24"/>
+        </w:rPr>
+        <w:t xml:space="preserve">funkcja </w:t>
+      </w:r>
+      <w:proofErr w:type="spellStart"/>
+      <w:r>
+        <w:rPr>
+          <w:rFonts w:cstheme="minorHAnsi"/>
+          <w:sz w:val="24"/>
+          <w:szCs w:val="24"/>
+        </w:rPr>
+        <w:t>zmieniajaca</w:t>
+      </w:r>
+      <w:proofErr w:type="spellEnd"/>
+      <w:r>
+        <w:rPr>
+          <w:rFonts w:cstheme="minorHAnsi"/>
+          <w:sz w:val="24"/>
+          <w:szCs w:val="24"/>
+        </w:rPr>
+        <w:t xml:space="preserve"> </w:t>
+      </w:r>
+      <w:r>
+        <w:rPr>
+          <w:rFonts w:cstheme="minorHAnsi"/>
+          <w:sz w:val="24"/>
+          <w:szCs w:val="24"/>
+        </w:rPr>
+        <w:t>nasycenie</w:t>
+      </w:r>
+      <w:r>
+        <w:rPr>
+          <w:rFonts w:cstheme="minorHAnsi"/>
+          <w:sz w:val="24"/>
+          <w:szCs w:val="24"/>
+        </w:rPr>
+        <w:t xml:space="preserve"> obrazka o podany jako parametr współczynnik</w:t>
+      </w:r>
+    </w:p>
+    <w:p>
+      <w:pPr>
+        <w:pStyle w:val="Akapitzlist"/>
+        <w:numPr>
+          <w:ilvl w:val="0"/>
+          <w:numId w:val="13"/>
+        </w:numPr>
+        <w:autoSpaceDE w:val="0"/>
+        <w:autoSpaceDN w:val="0"/>
+        <w:adjustRightInd w:val="0"/>
+        <w:spacing w:before="360" w:after="100" w:afterAutospacing="1" w:line="240" w:lineRule="auto"/>
+        <w:rPr>
+          <w:rFonts w:cstheme="minorHAnsi"/>
+          <w:color w:val="000000"/>
+          <w:sz w:val="24"/>
+          <w:szCs w:val="24"/>
+        </w:rPr>
+      </w:pPr>
+      <w:proofErr w:type="spellStart"/>
+      <w:r>
+        <w:rPr>
+          <w:rFonts w:cstheme="minorHAnsi"/>
+          <w:color w:val="0000FF"/>
+          <w:sz w:val="24"/>
+          <w:szCs w:val="24"/>
+        </w:rPr>
+        <w:t>void</w:t>
+      </w:r>
+      <w:proofErr w:type="spellEnd"/>
+      <w:r>
+        <w:rPr>
+          <w:rFonts w:cstheme="minorHAnsi"/>
+          <w:color w:val="000000"/>
+          <w:sz w:val="24"/>
+          <w:szCs w:val="24"/>
+        </w:rPr>
+        <w:t xml:space="preserve"> </w:t>
+      </w:r>
+      <w:proofErr w:type="spellStart"/>
+      <w:r>
+        <w:rPr>
+          <w:rFonts w:cstheme="minorHAnsi"/>
+          <w:color w:val="000000"/>
+          <w:sz w:val="24"/>
+          <w:szCs w:val="24"/>
+        </w:rPr>
+        <w:t>SilaZmian</w:t>
+      </w:r>
+      <w:proofErr w:type="spellEnd"/>
+      <w:r>
+        <w:rPr>
+          <w:rFonts w:cstheme="minorHAnsi"/>
+          <w:color w:val="000000"/>
+          <w:sz w:val="24"/>
+          <w:szCs w:val="24"/>
+        </w:rPr>
+        <w:t>(</w:t>
+      </w:r>
+      <w:proofErr w:type="spellStart"/>
+      <w:r>
+        <w:rPr>
+          <w:rFonts w:cstheme="minorHAnsi"/>
+          <w:color w:val="0000FF"/>
+          <w:sz w:val="24"/>
+          <w:szCs w:val="24"/>
+        </w:rPr>
+        <w:t>double</w:t>
+      </w:r>
+      <w:proofErr w:type="spellEnd"/>
+      <w:r>
+        <w:rPr>
+          <w:rFonts w:cstheme="minorHAnsi"/>
+          <w:color w:val="000000"/>
+          <w:sz w:val="24"/>
+          <w:szCs w:val="24"/>
+        </w:rPr>
+        <w:t xml:space="preserve"> </w:t>
+      </w:r>
+      <w:proofErr w:type="spellStart"/>
+      <w:r>
+        <w:rPr>
+          <w:rFonts w:cstheme="minorHAnsi"/>
+          <w:color w:val="808080"/>
+          <w:sz w:val="24"/>
+          <w:szCs w:val="24"/>
+        </w:rPr>
+        <w:t>value</w:t>
+      </w:r>
+      <w:proofErr w:type="spellEnd"/>
+      <w:r>
+        <w:rPr>
+          <w:rFonts w:cstheme="minorHAnsi"/>
+          <w:color w:val="000000"/>
+          <w:sz w:val="24"/>
+          <w:szCs w:val="24"/>
+        </w:rPr>
+        <w:t>);</w:t>
+      </w:r>
+      <w:r>
+        <w:rPr>
+          <w:rFonts w:cstheme="minorHAnsi"/>
+          <w:color w:val="000000"/>
+          <w:sz w:val="24"/>
+          <w:szCs w:val="24"/>
+        </w:rPr>
+        <w:t xml:space="preserve"> </w:t>
+      </w:r>
+      <w:r>
+        <w:rPr>
+          <w:rFonts w:cstheme="minorHAnsi"/>
+          <w:color w:val="000000"/>
+          <w:sz w:val="24"/>
+          <w:szCs w:val="24"/>
+        </w:rPr>
+        <w:t xml:space="preserve">- </w:t>
+      </w:r>
+      <w:r>
+        <w:rPr>
+          <w:rFonts w:cstheme="minorHAnsi"/>
+          <w:sz w:val="24"/>
+          <w:szCs w:val="24"/>
+        </w:rPr>
+        <w:t xml:space="preserve">funkcja </w:t>
+      </w:r>
+      <w:proofErr w:type="spellStart"/>
+      <w:r>
+        <w:rPr>
+          <w:rFonts w:cstheme="minorHAnsi"/>
+          <w:sz w:val="24"/>
+          <w:szCs w:val="24"/>
+        </w:rPr>
+        <w:t>zmieniajaca</w:t>
+      </w:r>
+      <w:proofErr w:type="spellEnd"/>
+      <w:r>
+        <w:rPr>
+          <w:rFonts w:cstheme="minorHAnsi"/>
+          <w:sz w:val="24"/>
+          <w:szCs w:val="24"/>
+        </w:rPr>
+        <w:t xml:space="preserve"> </w:t>
+      </w:r>
+      <w:r>
+        <w:rPr>
+          <w:rFonts w:cstheme="minorHAnsi"/>
+          <w:sz w:val="24"/>
+          <w:szCs w:val="24"/>
+        </w:rPr>
+        <w:t>siłę zmian</w:t>
+      </w:r>
+      <w:r>
+        <w:rPr>
+          <w:rFonts w:cstheme="minorHAnsi"/>
+          <w:sz w:val="24"/>
+          <w:szCs w:val="24"/>
+        </w:rPr>
+        <w:t xml:space="preserve"> obrazka </w:t>
+      </w:r>
+      <w:r>
+        <w:rPr>
+          <w:rFonts w:cstheme="minorHAnsi"/>
+          <w:sz w:val="24"/>
+          <w:szCs w:val="24"/>
+        </w:rPr>
+        <w:t xml:space="preserve">oryginalnego ze zmienionym </w:t>
+      </w:r>
+      <w:r>
+        <w:rPr>
+          <w:rFonts w:cstheme="minorHAnsi"/>
+          <w:sz w:val="24"/>
+          <w:szCs w:val="24"/>
+        </w:rPr>
+        <w:t>o podany jako parametr współczynnik</w:t>
+      </w:r>
+    </w:p>
+    <w:p>
+      <w:pPr>
+        <w:pStyle w:val="Akapitzlist"/>
+        <w:numPr>
+          <w:ilvl w:val="0"/>
+          <w:numId w:val="13"/>
+        </w:numPr>
+        <w:autoSpaceDE w:val="0"/>
+        <w:autoSpaceDN w:val="0"/>
+        <w:adjustRightInd w:val="0"/>
+        <w:spacing w:before="360" w:after="100" w:afterAutospacing="1" w:line="240" w:lineRule="auto"/>
+        <w:rPr>
+          <w:rFonts w:cstheme="minorHAnsi"/>
+          <w:color w:val="000000"/>
+          <w:sz w:val="24"/>
+          <w:szCs w:val="24"/>
+          <w:lang w:val="en-US"/>
+        </w:rPr>
+      </w:pPr>
+      <w:r>
+        <w:rPr>
+          <w:rFonts w:cstheme="minorHAnsi"/>
+          <w:color w:val="0000FF"/>
+          <w:sz w:val="24"/>
+          <w:szCs w:val="24"/>
+          <w:lang w:val="en-US"/>
+        </w:rPr>
+        <w:t>void</w:t>
+      </w:r>
+      <w:r>
+        <w:rPr>
+          <w:rFonts w:cstheme="minorHAnsi"/>
+          <w:color w:val="000000"/>
+          <w:sz w:val="24"/>
+          <w:szCs w:val="24"/>
+          <w:lang w:val="en-US"/>
+        </w:rPr>
+        <w:t xml:space="preserve"> </w:t>
+      </w:r>
+      <w:proofErr w:type="spellStart"/>
+      <w:r>
+        <w:rPr>
+          <w:rFonts w:cstheme="minorHAnsi"/>
+          <w:color w:val="000000"/>
+          <w:sz w:val="24"/>
+          <w:szCs w:val="24"/>
+          <w:lang w:val="en-US"/>
+        </w:rPr>
+        <w:t>DrawPicture</w:t>
+      </w:r>
+      <w:proofErr w:type="spellEnd"/>
+      <w:r>
+        <w:rPr>
+          <w:rFonts w:cstheme="minorHAnsi"/>
+          <w:color w:val="000000"/>
+          <w:sz w:val="24"/>
+          <w:szCs w:val="24"/>
+          <w:lang w:val="en-US"/>
+        </w:rPr>
+        <w:t>(</w:t>
+      </w:r>
+      <w:r>
+        <w:rPr>
+          <w:rFonts w:cstheme="minorHAnsi"/>
+          <w:color w:val="0000FF"/>
+          <w:sz w:val="24"/>
+          <w:szCs w:val="24"/>
+          <w:lang w:val="en-US"/>
+        </w:rPr>
+        <w:t>int</w:t>
+      </w:r>
+      <w:r>
+        <w:rPr>
+          <w:rFonts w:cstheme="minorHAnsi"/>
+          <w:color w:val="000000"/>
+          <w:sz w:val="24"/>
+          <w:szCs w:val="24"/>
+          <w:lang w:val="en-US"/>
+        </w:rPr>
+        <w:t xml:space="preserve"> </w:t>
+      </w:r>
+      <w:proofErr w:type="spellStart"/>
+      <w:r>
+        <w:rPr>
+          <w:rFonts w:cstheme="minorHAnsi"/>
+          <w:color w:val="808080"/>
+          <w:sz w:val="24"/>
+          <w:szCs w:val="24"/>
+          <w:lang w:val="en-US"/>
+        </w:rPr>
+        <w:t>bright</w:t>
+      </w:r>
+      <w:r>
+        <w:rPr>
+          <w:rFonts w:cstheme="minorHAnsi"/>
+          <w:color w:val="000000"/>
+          <w:sz w:val="24"/>
+          <w:szCs w:val="24"/>
+          <w:lang w:val="en-US"/>
+        </w:rPr>
+        <w:t>,</w:t>
+      </w:r>
+      <w:r>
+        <w:rPr>
+          <w:rFonts w:cstheme="minorHAnsi"/>
+          <w:color w:val="0000FF"/>
+          <w:sz w:val="24"/>
+          <w:szCs w:val="24"/>
+          <w:lang w:val="en-US"/>
+        </w:rPr>
+        <w:t>double</w:t>
+      </w:r>
+      <w:proofErr w:type="spellEnd"/>
+      <w:r>
+        <w:rPr>
+          <w:rFonts w:cstheme="minorHAnsi"/>
+          <w:color w:val="000000"/>
+          <w:sz w:val="24"/>
+          <w:szCs w:val="24"/>
+          <w:lang w:val="en-US"/>
+        </w:rPr>
+        <w:t xml:space="preserve"> </w:t>
+      </w:r>
+      <w:r>
+        <w:rPr>
+          <w:rFonts w:cstheme="minorHAnsi"/>
+          <w:color w:val="808080"/>
+          <w:sz w:val="24"/>
+          <w:szCs w:val="24"/>
+          <w:lang w:val="en-US"/>
+        </w:rPr>
+        <w:t>sat</w:t>
+      </w:r>
+      <w:r>
+        <w:rPr>
+          <w:rFonts w:cstheme="minorHAnsi"/>
+          <w:color w:val="000000"/>
+          <w:sz w:val="24"/>
+          <w:szCs w:val="24"/>
+          <w:lang w:val="en-US"/>
+        </w:rPr>
+        <w:t>);</w:t>
+      </w:r>
+      <w:r>
+        <w:rPr>
+          <w:rFonts w:cstheme="minorHAnsi"/>
+          <w:color w:val="000000"/>
+          <w:sz w:val="24"/>
+          <w:szCs w:val="24"/>
+          <w:lang w:val="en-US"/>
+        </w:rPr>
+        <w:t xml:space="preserve"> - </w:t>
+      </w:r>
+      <w:proofErr w:type="spellStart"/>
+      <w:r>
+        <w:rPr>
+          <w:rFonts w:cstheme="minorHAnsi"/>
+          <w:color w:val="000000"/>
+          <w:sz w:val="24"/>
+          <w:szCs w:val="24"/>
+          <w:lang w:val="en-US"/>
+        </w:rPr>
+        <w:t>funkcja</w:t>
+      </w:r>
+      <w:proofErr w:type="spellEnd"/>
+      <w:r>
+        <w:rPr>
+          <w:rFonts w:cstheme="minorHAnsi"/>
+          <w:color w:val="000000"/>
+          <w:sz w:val="24"/>
+          <w:szCs w:val="24"/>
+          <w:lang w:val="en-US"/>
+        </w:rPr>
+        <w:t xml:space="preserve"> </w:t>
+      </w:r>
+      <w:proofErr w:type="spellStart"/>
+      <w:r>
+        <w:rPr>
+          <w:rFonts w:cstheme="minorHAnsi"/>
+          <w:color w:val="000000"/>
+          <w:sz w:val="24"/>
+          <w:szCs w:val="24"/>
+          <w:lang w:val="en-US"/>
+        </w:rPr>
+        <w:t>rysująca</w:t>
+      </w:r>
+      <w:proofErr w:type="spellEnd"/>
+      <w:r>
+        <w:rPr>
+          <w:rFonts w:cstheme="minorHAnsi"/>
+          <w:color w:val="000000"/>
+          <w:sz w:val="24"/>
+          <w:szCs w:val="24"/>
+          <w:lang w:val="en-US"/>
+        </w:rPr>
+        <w:t xml:space="preserve"> </w:t>
+      </w:r>
+      <w:proofErr w:type="spellStart"/>
+      <w:r>
+        <w:rPr>
+          <w:rFonts w:cstheme="minorHAnsi"/>
+          <w:color w:val="000000"/>
+          <w:sz w:val="24"/>
+          <w:szCs w:val="24"/>
+          <w:lang w:val="en-US"/>
+        </w:rPr>
+        <w:t>oktualny</w:t>
+      </w:r>
+      <w:proofErr w:type="spellEnd"/>
+      <w:r>
+        <w:rPr>
+          <w:rFonts w:cstheme="minorHAnsi"/>
+          <w:color w:val="000000"/>
+          <w:sz w:val="24"/>
+          <w:szCs w:val="24"/>
+          <w:lang w:val="en-US"/>
+        </w:rPr>
+        <w:t xml:space="preserve"> </w:t>
+      </w:r>
+      <w:proofErr w:type="spellStart"/>
+      <w:r>
+        <w:rPr>
+          <w:rFonts w:cstheme="minorHAnsi"/>
+          <w:color w:val="000000"/>
+          <w:sz w:val="24"/>
+          <w:szCs w:val="24"/>
+          <w:lang w:val="en-US"/>
+        </w:rPr>
+        <w:t>obrazek</w:t>
+      </w:r>
+      <w:proofErr w:type="spellEnd"/>
+    </w:p>
+    <w:p>
+      <w:pPr>
+        <w:pStyle w:val="Akapitzlist"/>
+        <w:numPr>
+          <w:ilvl w:val="0"/>
+          <w:numId w:val="13"/>
+        </w:numPr>
+        <w:autoSpaceDE w:val="0"/>
+        <w:autoSpaceDN w:val="0"/>
+        <w:adjustRightInd w:val="0"/>
+        <w:spacing w:before="360" w:after="100" w:afterAutospacing="1" w:line="240" w:lineRule="auto"/>
+        <w:rPr>
+          <w:rFonts w:cstheme="minorHAnsi"/>
+          <w:color w:val="000000"/>
+          <w:sz w:val="24"/>
+          <w:szCs w:val="24"/>
+          <w:lang w:val="en-US"/>
+        </w:rPr>
+      </w:pPr>
+      <w:r>
+        <w:rPr>
+          <w:rFonts w:cstheme="minorHAnsi"/>
+          <w:color w:val="0000FF"/>
+          <w:sz w:val="24"/>
+          <w:szCs w:val="24"/>
+          <w:lang w:val="en-US"/>
+        </w:rPr>
+        <w:t>void</w:t>
+      </w:r>
+      <w:r>
+        <w:rPr>
+          <w:rFonts w:cstheme="minorHAnsi"/>
+          <w:color w:val="000000"/>
+          <w:sz w:val="24"/>
+          <w:szCs w:val="24"/>
+          <w:lang w:val="en-US"/>
+        </w:rPr>
+        <w:t xml:space="preserve"> </w:t>
+      </w:r>
+      <w:proofErr w:type="spellStart"/>
+      <w:r>
+        <w:rPr>
+          <w:rFonts w:cstheme="minorHAnsi"/>
+          <w:color w:val="000000"/>
+          <w:sz w:val="24"/>
+          <w:szCs w:val="24"/>
+          <w:lang w:val="en-US"/>
+        </w:rPr>
+        <w:t>DrawColour</w:t>
+      </w:r>
+      <w:proofErr w:type="spellEnd"/>
+      <w:r>
+        <w:rPr>
+          <w:rFonts w:cstheme="minorHAnsi"/>
+          <w:color w:val="000000"/>
+          <w:sz w:val="24"/>
+          <w:szCs w:val="24"/>
+          <w:lang w:val="en-US"/>
+        </w:rPr>
+        <w:t>();</w:t>
+      </w:r>
+    </w:p>
+    <w:p>
+      <w:pPr>
+        <w:pStyle w:val="Akapitzlist"/>
+        <w:numPr>
+          <w:ilvl w:val="0"/>
+          <w:numId w:val="13"/>
+        </w:numPr>
+        <w:spacing w:before="360" w:after="100" w:afterAutospacing="1"/>
+        <w:rPr>
+          <w:rFonts w:cstheme="minorHAnsi"/>
+          <w:sz w:val="36"/>
+          <w:szCs w:val="36"/>
+        </w:rPr>
+      </w:pPr>
+      <w:proofErr w:type="spellStart"/>
+      <w:r>
+        <w:rPr>
+          <w:rFonts w:cstheme="minorHAnsi"/>
+          <w:color w:val="0000FF"/>
+          <w:sz w:val="24"/>
+          <w:szCs w:val="24"/>
+        </w:rPr>
+        <w:t>void</w:t>
+      </w:r>
+      <w:proofErr w:type="spellEnd"/>
+      <w:r>
+        <w:rPr>
+          <w:rFonts w:cstheme="minorHAnsi"/>
+          <w:color w:val="000000"/>
+          <w:sz w:val="24"/>
+          <w:szCs w:val="24"/>
+        </w:rPr>
+        <w:t xml:space="preserve"> </w:t>
+      </w:r>
+      <w:proofErr w:type="spellStart"/>
+      <w:r>
+        <w:rPr>
+          <w:rFonts w:cstheme="minorHAnsi"/>
+          <w:color w:val="000000"/>
+          <w:sz w:val="24"/>
+          <w:szCs w:val="24"/>
+        </w:rPr>
+        <w:t>ChangeColour</w:t>
+      </w:r>
+      <w:proofErr w:type="spellEnd"/>
+      <w:r>
+        <w:rPr>
+          <w:rFonts w:cstheme="minorHAnsi"/>
+          <w:color w:val="000000"/>
+          <w:sz w:val="24"/>
+          <w:szCs w:val="24"/>
+        </w:rPr>
+        <w:t>(</w:t>
+      </w:r>
+      <w:proofErr w:type="spellStart"/>
+      <w:r>
+        <w:rPr>
+          <w:rFonts w:cstheme="minorHAnsi"/>
+          <w:color w:val="000000"/>
+          <w:sz w:val="24"/>
+          <w:szCs w:val="24"/>
+        </w:rPr>
+        <w:t>wxImage</w:t>
+      </w:r>
+      <w:proofErr w:type="spellEnd"/>
+      <w:r>
+        <w:rPr>
+          <w:rFonts w:cstheme="minorHAnsi"/>
+          <w:color w:val="000000"/>
+          <w:sz w:val="24"/>
+          <w:szCs w:val="24"/>
+        </w:rPr>
+        <w:t xml:space="preserve"> *</w:t>
+      </w:r>
+      <w:r>
+        <w:rPr>
+          <w:rFonts w:cstheme="minorHAnsi"/>
+          <w:color w:val="808080"/>
+          <w:sz w:val="24"/>
+          <w:szCs w:val="24"/>
+        </w:rPr>
+        <w:t>Image</w:t>
+      </w:r>
+      <w:r>
+        <w:rPr>
+          <w:rFonts w:cstheme="minorHAnsi"/>
+          <w:color w:val="000000"/>
+          <w:sz w:val="24"/>
+          <w:szCs w:val="24"/>
+        </w:rPr>
+        <w:t>);</w:t>
+      </w:r>
+      <w:r>
+        <w:rPr>
+          <w:rFonts w:cstheme="minorHAnsi"/>
+          <w:color w:val="000000"/>
+          <w:sz w:val="24"/>
+          <w:szCs w:val="24"/>
+        </w:rPr>
+        <w:t>- funkcja zmieniająca kolor obrazu</w:t>
       </w:r>
     </w:p>
     <w:p>
@@ -2334,10 +6141,170 @@
     <w:p>
       <w:pPr>
         <w:rPr>
-          <w:sz w:val="24"/>
-          <w:szCs w:val="24"/>
-        </w:rPr>
-      </w:pPr>
+          <w:b/>
+          <w:bCs/>
+          <w:sz w:val="24"/>
+          <w:szCs w:val="24"/>
+        </w:rPr>
+      </w:pPr>
+      <w:r>
+        <w:rPr>
+          <w:b/>
+          <w:bCs/>
+          <w:sz w:val="24"/>
+          <w:szCs w:val="24"/>
+        </w:rPr>
+        <w:t>Co się udało:</w:t>
+      </w:r>
+    </w:p>
+    <w:p>
+      <w:pPr>
+        <w:rPr>
+          <w:sz w:val="24"/>
+          <w:szCs w:val="24"/>
+        </w:rPr>
+      </w:pPr>
+      <w:r>
+        <w:rPr>
+          <w:sz w:val="24"/>
+          <w:szCs w:val="24"/>
+        </w:rPr>
+        <w:t xml:space="preserve">W projekcie zostały spełnione wszystkie wymagania podstawowe. Użytkownik może swobodnie wczytać plik graficzny i edytować jego kolory. Wygodę w celu uzyskania zamierzonego efektu poprawiają suwaki regulujące proporcjonalność zmian oraz ich siłę. </w:t>
+      </w:r>
+      <w:r>
+        <w:rPr>
+          <w:sz w:val="24"/>
+          <w:szCs w:val="24"/>
+        </w:rPr>
+        <w:t xml:space="preserve">Dodatkowo stworzony histogram też spełnia swoje oczekiwania. </w:t>
+      </w:r>
+      <w:r>
+        <w:rPr>
+          <w:sz w:val="24"/>
+          <w:szCs w:val="24"/>
+        </w:rPr>
+        <w:t xml:space="preserve">Jeśli chodzi o wymagania rozszerzone to udało nam się </w:t>
+      </w:r>
+      <w:r>
+        <w:rPr>
+          <w:sz w:val="24"/>
+          <w:szCs w:val="24"/>
+        </w:rPr>
+        <w:t xml:space="preserve">zaimplementować suwaki umożliwiające dokonania korekt w </w:t>
+      </w:r>
+      <w:r>
+        <w:rPr>
+          <w:sz w:val="24"/>
+          <w:szCs w:val="24"/>
+        </w:rPr>
+        <w:t xml:space="preserve"> </w:t>
+      </w:r>
+      <w:r>
+        <w:rPr>
+          <w:sz w:val="24"/>
+          <w:szCs w:val="24"/>
+        </w:rPr>
+        <w:t>kanałach jasności i nasycenia.</w:t>
+      </w:r>
+    </w:p>
+    <w:p>
+      <w:pPr>
+        <w:rPr>
+          <w:sz w:val="24"/>
+          <w:szCs w:val="24"/>
+        </w:rPr>
+      </w:pPr>
+      <w:r>
+        <w:rPr>
+          <w:sz w:val="24"/>
+          <w:szCs w:val="24"/>
+        </w:rPr>
+        <w:t>Co się nie udało:</w:t>
+      </w:r>
+    </w:p>
+    <w:p>
+      <w:pPr>
+        <w:rPr>
+          <w:rFonts w:cstheme="minorHAnsi"/>
+          <w:sz w:val="24"/>
+          <w:szCs w:val="24"/>
+        </w:rPr>
+      </w:pPr>
+      <w:r>
+        <w:rPr>
+          <w:rFonts w:cstheme="minorHAnsi"/>
+          <w:sz w:val="24"/>
+          <w:szCs w:val="24"/>
+        </w:rPr>
+        <w:lastRenderedPageBreak/>
+        <w:t>Z wymagań rozszerzonych nie udało nam się stworzyć ry</w:t>
+      </w:r>
+      <w:r>
+        <w:rPr>
+          <w:rFonts w:cstheme="minorHAnsi"/>
+          <w:sz w:val="24"/>
+          <w:szCs w:val="24"/>
+        </w:rPr>
+        <w:t>sunk</w:t>
+      </w:r>
+      <w:r>
+        <w:rPr>
+          <w:rFonts w:cstheme="minorHAnsi"/>
+          <w:sz w:val="24"/>
+          <w:szCs w:val="24"/>
+        </w:rPr>
+        <w:t xml:space="preserve">ów </w:t>
+      </w:r>
+      <w:r>
+        <w:rPr>
+          <w:rFonts w:cstheme="minorHAnsi"/>
+          <w:sz w:val="24"/>
+          <w:szCs w:val="24"/>
+        </w:rPr>
+        <w:t>odpowiednich histogramów, na których zaznacza się obszary korekt</w:t>
+      </w:r>
+      <w:r>
+        <w:rPr>
+          <w:rFonts w:cstheme="minorHAnsi"/>
+          <w:sz w:val="24"/>
+          <w:szCs w:val="24"/>
+        </w:rPr>
+        <w:t>. Wyświetlany sześciokąt barw nie modyfikuje się według ustawionych korekt.</w:t>
+      </w:r>
+    </w:p>
+    <w:p>
+      <w:pPr>
+        <w:rPr>
+          <w:b/>
+          <w:bCs/>
+          <w:sz w:val="24"/>
+          <w:szCs w:val="24"/>
+        </w:rPr>
+      </w:pPr>
+      <w:r>
+        <w:rPr>
+          <w:b/>
+          <w:bCs/>
+          <w:sz w:val="24"/>
+          <w:szCs w:val="24"/>
+        </w:rPr>
+        <w:t>Co można poprawić w przyszłości:</w:t>
+      </w:r>
+    </w:p>
+    <w:p>
+      <w:pPr>
+        <w:rPr>
+          <w:sz w:val="24"/>
+          <w:szCs w:val="24"/>
+        </w:rPr>
+      </w:pPr>
+      <w:r>
+        <w:rPr>
+          <w:sz w:val="24"/>
+          <w:szCs w:val="24"/>
+        </w:rPr>
+        <w:t>W przyszłości można by dodać możliwość wycinania pewnych części obrazu i wklejaniu innych albo też dodanie animacji lub ruszania się elementów na obrazie. Narzuca się również aby dodać możliwości regulowani kontrastu barw.</w:t>
+      </w:r>
     </w:p>
     <w:sectPr>
       <w:pgSz w:w="11906" w:h="16838"/>
@@ -2372,7 +6339,7 @@
         <v:path o:extrusionok="f" gradientshapeok="t" o:connecttype="rect"/>
         <o:lock v:ext="edit" aspectratio="t"/>
       </v:shapetype>
-      <v:shape id="_x0000_i1092" type="#_x0000_t75" style="width:11.4pt;height:11.4pt" o:bullet="t">
+      <v:shape id="_x0000_i1203" type="#_x0000_t75" style="width:11.4pt;height:11.4pt" o:bullet="t">
         <v:imagedata r:id="rId1" o:title="mso41FB"/>
       </v:shape>
     </w:pict>
@@ -2492,6 +6459,122 @@
     </w:lvl>
   </w:abstractNum>
   <w:abstractNum w:abstractNumId="1" w15:restartNumberingAfterBreak="0">
+    <w:nsid w:val="19AA4C83"/>
+    <w:multiLevelType w:val="hybridMultilevel"/>
+    <w:tmpl w:val="FC92008E"/>
+    <w:lvl w:ilvl="0" w:tplc="ABD6B194">
+      <w:start w:val="1"/>
+      <w:numFmt w:val="bullet"/>
+      <w:lvlText w:val=""/>
+      <w:lvlPicBulletId w:val="0"/>
+      <w:lvlJc w:val="left"/>
+      <w:pPr>
+        <w:ind w:left="720" w:hanging="360"/>
+      </w:pPr>
+      <w:rPr>
+        <w:rFonts w:ascii="Symbol" w:hAnsi="Symbol" w:hint="default"/>
+        <w:sz w:val="24"/>
+        <w:szCs w:val="24"/>
+      </w:rPr>
+    </w:lvl>
+    <w:lvl w:ilvl="1" w:tplc="04150003" w:tentative="1">
+      <w:start w:val="1"/>
+      <w:numFmt w:val="bullet"/>
+      <w:lvlText w:val="o"/>
+      <w:lvlJc w:val="left"/>
+      <w:pPr>
+        <w:ind w:left="1440" w:hanging="360"/>
+      </w:pPr>
+      <w:rPr>
+        <w:rFonts w:ascii="Courier New" w:hAnsi="Courier New" w:cs="Courier New" w:hint="default"/>
+      </w:rPr>
+    </w:lvl>
+    <w:lvl w:ilvl="2" w:tplc="04150005" w:tentative="1">
+      <w:start w:val="1"/>
+      <w:numFmt w:val="bullet"/>
+      <w:lvlText w:val=""/>
+      <w:lvlJc w:val="left"/>
+      <w:pPr>
+        <w:ind w:left="2160" w:hanging="360"/>
+      </w:pPr>
+      <w:rPr>
+        <w:rFonts w:ascii="Wingdings" w:hAnsi="Wingdings" w:hint="default"/>
+      </w:rPr>
+    </w:lvl>
+    <w:lvl w:ilvl="3" w:tplc="04150001" w:tentative="1">
+      <w:start w:val="1"/>
+      <w:numFmt w:val="bullet"/>
+      <w:lvlText w:val=""/>
+      <w:lvlJc w:val="left"/>
+      <w:pPr>
+        <w:ind w:left="2880" w:hanging="360"/>
+      </w:pPr>
+      <w:rPr>
+        <w:rFonts w:ascii="Symbol" w:hAnsi="Symbol" w:hint="default"/>
+      </w:rPr>
+    </w:lvl>
+    <w:lvl w:ilvl="4" w:tplc="04150003" w:tentative="1">
+      <w:start w:val="1"/>
+      <w:numFmt w:val="bullet"/>
+      <w:lvlText w:val="o"/>
+      <w:lvlJc w:val="left"/>
+      <w:pPr>
+        <w:ind w:left="3600" w:hanging="360"/>
+      </w:pPr>
+      <w:rPr>
+        <w:rFonts w:ascii="Courier New" w:hAnsi="Courier New" w:cs="Courier New" w:hint="default"/>
+      </w:rPr>
+    </w:lvl>
+    <w:lvl w:ilvl="5" w:tplc="04150005" w:tentative="1">
+      <w:start w:val="1"/>
+      <w:numFmt w:val="bullet"/>
+      <w:lvlText w:val=""/>
+      <w:lvlJc w:val="left"/>
+      <w:pPr>
+        <w:ind w:left="4320" w:hanging="360"/>
+      </w:pPr>
+      <w:rPr>
+        <w:rFonts w:ascii="Wingdings" w:hAnsi="Wingdings" w:hint="default"/>
+      </w:rPr>
+    </w:lvl>
+    <w:lvl w:ilvl="6" w:tplc="04150001" w:tentative="1">
+      <w:start w:val="1"/>
+      <w:numFmt w:val="bullet"/>
+      <w:lvlText w:val=""/>
+      <w:lvlJc w:val="left"/>
+      <w:pPr>
+        <w:ind w:left="5040" w:hanging="360"/>
+      </w:pPr>
+      <w:rPr>
+        <w:rFonts w:ascii="Symbol" w:hAnsi="Symbol" w:hint="default"/>
+      </w:rPr>
+    </w:lvl>
+    <w:lvl w:ilvl="7" w:tplc="04150003" w:tentative="1">
+      <w:start w:val="1"/>
+      <w:numFmt w:val="bullet"/>
+      <w:lvlText w:val="o"/>
+      <w:lvlJc w:val="left"/>
+      <w:pPr>
+        <w:ind w:left="5760" w:hanging="360"/>
+      </w:pPr>
+      <w:rPr>
+        <w:rFonts w:ascii="Courier New" w:hAnsi="Courier New" w:cs="Courier New" w:hint="default"/>
+      </w:rPr>
+    </w:lvl>
+    <w:lvl w:ilvl="8" w:tplc="04150005" w:tentative="1">
+      <w:start w:val="1"/>
+      <w:numFmt w:val="bullet"/>
+      <w:lvlText w:val=""/>
+      <w:lvlJc w:val="left"/>
+      <w:pPr>
+        <w:ind w:left="6480" w:hanging="360"/>
+      </w:pPr>
+      <w:rPr>
+        <w:rFonts w:ascii="Wingdings" w:hAnsi="Wingdings" w:hint="default"/>
+      </w:rPr>
+    </w:lvl>
+  </w:abstractNum>
+  <w:abstractNum w:abstractNumId="2" w15:restartNumberingAfterBreak="0">
     <w:nsid w:val="261074D9"/>
     <w:multiLevelType w:val="hybridMultilevel"/>
     <w:tmpl w:val="0B563140"/>
@@ -2580,7 +6663,7 @@
       </w:pPr>
     </w:lvl>
   </w:abstractNum>
-  <w:abstractNum w:abstractNumId="2" w15:restartNumberingAfterBreak="0">
+  <w:abstractNum w:abstractNumId="3" w15:restartNumberingAfterBreak="0">
     <w:nsid w:val="26890B5A"/>
     <w:multiLevelType w:val="hybridMultilevel"/>
     <w:tmpl w:val="77CC4E7A"/>
@@ -2694,7 +6777,7 @@
       </w:rPr>
     </w:lvl>
   </w:abstractNum>
-  <w:abstractNum w:abstractNumId="3" w15:restartNumberingAfterBreak="0">
+  <w:abstractNum w:abstractNumId="4" w15:restartNumberingAfterBreak="0">
     <w:nsid w:val="33836490"/>
     <w:multiLevelType w:val="hybridMultilevel"/>
     <w:tmpl w:val="46F22994"/>
@@ -2783,7 +6866,7 @@
       </w:pPr>
     </w:lvl>
   </w:abstractNum>
-  <w:abstractNum w:abstractNumId="4" w15:restartNumberingAfterBreak="0">
+  <w:abstractNum w:abstractNumId="5" w15:restartNumberingAfterBreak="0">
     <w:nsid w:val="42AA2FF9"/>
     <w:multiLevelType w:val="hybridMultilevel"/>
     <w:tmpl w:val="0366AE54"/>
@@ -2872,7 +6955,7 @@
       </w:pPr>
     </w:lvl>
   </w:abstractNum>
-  <w:abstractNum w:abstractNumId="5" w15:restartNumberingAfterBreak="0">
+  <w:abstractNum w:abstractNumId="6" w15:restartNumberingAfterBreak="0">
     <w:nsid w:val="47D33646"/>
     <w:multiLevelType w:val="hybridMultilevel"/>
     <w:tmpl w:val="A54E1E38"/>
@@ -2961,7 +7044,7 @@
       </w:pPr>
     </w:lvl>
   </w:abstractNum>
-  <w:abstractNum w:abstractNumId="6" w15:restartNumberingAfterBreak="0">
+  <w:abstractNum w:abstractNumId="7" w15:restartNumberingAfterBreak="0">
     <w:nsid w:val="55892543"/>
     <w:multiLevelType w:val="hybridMultilevel"/>
     <w:tmpl w:val="44001506"/>
@@ -3075,7 +7158,7 @@
       </w:rPr>
     </w:lvl>
   </w:abstractNum>
-  <w:abstractNum w:abstractNumId="7" w15:restartNumberingAfterBreak="0">
+  <w:abstractNum w:abstractNumId="8" w15:restartNumberingAfterBreak="0">
     <w:nsid w:val="55D92361"/>
     <w:multiLevelType w:val="hybridMultilevel"/>
     <w:tmpl w:val="C08E9C68"/>
@@ -3189,7 +7272,7 @@
       </w:rPr>
     </w:lvl>
   </w:abstractNum>
-  <w:abstractNum w:abstractNumId="8" w15:restartNumberingAfterBreak="0">
+  <w:abstractNum w:abstractNumId="9" w15:restartNumberingAfterBreak="0">
     <w:nsid w:val="65955FCA"/>
     <w:multiLevelType w:val="hybridMultilevel"/>
     <w:tmpl w:val="9A52D98E"/>
@@ -3278,7 +7361,7 @@
       </w:pPr>
     </w:lvl>
   </w:abstractNum>
-  <w:abstractNum w:abstractNumId="9" w15:restartNumberingAfterBreak="0">
+  <w:abstractNum w:abstractNumId="10" w15:restartNumberingAfterBreak="0">
     <w:nsid w:val="6B777129"/>
     <w:multiLevelType w:val="hybridMultilevel"/>
     <w:tmpl w:val="E25ED396"/>
@@ -3391,7 +7474,7 @@
       </w:rPr>
     </w:lvl>
   </w:abstractNum>
-  <w:abstractNum w:abstractNumId="10" w15:restartNumberingAfterBreak="0">
+  <w:abstractNum w:abstractNumId="11" w15:restartNumberingAfterBreak="0">
     <w:nsid w:val="71297756"/>
     <w:multiLevelType w:val="hybridMultilevel"/>
     <w:tmpl w:val="CC768490"/>
@@ -3505,7 +7588,7 @@
       </w:rPr>
     </w:lvl>
   </w:abstractNum>
-  <w:abstractNum w:abstractNumId="11" w15:restartNumberingAfterBreak="0">
+  <w:abstractNum w:abstractNumId="12" w15:restartNumberingAfterBreak="0">
     <w:nsid w:val="72A1494E"/>
     <w:multiLevelType w:val="hybridMultilevel"/>
     <w:tmpl w:val="C4323B30"/>
@@ -3619,40 +7702,43 @@
     </w:lvl>
   </w:abstractNum>
   <w:num w:numId="1">
+    <w:abstractNumId w:val="6"/>
+  </w:num>
+  <w:num w:numId="2">
+    <w:abstractNumId w:val="9"/>
+  </w:num>
+  <w:num w:numId="3">
     <w:abstractNumId w:val="5"/>
   </w:num>
-  <w:num w:numId="2">
-    <w:abstractNumId w:val="8"/>
-  </w:num>
-  <w:num w:numId="3">
-    <w:abstractNumId w:val="4"/>
-  </w:num>
   <w:num w:numId="4">
-    <w:abstractNumId w:val="1"/>
+    <w:abstractNumId w:val="2"/>
   </w:num>
   <w:num w:numId="5">
-    <w:abstractNumId w:val="6"/>
+    <w:abstractNumId w:val="7"/>
   </w:num>
   <w:num w:numId="6">
     <w:abstractNumId w:val="0"/>
   </w:num>
   <w:num w:numId="7">
+    <w:abstractNumId w:val="4"/>
+  </w:num>
+  <w:num w:numId="8">
+    <w:abstractNumId w:val="8"/>
+  </w:num>
+  <w:num w:numId="9">
+    <w:abstractNumId w:val="12"/>
+  </w:num>
+  <w:num w:numId="10">
+    <w:abstractNumId w:val="10"/>
+  </w:num>
+  <w:num w:numId="11">
     <w:abstractNumId w:val="3"/>
   </w:num>
-  <w:num w:numId="8">
-    <w:abstractNumId w:val="7"/>
-  </w:num>
-  <w:num w:numId="9">
+  <w:num w:numId="12">
     <w:abstractNumId w:val="11"/>
   </w:num>
-  <w:num w:numId="10">
-    <w:abstractNumId w:val="9"/>
-  </w:num>
-  <w:num w:numId="11">
-    <w:abstractNumId w:val="2"/>
-  </w:num>
-  <w:num w:numId="12">
-    <w:abstractNumId w:val="10"/>
+  <w:num w:numId="13">
+    <w:abstractNumId w:val="1"/>
   </w:num>
 </w:numbering>
 </file>

</xml_diff>